<commit_message>
Add Class Diagram with design implementations/proxy design
</commit_message>
<xml_diff>
--- a/deliverables/D5-group-14.docx
+++ b/deliverables/D5-group-14.docx
@@ -1,6 +1,6 @@
 
 <file path=word/document.xml><?xml version="1.0" encoding="utf-8"?>
-<w:document xmlns:wpc="http://schemas.microsoft.com/office/word/2010/wordprocessingCanvas" xmlns:mc="http://schemas.openxmlformats.org/markup-compatibility/2006" xmlns:o="urn:schemas-microsoft-com:office:office" xmlns:r="http://schemas.openxmlformats.org/officeDocument/2006/relationships" xmlns:m="http://schemas.openxmlformats.org/officeDocument/2006/math" xmlns:v="urn:schemas-microsoft-com:vml" xmlns:wp14="http://schemas.microsoft.com/office/word/2010/wordprocessingDrawing" xmlns:wp="http://schemas.openxmlformats.org/drawingml/2006/wordprocessingDrawing" xmlns:w10="urn:schemas-microsoft-com:office:word" xmlns:w="http://schemas.openxmlformats.org/wordprocessingml/2006/main" xmlns:w14="http://schemas.microsoft.com/office/word/2010/wordml" xmlns:w15="http://schemas.microsoft.com/office/word/2012/wordml" xmlns:wpg="http://schemas.microsoft.com/office/word/2010/wordprocessingGroup" xmlns:wpi="http://schemas.microsoft.com/office/word/2010/wordprocessingInk" xmlns:wne="http://schemas.microsoft.com/office/word/2006/wordml" xmlns:wps="http://schemas.microsoft.com/office/word/2010/wordprocessingShape" mc:Ignorable="w14 w15 wp14">
+<w:document xmlns:wpc="http://schemas.microsoft.com/office/word/2010/wordprocessingCanvas" xmlns:cx="http://schemas.microsoft.com/office/drawing/2014/chartex" xmlns:cx1="http://schemas.microsoft.com/office/drawing/2015/9/8/chartex" xmlns:cx2="http://schemas.microsoft.com/office/drawing/2015/10/21/chartex" xmlns:cx3="http://schemas.microsoft.com/office/drawing/2016/5/9/chartex" xmlns:cx4="http://schemas.microsoft.com/office/drawing/2016/5/10/chartex" xmlns:cx5="http://schemas.microsoft.com/office/drawing/2016/5/11/chartex" xmlns:mc="http://schemas.openxmlformats.org/markup-compatibility/2006" xmlns:o="urn:schemas-microsoft-com:office:office" xmlns:r="http://schemas.openxmlformats.org/officeDocument/2006/relationships" xmlns:m="http://schemas.openxmlformats.org/officeDocument/2006/math" xmlns:v="urn:schemas-microsoft-com:vml" xmlns:wp14="http://schemas.microsoft.com/office/word/2010/wordprocessingDrawing" xmlns:wp="http://schemas.openxmlformats.org/drawingml/2006/wordprocessingDrawing" xmlns:w10="urn:schemas-microsoft-com:office:word" xmlns:w="http://schemas.openxmlformats.org/wordprocessingml/2006/main" xmlns:w14="http://schemas.microsoft.com/office/word/2010/wordml" xmlns:w15="http://schemas.microsoft.com/office/word/2012/wordml" xmlns:w16se="http://schemas.microsoft.com/office/word/2015/wordml/symex" xmlns:wpg="http://schemas.microsoft.com/office/word/2010/wordprocessingGroup" xmlns:wpi="http://schemas.microsoft.com/office/word/2010/wordprocessingInk" xmlns:wne="http://schemas.microsoft.com/office/word/2006/wordml" xmlns:wps="http://schemas.microsoft.com/office/word/2010/wordprocessingShape" mc:Ignorable="w14 w15 w16se wp14">
   <w:body>
     <w:p>
       <w:pPr>
@@ -64,7 +64,43 @@
           <w:sz w:val="24"/>
           <w:szCs w:val="24"/>
         </w:rPr>
-        <w:t>Hayden Aupperle, Gage Cottrell, Peter Huettl, Garrison Smith</w:t>
+        <w:t xml:space="preserve">Hayden </w:t>
+      </w:r>
+      <w:proofErr w:type="spellStart"/>
+      <w:r>
+        <w:rPr>
+          <w:rFonts w:ascii="Times New Roman" w:eastAsia="Times New Roman" w:hAnsi="Times New Roman" w:cs="Times New Roman"/>
+          <w:sz w:val="24"/>
+          <w:szCs w:val="24"/>
+        </w:rPr>
+        <w:t>Aupperle</w:t>
+      </w:r>
+      <w:proofErr w:type="spellEnd"/>
+      <w:r>
+        <w:rPr>
+          <w:rFonts w:ascii="Times New Roman" w:eastAsia="Times New Roman" w:hAnsi="Times New Roman" w:cs="Times New Roman"/>
+          <w:sz w:val="24"/>
+          <w:szCs w:val="24"/>
+        </w:rPr>
+        <w:t xml:space="preserve">, Gage Cottrell, Peter </w:t>
+      </w:r>
+      <w:proofErr w:type="spellStart"/>
+      <w:r>
+        <w:rPr>
+          <w:rFonts w:ascii="Times New Roman" w:eastAsia="Times New Roman" w:hAnsi="Times New Roman" w:cs="Times New Roman"/>
+          <w:sz w:val="24"/>
+          <w:szCs w:val="24"/>
+        </w:rPr>
+        <w:t>Huettl</w:t>
+      </w:r>
+      <w:proofErr w:type="spellEnd"/>
+      <w:r>
+        <w:rPr>
+          <w:rFonts w:ascii="Times New Roman" w:eastAsia="Times New Roman" w:hAnsi="Times New Roman" w:cs="Times New Roman"/>
+          <w:sz w:val="24"/>
+          <w:szCs w:val="24"/>
+        </w:rPr>
+        <w:t>, Garrison Smith</w:t>
       </w:r>
     </w:p>
     <w:p>
@@ -193,8 +229,18 @@
           <w:sz w:val="24"/>
           <w:szCs w:val="24"/>
         </w:rPr>
-        <w:t>Marco Gerosa</w:t>
-      </w:r>
+        <w:t xml:space="preserve">Marco </w:t>
+      </w:r>
+      <w:proofErr w:type="spellStart"/>
+      <w:r>
+        <w:rPr>
+          <w:rFonts w:ascii="Times New Roman" w:eastAsia="Times New Roman" w:hAnsi="Times New Roman" w:cs="Times New Roman"/>
+          <w:sz w:val="24"/>
+          <w:szCs w:val="24"/>
+        </w:rPr>
+        <w:t>Gerosa</w:t>
+      </w:r>
+      <w:proofErr w:type="spellEnd"/>
     </w:p>
     <w:p>
       <w:pPr>
@@ -226,7 +272,7 @@
           <w:sz w:val="24"/>
         </w:rPr>
       </w:pPr>
-      <w:hyperlink r:id="rId7" w:history="1">
+      <w:hyperlink r:id="rId7" w:anchor="G0B0xfRHj-Uu9pd2R3NnhERlFCRjg" w:history="1">
         <w:r>
           <w:rPr>
             <w:rStyle w:val="Hyperlink"/>
@@ -307,7 +353,7 @@
           <w:sz w:val="24"/>
         </w:rPr>
       </w:pPr>
-      <w:hyperlink r:id="rId8" w:history="1">
+      <w:hyperlink r:id="rId8" w:anchor="G0B0xfRHj-Uu9pd2R3NnhERlFCRjg" w:history="1">
         <w:r>
           <w:rPr>
             <w:rStyle w:val="Hyperlink"/>
@@ -386,7 +432,7 @@
           <w:sz w:val="24"/>
         </w:rPr>
       </w:pPr>
-      <w:hyperlink r:id="rId9" w:history="1">
+      <w:hyperlink r:id="rId9" w:anchor="G0B0xfRHj-Uu9pZzI1NHl1TnpiS2M" w:history="1">
         <w:r>
           <w:rPr>
             <w:rStyle w:val="Hyperlink"/>
@@ -420,7 +466,7 @@
           <w:b/>
           <w:sz w:val="28"/>
         </w:rPr>
-        <w:t>Sequence</w:t>
+        <w:t>Sequence Diagram</w:t>
       </w:r>
       <w:r>
         <w:rPr>
@@ -428,14 +474,6 @@
           <w:b/>
           <w:sz w:val="28"/>
         </w:rPr>
-        <w:t xml:space="preserve"> Diagram</w:t>
-      </w:r>
-      <w:r>
-        <w:rPr>
-          <w:rFonts w:ascii="Times New Roman" w:eastAsia="Times New Roman" w:hAnsi="Times New Roman" w:cs="Times New Roman"/>
-          <w:b/>
-          <w:sz w:val="28"/>
-        </w:rPr>
         <w:t>:</w:t>
       </w:r>
     </w:p>
@@ -463,7 +501,7 @@
           <w:sz w:val="24"/>
         </w:rPr>
       </w:pPr>
-      <w:hyperlink r:id="rId10" w:history="1">
+      <w:hyperlink r:id="rId10" w:anchor="G0B0xfRHj-Uu9pWWpyM2k5d0JmNEE" w:history="1">
         <w:r>
           <w:rPr>
             <w:rStyle w:val="Hyperlink"/>
@@ -526,10 +564,45 @@
       <w:r>
         <w:rPr>
           <w:rFonts w:ascii="Times New Roman" w:hAnsi="Times New Roman" w:cs="Times New Roman"/>
+          <w:noProof/>
           <w:sz w:val="24"/>
         </w:rPr>
         <w:lastRenderedPageBreak/>
-        <w:t>[INSERT UML DIAGRAM DESCRIBING HOW WE ARE, OR COULD BE USING A DESIGN PATTERN IN OUR SYSTEM]</w:t>
+        <w:drawing>
+          <wp:inline distT="0" distB="0" distL="0" distR="0" wp14:anchorId="00DBB9A9" wp14:editId="428CEA9E">
+            <wp:extent cx="5291455" cy="8229600"/>
+            <wp:effectExtent l="0" t="0" r="4445" b="0"/>
+            <wp:docPr id="5" name="Picture 5"/>
+            <wp:cNvGraphicFramePr>
+              <a:graphicFrameLocks xmlns:a="http://schemas.openxmlformats.org/drawingml/2006/main" noChangeAspect="1"/>
+            </wp:cNvGraphicFramePr>
+            <a:graphic xmlns:a="http://schemas.openxmlformats.org/drawingml/2006/main">
+              <a:graphicData uri="http://schemas.openxmlformats.org/drawingml/2006/picture">
+                <pic:pic xmlns:pic="http://schemas.openxmlformats.org/drawingml/2006/picture">
+                  <pic:nvPicPr>
+                    <pic:cNvPr id="5" name="D5-Design-Pattern-Class-Diagram (1).png"/>
+                    <pic:cNvPicPr/>
+                  </pic:nvPicPr>
+                  <pic:blipFill>
+                    <a:blip r:embed="rId11"/>
+                    <a:stretch>
+                      <a:fillRect/>
+                    </a:stretch>
+                  </pic:blipFill>
+                  <pic:spPr>
+                    <a:xfrm>
+                      <a:off x="0" y="0"/>
+                      <a:ext cx="5291455" cy="8229600"/>
+                    </a:xfrm>
+                    <a:prstGeom prst="rect">
+                      <a:avLst/>
+                    </a:prstGeom>
+                  </pic:spPr>
+                </pic:pic>
+              </a:graphicData>
+            </a:graphic>
+          </wp:inline>
+        </w:drawing>
       </w:r>
     </w:p>
     <w:p>
@@ -540,7 +613,16 @@
           <w:sz w:val="24"/>
         </w:rPr>
       </w:pPr>
-      <w:hyperlink r:id="rId11" w:history="1">
+    </w:p>
+    <w:p>
+      <w:pPr>
+        <w:spacing w:after="200" w:line="276" w:lineRule="auto"/>
+        <w:rPr>
+          <w:rFonts w:ascii="Times New Roman" w:hAnsi="Times New Roman" w:cs="Times New Roman"/>
+          <w:sz w:val="24"/>
+        </w:rPr>
+      </w:pPr>
+      <w:hyperlink r:id="rId12" w:anchor="G0B0xfRHj-Uu9pTlRnRHdIMVBKUUE" w:history="1">
         <w:r>
           <w:rPr>
             <w:rStyle w:val="Hyperlink"/>
@@ -598,37 +680,44 @@
         </w:rPr>
         <w:t>Create initial documents and template the deliverable.</w:t>
       </w:r>
+    </w:p>
+    <w:p>
+      <w:pPr>
+        <w:rPr>
+          <w:rFonts w:ascii="Times New Roman" w:eastAsia="Times New Roman" w:hAnsi="Times New Roman" w:cs="Times New Roman"/>
+          <w:sz w:val="24"/>
+        </w:rPr>
+      </w:pPr>
+      <w:r>
+        <w:rPr>
+          <w:rFonts w:ascii="Times New Roman" w:eastAsia="Times New Roman" w:hAnsi="Times New Roman" w:cs="Times New Roman"/>
+          <w:sz w:val="24"/>
+        </w:rPr>
+        <w:t>Hayden –</w:t>
+      </w:r>
+    </w:p>
+    <w:p>
+      <w:pPr>
+        <w:rPr>
+          <w:rFonts w:ascii="Times New Roman" w:eastAsia="Times New Roman" w:hAnsi="Times New Roman" w:cs="Times New Roman"/>
+          <w:sz w:val="24"/>
+        </w:rPr>
+      </w:pPr>
       <w:bookmarkStart w:id="0" w:name="_GoBack"/>
       <w:bookmarkEnd w:id="0"/>
-    </w:p>
-    <w:p>
-      <w:pPr>
-        <w:rPr>
-          <w:rFonts w:ascii="Times New Roman" w:eastAsia="Times New Roman" w:hAnsi="Times New Roman" w:cs="Times New Roman"/>
-          <w:sz w:val="24"/>
-        </w:rPr>
-      </w:pPr>
-      <w:r>
-        <w:rPr>
-          <w:rFonts w:ascii="Times New Roman" w:eastAsia="Times New Roman" w:hAnsi="Times New Roman" w:cs="Times New Roman"/>
-          <w:sz w:val="24"/>
-        </w:rPr>
-        <w:t xml:space="preserve">Hayden – </w:t>
-      </w:r>
-    </w:p>
-    <w:p>
-      <w:pPr>
-        <w:rPr>
-          <w:rFonts w:ascii="Times New Roman" w:eastAsia="Times New Roman" w:hAnsi="Times New Roman" w:cs="Times New Roman"/>
-          <w:sz w:val="24"/>
-        </w:rPr>
-      </w:pPr>
       <w:r>
         <w:rPr>
           <w:rFonts w:ascii="Times New Roman" w:eastAsia="Times New Roman" w:hAnsi="Times New Roman" w:cs="Times New Roman"/>
           <w:sz w:val="24"/>
         </w:rPr>
         <w:t xml:space="preserve">Garrison – </w:t>
+      </w:r>
+      <w:r>
+        <w:rPr>
+          <w:rFonts w:ascii="Times New Roman" w:eastAsia="Times New Roman" w:hAnsi="Times New Roman" w:cs="Times New Roman"/>
+          <w:sz w:val="24"/>
+        </w:rPr>
+        <w:t>Implemented The Class Diagram using design patterns/ Used The Proxy Diagram</w:t>
       </w:r>
     </w:p>
     <w:p>
@@ -658,7 +747,7 @@
 </file>
 
 <file path=word/styles.xml><?xml version="1.0" encoding="utf-8"?>
-<w:styles xmlns:mc="http://schemas.openxmlformats.org/markup-compatibility/2006" xmlns:r="http://schemas.openxmlformats.org/officeDocument/2006/relationships" xmlns:w="http://schemas.openxmlformats.org/wordprocessingml/2006/main" xmlns:w14="http://schemas.microsoft.com/office/word/2010/wordml" xmlns:w15="http://schemas.microsoft.com/office/word/2012/wordml" mc:Ignorable="w14 w15">
+<w:styles xmlns:mc="http://schemas.openxmlformats.org/markup-compatibility/2006" xmlns:r="http://schemas.openxmlformats.org/officeDocument/2006/relationships" xmlns:w="http://schemas.openxmlformats.org/wordprocessingml/2006/main" xmlns:w14="http://schemas.microsoft.com/office/word/2010/wordml" xmlns:w15="http://schemas.microsoft.com/office/word/2012/wordml" xmlns:w16se="http://schemas.microsoft.com/office/word/2015/wordml/symex" mc:Ignorable="w14 w15 w16se">
   <w:docDefaults>
     <w:rPrDefault>
       <w:rPr>
@@ -674,7 +763,7 @@
       </w:pPr>
     </w:pPrDefault>
   </w:docDefaults>
-  <w:latentStyles w:defLockedState="0" w:defUIPriority="99" w:defSemiHidden="0" w:defUnhideWhenUsed="0" w:defQFormat="0" w:count="371">
+  <w:latentStyles w:defLockedState="0" w:defUIPriority="99" w:defSemiHidden="0" w:defUnhideWhenUsed="0" w:defQFormat="0" w:count="374">
     <w:lsdException w:name="Normal" w:uiPriority="0" w:qFormat="1"/>
     <w:lsdException w:name="heading 1" w:uiPriority="9" w:qFormat="1"/>
     <w:lsdException w:name="heading 2" w:semiHidden="1" w:uiPriority="9" w:unhideWhenUsed="1" w:qFormat="1"/>
@@ -780,7 +869,6 @@
     <w:lsdException w:name="HTML Sample" w:semiHidden="1" w:unhideWhenUsed="1"/>
     <w:lsdException w:name="HTML Typewriter" w:semiHidden="1" w:unhideWhenUsed="1"/>
     <w:lsdException w:name="HTML Variable" w:semiHidden="1" w:unhideWhenUsed="1"/>
-    <w:lsdException w:name="Normal Table" w:semiHidden="1" w:unhideWhenUsed="1"/>
     <w:lsdException w:name="annotation subject" w:semiHidden="1" w:unhideWhenUsed="1"/>
     <w:lsdException w:name="No List" w:semiHidden="1" w:unhideWhenUsed="1"/>
     <w:lsdException w:name="Outline List 1" w:semiHidden="1" w:unhideWhenUsed="1"/>
@@ -825,7 +913,6 @@
     <w:lsdException w:name="Table Professional" w:semiHidden="1" w:unhideWhenUsed="1"/>
     <w:lsdException w:name="Table Subtle 1" w:semiHidden="1" w:unhideWhenUsed="1"/>
     <w:lsdException w:name="Table Subtle 2" w:semiHidden="1" w:unhideWhenUsed="1"/>
-    <w:lsdException w:name="Table Web 1" w:semiHidden="1" w:unhideWhenUsed="1"/>
     <w:lsdException w:name="Table Web 2" w:semiHidden="1" w:unhideWhenUsed="1"/>
     <w:lsdException w:name="Table Web 3" w:semiHidden="1" w:unhideWhenUsed="1"/>
     <w:lsdException w:name="Balloon Text" w:semiHidden="1" w:unhideWhenUsed="1"/>
@@ -1037,6 +1124,9 @@
     <w:lsdException w:name="List Table 5 Dark Accent 6" w:uiPriority="50"/>
     <w:lsdException w:name="List Table 6 Colorful Accent 6" w:uiPriority="51"/>
     <w:lsdException w:name="List Table 7 Colorful Accent 6" w:uiPriority="52"/>
+    <w:lsdException w:name="Mention" w:semiHidden="1" w:unhideWhenUsed="1"/>
+    <w:lsdException w:name="Smart Hyperlink" w:semiHidden="1" w:unhideWhenUsed="1"/>
+    <w:lsdException w:name="Hashtag" w:semiHidden="1" w:unhideWhenUsed="1"/>
   </w:latentStyles>
   <w:style w:type="paragraph" w:default="1" w:styleId="Normal">
     <w:name w:val="Normal"/>
@@ -1123,6 +1213,18 @@
     <w:rsid w:val="005C0237"/>
     <w:rPr>
       <w:color w:val="0000FF" w:themeColor="hyperlink"/>
+      <w:u w:val="single"/>
+    </w:rPr>
+  </w:style>
+  <w:style w:type="character" w:styleId="FollowedHyperlink">
+    <w:name w:val="FollowedHyperlink"/>
+    <w:basedOn w:val="DefaultParagraphFont"/>
+    <w:uiPriority w:val="99"/>
+    <w:semiHidden/>
+    <w:unhideWhenUsed/>
+    <w:rsid w:val="0073580A"/>
+    <w:rPr>
+      <w:color w:val="800080" w:themeColor="followedHyperlink"/>
       <w:u w:val="single"/>
     </w:rPr>
   </w:style>

</xml_diff>

<commit_message>
Finalize D5 deliverable and create pdf
</commit_message>
<xml_diff>
--- a/deliverables/D5-group-14.docx
+++ b/deliverables/D5-group-14.docx
@@ -1,6 +1,6 @@
 
 <file path=word/document.xml><?xml version="1.0" encoding="utf-8"?>
-<w:document xmlns:wpc="http://schemas.microsoft.com/office/word/2010/wordprocessingCanvas" xmlns:mo="http://schemas.microsoft.com/office/mac/office/2008/main" xmlns:mc="http://schemas.openxmlformats.org/markup-compatibility/2006" xmlns:mv="urn:schemas-microsoft-com:mac:vml" xmlns:o="urn:schemas-microsoft-com:office:office" xmlns:r="http://schemas.openxmlformats.org/officeDocument/2006/relationships" xmlns:m="http://schemas.openxmlformats.org/officeDocument/2006/math" xmlns:v="urn:schemas-microsoft-com:vml" xmlns:wp14="http://schemas.microsoft.com/office/word/2010/wordprocessingDrawing" xmlns:wp="http://schemas.openxmlformats.org/drawingml/2006/wordprocessingDrawing" xmlns:w10="urn:schemas-microsoft-com:office:word" xmlns:w="http://schemas.openxmlformats.org/wordprocessingml/2006/main" xmlns:w14="http://schemas.microsoft.com/office/word/2010/wordml" xmlns:wpg="http://schemas.microsoft.com/office/word/2010/wordprocessingGroup" xmlns:wpi="http://schemas.microsoft.com/office/word/2010/wordprocessingInk" xmlns:wne="http://schemas.microsoft.com/office/word/2006/wordml" xmlns:wps="http://schemas.microsoft.com/office/word/2010/wordprocessingShape" mc:Ignorable="w14 wp14">
+<w:document xmlns:ve="http://schemas.openxmlformats.org/markup-compatibility/2006" xmlns:o="urn:schemas-microsoft-com:office:office" xmlns:r="http://schemas.openxmlformats.org/officeDocument/2006/relationships" xmlns:m="http://schemas.openxmlformats.org/officeDocument/2006/math" xmlns:v="urn:schemas-microsoft-com:vml" xmlns:wp="http://schemas.openxmlformats.org/drawingml/2006/wordprocessingDrawing" xmlns:w10="urn:schemas-microsoft-com:office:word" xmlns:w="http://schemas.openxmlformats.org/wordprocessingml/2006/main" xmlns:wne="http://schemas.microsoft.com/office/word/2006/wordml">
   <w:body>
     <w:p>
       <w:pPr>
@@ -13,7 +13,7 @@
           <w:noProof/>
         </w:rPr>
         <w:drawing>
-          <wp:inline distT="0" distB="0" distL="114300" distR="114300" wp14:anchorId="1B72D150" wp14:editId="1ED4AF39">
+          <wp:inline distT="0" distB="0" distL="114300" distR="114300">
             <wp:extent cx="5534025" cy="466725"/>
             <wp:effectExtent l="0" t="0" r="0" b="0"/>
             <wp:docPr id="1" name="image01.png"/>
@@ -26,7 +26,7 @@
                     <pic:cNvPicPr preferRelativeResize="0"/>
                   </pic:nvPicPr>
                   <pic:blipFill>
-                    <a:blip r:embed="rId5" cstate="print"/>
+                    <a:blip r:embed="rId4" cstate="print"/>
                     <a:srcRect/>
                     <a:stretch>
                       <a:fillRect/>
@@ -112,7 +112,7 @@
           <w:rFonts w:ascii="Times New Roman" w:hAnsi="Times New Roman" w:cs="Times New Roman"/>
         </w:rPr>
       </w:pPr>
-      <w:hyperlink r:id="rId6">
+      <w:hyperlink r:id="rId5">
         <w:r>
           <w:rPr>
             <w:rFonts w:ascii="Times New Roman" w:eastAsia="Times New Roman" w:hAnsi="Times New Roman" w:cs="Times New Roman"/>
@@ -124,7 +124,7 @@
           <w:t>https://github.com/petetetete/cs386-project</w:t>
         </w:r>
       </w:hyperlink>
-      <w:hyperlink r:id="rId7"/>
+      <w:hyperlink r:id="rId6"/>
     </w:p>
     <w:p>
       <w:pPr>
@@ -239,12 +239,90 @@
           <w:sz w:val="24"/>
         </w:rPr>
       </w:pPr>
-      <w:r>
-        <w:rPr>
-          <w:rFonts w:ascii="Times New Roman" w:hAnsi="Times New Roman" w:cs="Times New Roman"/>
-          <w:sz w:val="24"/>
-        </w:rPr>
-        <w:t>[WORK IN PROGRESS DRAW.IO LINK, DO NOT SUBMIT WITH LINK STILL IN]</w:t>
+    </w:p>
+    <w:p>
+      <w:pPr>
+        <w:rPr>
+          <w:rFonts w:ascii="Times New Roman" w:eastAsia="Times New Roman" w:hAnsi="Times New Roman" w:cs="Times New Roman"/>
+          <w:b/>
+          <w:sz w:val="28"/>
+        </w:rPr>
+      </w:pPr>
+      <w:r>
+        <w:rPr>
+          <w:rFonts w:ascii="Times New Roman" w:eastAsia="Times New Roman" w:hAnsi="Times New Roman" w:cs="Times New Roman"/>
+          <w:b/>
+          <w:sz w:val="28"/>
+        </w:rPr>
+        <w:t>High-level Architecture</w:t>
+      </w:r>
+      <w:r>
+        <w:rPr>
+          <w:rFonts w:ascii="Times New Roman" w:eastAsia="Times New Roman" w:hAnsi="Times New Roman" w:cs="Times New Roman"/>
+          <w:b/>
+          <w:sz w:val="28"/>
+        </w:rPr>
+        <w:t>:</w:t>
+      </w:r>
+    </w:p>
+    <w:p>
+      <w:pPr>
+        <w:rPr>
+          <w:rFonts w:ascii="Times New Roman" w:hAnsi="Times New Roman" w:cs="Times New Roman"/>
+          <w:sz w:val="24"/>
+        </w:rPr>
+      </w:pPr>
+      <w:r>
+        <w:rPr>
+          <w:rFonts w:ascii="Times New Roman" w:hAnsi="Times New Roman" w:cs="Times New Roman"/>
+          <w:noProof/>
+          <w:sz w:val="24"/>
+        </w:rPr>
+        <w:drawing>
+          <wp:inline distT="0" distB="0" distL="0" distR="0">
+            <wp:extent cx="4676775" cy="3152775"/>
+            <wp:effectExtent l="19050" t="0" r="9525" b="0"/>
+            <wp:docPr id="4" name="Picture 2" descr="C:\Users\huett_000\Downloads\D5-High-Level.png"/>
+            <wp:cNvGraphicFramePr>
+              <a:graphicFrameLocks xmlns:a="http://schemas.openxmlformats.org/drawingml/2006/main" noChangeAspect="1"/>
+            </wp:cNvGraphicFramePr>
+            <a:graphic xmlns:a="http://schemas.openxmlformats.org/drawingml/2006/main">
+              <a:graphicData uri="http://schemas.openxmlformats.org/drawingml/2006/picture">
+                <pic:pic xmlns:pic="http://schemas.openxmlformats.org/drawingml/2006/picture">
+                  <pic:nvPicPr>
+                    <pic:cNvPr id="0" name="Picture 2" descr="C:\Users\huett_000\Downloads\D5-High-Level.png"/>
+                    <pic:cNvPicPr>
+                      <a:picLocks noChangeAspect="1" noChangeArrowheads="1"/>
+                    </pic:cNvPicPr>
+                  </pic:nvPicPr>
+                  <pic:blipFill>
+                    <a:blip r:embed="rId7"/>
+                    <a:srcRect/>
+                    <a:stretch>
+                      <a:fillRect/>
+                    </a:stretch>
+                  </pic:blipFill>
+                  <pic:spPr bwMode="auto">
+                    <a:xfrm>
+                      <a:off x="0" y="0"/>
+                      <a:ext cx="4676775" cy="3152775"/>
+                    </a:xfrm>
+                    <a:prstGeom prst="rect">
+                      <a:avLst/>
+                    </a:prstGeom>
+                    <a:noFill/>
+                    <a:ln w="9525">
+                      <a:noFill/>
+                      <a:miter lim="800000"/>
+                      <a:headEnd/>
+                      <a:tailEnd/>
+                    </a:ln>
+                  </pic:spPr>
+                </pic:pic>
+              </a:graphicData>
+            </a:graphic>
+          </wp:inline>
+        </w:drawing>
       </w:r>
     </w:p>
     <w:p>
@@ -267,11 +345,11 @@
     </w:p>
     <w:p>
       <w:pPr>
-        <w:rPr>
-          <w:rFonts w:ascii="Times New Roman" w:hAnsi="Times New Roman" w:cs="Times New Roman"/>
-          <w:sz w:val="24"/>
-        </w:rPr>
-      </w:pPr>
+        <w:spacing w:after="200" w:line="276" w:lineRule="auto"/>
+      </w:pPr>
+      <w:r>
+        <w:br w:type="page"/>
+      </w:r>
     </w:p>
     <w:p>
       <w:pPr>
@@ -287,7 +365,8 @@
           <w:b/>
           <w:sz w:val="28"/>
         </w:rPr>
-        <w:t>High-level Architecture</w:t>
+        <w:lastRenderedPageBreak/>
+        <w:t>Class Diagram</w:t>
       </w:r>
       <w:r>
         <w:rPr>
@@ -309,101 +388,54 @@
       <w:r>
         <w:rPr>
           <w:rFonts w:ascii="Times New Roman" w:hAnsi="Times New Roman" w:cs="Times New Roman"/>
-          <w:sz w:val="24"/>
-        </w:rPr>
-        <w:t>[INSERT</w:t>
-      </w:r>
-      <w:r>
-        <w:rPr>
-          <w:rFonts w:ascii="Times New Roman" w:hAnsi="Times New Roman" w:cs="Times New Roman"/>
-          <w:sz w:val="24"/>
-        </w:rPr>
-        <w:t xml:space="preserve"> DIAGRAM OF HIGH LEVEL ARCHITECTURE</w:t>
-      </w:r>
-      <w:r>
-        <w:rPr>
-          <w:rFonts w:ascii="Times New Roman" w:hAnsi="Times New Roman" w:cs="Times New Roman"/>
-          <w:sz w:val="24"/>
-        </w:rPr>
-        <w:t>]</w:t>
-      </w:r>
-    </w:p>
-    <w:p>
-      <w:pPr>
-        <w:rPr>
-          <w:rFonts w:ascii="Times New Roman" w:hAnsi="Times New Roman" w:cs="Times New Roman"/>
-          <w:sz w:val="24"/>
-        </w:rPr>
-      </w:pPr>
-      <w:hyperlink r:id="rId9" w:anchor="G0B0xfRHj-Uu9pd2R3NnhERlFCRjg" w:history="1">
-        <w:r>
-          <w:rPr>
-            <w:rStyle w:val="Hyperlink"/>
-            <w:rFonts w:ascii="Times New Roman" w:hAnsi="Times New Roman" w:cs="Times New Roman"/>
-            <w:sz w:val="24"/>
-          </w:rPr>
-          <w:t>https://www.draw.io/#G0B0xfRHj-Uu9pd2R3NnhERlFCRjg</w:t>
-        </w:r>
-      </w:hyperlink>
-    </w:p>
-    <w:p>
-      <w:pPr>
-        <w:spacing w:after="200" w:line="276" w:lineRule="auto"/>
-      </w:pPr>
-    </w:p>
-    <w:p>
-      <w:pPr>
-        <w:rPr>
-          <w:rFonts w:ascii="Times New Roman" w:eastAsia="Times New Roman" w:hAnsi="Times New Roman" w:cs="Times New Roman"/>
-          <w:b/>
-          <w:sz w:val="28"/>
-        </w:rPr>
-      </w:pPr>
-      <w:r>
-        <w:rPr>
-          <w:rFonts w:ascii="Times New Roman" w:eastAsia="Times New Roman" w:hAnsi="Times New Roman" w:cs="Times New Roman"/>
-          <w:b/>
-          <w:sz w:val="28"/>
-        </w:rPr>
-        <w:t>Class Diagram</w:t>
-      </w:r>
-      <w:r>
-        <w:rPr>
-          <w:rFonts w:ascii="Times New Roman" w:eastAsia="Times New Roman" w:hAnsi="Times New Roman" w:cs="Times New Roman"/>
-          <w:b/>
-          <w:sz w:val="28"/>
-        </w:rPr>
-        <w:t>:</w:t>
-      </w:r>
-    </w:p>
-    <w:p>
-      <w:pPr>
-        <w:spacing w:after="200" w:line="276" w:lineRule="auto"/>
-        <w:rPr>
-          <w:rFonts w:ascii="Times New Roman" w:hAnsi="Times New Roman" w:cs="Times New Roman"/>
-          <w:sz w:val="24"/>
-        </w:rPr>
-      </w:pPr>
-      <w:r>
-        <w:rPr>
-          <w:rFonts w:ascii="Times New Roman" w:hAnsi="Times New Roman" w:cs="Times New Roman"/>
-          <w:sz w:val="24"/>
-        </w:rPr>
-        <w:t xml:space="preserve">[INSERT </w:t>
-      </w:r>
-      <w:r>
-        <w:rPr>
-          <w:rFonts w:ascii="Times New Roman" w:hAnsi="Times New Roman" w:cs="Times New Roman"/>
-          <w:sz w:val="24"/>
-        </w:rPr>
-        <w:t>REFINED CLASS DIAGRAM INCLUDING VISIBILITIES, ATTRIBUTES FOR ASSOCIATES, ATTRIBUTE TYPES, ETC.</w:t>
-      </w:r>
-      <w:r>
-        <w:rPr>
-          <w:rFonts w:ascii="Times New Roman" w:hAnsi="Times New Roman" w:cs="Times New Roman"/>
-          <w:sz w:val="24"/>
-        </w:rPr>
-        <w:t>]</w:t>
+          <w:noProof/>
+          <w:sz w:val="24"/>
+        </w:rPr>
+        <w:drawing>
+          <wp:inline distT="0" distB="0" distL="0" distR="0">
+            <wp:extent cx="5943600" cy="4600575"/>
+            <wp:effectExtent l="19050" t="0" r="0" b="0"/>
+            <wp:docPr id="3" name="Picture 1" descr="C:\Users\huett_000\Downloads\D5-Refined-Class-Diagram.png"/>
+            <wp:cNvGraphicFramePr>
+              <a:graphicFrameLocks xmlns:a="http://schemas.openxmlformats.org/drawingml/2006/main" noChangeAspect="1"/>
+            </wp:cNvGraphicFramePr>
+            <a:graphic xmlns:a="http://schemas.openxmlformats.org/drawingml/2006/main">
+              <a:graphicData uri="http://schemas.openxmlformats.org/drawingml/2006/picture">
+                <pic:pic xmlns:pic="http://schemas.openxmlformats.org/drawingml/2006/picture">
+                  <pic:nvPicPr>
+                    <pic:cNvPr id="0" name="Picture 1" descr="C:\Users\huett_000\Downloads\D5-Refined-Class-Diagram.png"/>
+                    <pic:cNvPicPr>
+                      <a:picLocks noChangeAspect="1" noChangeArrowheads="1"/>
+                    </pic:cNvPicPr>
+                  </pic:nvPicPr>
+                  <pic:blipFill>
+                    <a:blip r:embed="rId9"/>
+                    <a:srcRect/>
+                    <a:stretch>
+                      <a:fillRect/>
+                    </a:stretch>
+                  </pic:blipFill>
+                  <pic:spPr bwMode="auto">
+                    <a:xfrm>
+                      <a:off x="0" y="0"/>
+                      <a:ext cx="5943600" cy="4600575"/>
+                    </a:xfrm>
+                    <a:prstGeom prst="rect">
+                      <a:avLst/>
+                    </a:prstGeom>
+                    <a:noFill/>
+                    <a:ln w="9525">
+                      <a:noFill/>
+                      <a:miter lim="800000"/>
+                      <a:headEnd/>
+                      <a:tailEnd/>
+                    </a:ln>
+                  </pic:spPr>
+                </pic:pic>
+              </a:graphicData>
+            </a:graphic>
+          </wp:inline>
+        </w:drawing>
       </w:r>
     </w:p>
     <w:p>
@@ -427,35 +459,45 @@
     </w:p>
     <w:p>
       <w:pPr>
+        <w:spacing w:after="200" w:line="276" w:lineRule="auto"/>
         <w:rPr>
           <w:rFonts w:ascii="Times New Roman" w:eastAsia="Times New Roman" w:hAnsi="Times New Roman" w:cs="Times New Roman"/>
           <w:b/>
           <w:sz w:val="28"/>
         </w:rPr>
       </w:pPr>
-    </w:p>
-    <w:p>
-      <w:pPr>
+      <w:r>
         <w:rPr>
           <w:rFonts w:ascii="Times New Roman" w:eastAsia="Times New Roman" w:hAnsi="Times New Roman" w:cs="Times New Roman"/>
           <w:b/>
           <w:sz w:val="28"/>
         </w:rPr>
-      </w:pPr>
-      <w:r>
+        <w:br w:type="page"/>
+      </w:r>
+    </w:p>
+    <w:p>
+      <w:pPr>
         <w:rPr>
           <w:rFonts w:ascii="Times New Roman" w:eastAsia="Times New Roman" w:hAnsi="Times New Roman" w:cs="Times New Roman"/>
           <w:b/>
           <w:sz w:val="28"/>
         </w:rPr>
-        <w:t>Sequence Diagram</w:t>
-      </w:r>
+      </w:pPr>
       <w:r>
         <w:rPr>
           <w:rFonts w:ascii="Times New Roman" w:eastAsia="Times New Roman" w:hAnsi="Times New Roman" w:cs="Times New Roman"/>
           <w:b/>
           <w:sz w:val="28"/>
         </w:rPr>
+        <w:lastRenderedPageBreak/>
+        <w:t>Sequence Diagram</w:t>
+      </w:r>
+      <w:r>
+        <w:rPr>
+          <w:rFonts w:ascii="Times New Roman" w:eastAsia="Times New Roman" w:hAnsi="Times New Roman" w:cs="Times New Roman"/>
+          <w:b/>
+          <w:sz w:val="28"/>
+        </w:rPr>
         <w:t>:</w:t>
       </w:r>
     </w:p>
@@ -473,27 +515,10 @@
           <w:noProof/>
           <w:sz w:val="24"/>
         </w:rPr>
-        <w:lastRenderedPageBreak/>
         <w:drawing>
-          <wp:anchor distT="0" distB="0" distL="114300" distR="114300" simplePos="0" relativeHeight="251658240" behindDoc="0" locked="0" layoutInCell="1" allowOverlap="1" wp14:anchorId="76778649" wp14:editId="34763C7A">
-            <wp:simplePos x="0" y="0"/>
-            <wp:positionH relativeFrom="column">
-              <wp:posOffset>-457200</wp:posOffset>
-            </wp:positionH>
-            <wp:positionV relativeFrom="paragraph">
-              <wp:posOffset>0</wp:posOffset>
-            </wp:positionV>
+          <wp:inline distT="0" distB="0" distL="0" distR="0">
             <wp:extent cx="6740525" cy="3385820"/>
-            <wp:effectExtent l="0" t="0" r="0" b="0"/>
-            <wp:wrapTight wrapText="bothSides">
-              <wp:wrapPolygon edited="0">
-                <wp:start x="0" y="0"/>
-                <wp:lineTo x="0" y="21389"/>
-                <wp:lineTo x="21488" y="21389"/>
-                <wp:lineTo x="21488" y="0"/>
-                <wp:lineTo x="0" y="0"/>
-              </wp:wrapPolygon>
-            </wp:wrapTight>
+            <wp:effectExtent l="19050" t="0" r="3175" b="0"/>
             <wp:docPr id="2" name="Picture 1"/>
             <wp:cNvGraphicFramePr>
               <a:graphicFrameLocks xmlns:a="http://schemas.openxmlformats.org/drawingml/2006/main" noChangeAspect="1"/>
@@ -511,7 +536,7 @@
                     <a:blip r:embed="rId11">
                       <a:extLst>
                         <a:ext uri="{28A0092B-C50C-407E-A947-70E740481C1C}">
-                          <a14:useLocalDpi xmlns:a14="http://schemas.microsoft.com/office/drawing/2010/main" val="0"/>
+                          <a14:useLocalDpi xmlns:a14="http://schemas.microsoft.com/office/drawing/2010/main" xmlns:wps="http://schemas.microsoft.com/office/word/2010/wordprocessingShape" xmlns:wpi="http://schemas.microsoft.com/office/word/2010/wordprocessingInk" xmlns:wpg="http://schemas.microsoft.com/office/word/2010/wordprocessingGroup" xmlns:w14="http://schemas.microsoft.com/office/word/2010/wordml" xmlns:w="http://schemas.openxmlformats.org/wordprocessingml/2006/main" xmlns:w10="urn:schemas-microsoft-com:office:word" xmlns:wp14="http://schemas.microsoft.com/office/word/2010/wordprocessingDrawing" xmlns:v="urn:schemas-microsoft-com:vml" xmlns:o="urn:schemas-microsoft-com:office:office" xmlns:mv="urn:schemas-microsoft-com:mac:vml" xmlns:mc="http://schemas.openxmlformats.org/markup-compatibility/2006" xmlns:mo="http://schemas.microsoft.com/office/mac/office/2008/main" xmlns:wpc="http://schemas.microsoft.com/office/word/2010/wordprocessingCanvas" xmlns="" val="0"/>
                         </a:ext>
                       </a:extLst>
                     </a:blip>
@@ -536,13 +561,7 @@
                 </pic:pic>
               </a:graphicData>
             </a:graphic>
-            <wp14:sizeRelH relativeFrom="page">
-              <wp14:pctWidth>0</wp14:pctWidth>
-            </wp14:sizeRelH>
-            <wp14:sizeRelV relativeFrom="page">
-              <wp14:pctHeight>0</wp14:pctHeight>
-            </wp14:sizeRelV>
-          </wp:anchor>
+          </wp:inline>
         </w:drawing>
       </w:r>
     </w:p>
@@ -580,6 +599,13 @@
           <w:sz w:val="24"/>
         </w:rPr>
       </w:pPr>
+      <w:r>
+        <w:rPr>
+          <w:rFonts w:ascii="Times New Roman" w:hAnsi="Times New Roman" w:cs="Times New Roman"/>
+          <w:sz w:val="24"/>
+        </w:rPr>
+        <w:br w:type="page"/>
+      </w:r>
     </w:p>
     <w:p>
       <w:pPr>
@@ -595,6 +621,7 @@
           <w:b/>
           <w:sz w:val="28"/>
         </w:rPr>
+        <w:lastRenderedPageBreak/>
         <w:t>Class Diagram Outlining Design Pattern</w:t>
       </w:r>
       <w:r>
@@ -620,11 +647,10 @@
           <w:noProof/>
           <w:sz w:val="24"/>
         </w:rPr>
-        <w:lastRenderedPageBreak/>
         <w:drawing>
-          <wp:inline distT="0" distB="0" distL="0" distR="0" wp14:anchorId="00DBB9A9" wp14:editId="428CEA9E">
-            <wp:extent cx="5291455" cy="8229600"/>
-            <wp:effectExtent l="0" t="0" r="4445" b="0"/>
+          <wp:inline distT="0" distB="0" distL="0" distR="0">
+            <wp:extent cx="4867275" cy="7569889"/>
+            <wp:effectExtent l="19050" t="0" r="9525" b="0"/>
             <wp:docPr id="5" name="Picture 5"/>
             <wp:cNvGraphicFramePr>
               <a:graphicFrameLocks xmlns:a="http://schemas.openxmlformats.org/drawingml/2006/main" noChangeAspect="1"/>
@@ -645,7 +671,7 @@
                   <pic:spPr>
                     <a:xfrm>
                       <a:off x="0" y="0"/>
-                      <a:ext cx="5291455" cy="8229600"/>
+                      <a:ext cx="4867275" cy="7569889"/>
                     </a:xfrm>
                     <a:prstGeom prst="rect">
                       <a:avLst/>
@@ -666,15 +692,6 @@
           <w:sz w:val="24"/>
         </w:rPr>
       </w:pPr>
-    </w:p>
-    <w:p>
-      <w:pPr>
-        <w:spacing w:after="200" w:line="276" w:lineRule="auto"/>
-        <w:rPr>
-          <w:rFonts w:ascii="Times New Roman" w:hAnsi="Times New Roman" w:cs="Times New Roman"/>
-          <w:sz w:val="24"/>
-        </w:rPr>
-      </w:pPr>
       <w:hyperlink r:id="rId14" w:anchor="G0B0xfRHj-Uu9pTlRnRHdIMVBKUUE" w:history="1">
         <w:r>
           <w:rPr>
@@ -688,15 +705,6 @@
     </w:p>
     <w:p>
       <w:pPr>
-        <w:spacing w:after="200" w:line="276" w:lineRule="auto"/>
-        <w:rPr>
-          <w:rFonts w:ascii="Times New Roman" w:hAnsi="Times New Roman" w:cs="Times New Roman"/>
-          <w:sz w:val="24"/>
-        </w:rPr>
-      </w:pPr>
-    </w:p>
-    <w:p>
-      <w:pPr>
         <w:rPr>
           <w:rFonts w:ascii="Times New Roman" w:eastAsia="Times New Roman" w:hAnsi="Times New Roman" w:cs="Times New Roman"/>
           <w:b/>
@@ -709,6 +717,7 @@
           <w:b/>
           <w:sz w:val="28"/>
         </w:rPr>
+        <w:lastRenderedPageBreak/>
         <w:t>Group Participation:</w:t>
       </w:r>
     </w:p>
@@ -731,7 +740,21 @@
           <w:rFonts w:ascii="Times New Roman" w:eastAsia="Times New Roman" w:hAnsi="Times New Roman" w:cs="Times New Roman"/>
           <w:sz w:val="24"/>
         </w:rPr>
-        <w:t>Create initial documents and template the deliverable.</w:t>
+        <w:t>Create initial documents and template the deliverable</w:t>
+      </w:r>
+      <w:r>
+        <w:rPr>
+          <w:rFonts w:ascii="Times New Roman" w:eastAsia="Times New Roman" w:hAnsi="Times New Roman" w:cs="Times New Roman"/>
+          <w:sz w:val="24"/>
+        </w:rPr>
+        <w:t xml:space="preserve"> and implemented the revised class diagram</w:t>
+      </w:r>
+      <w:r>
+        <w:rPr>
+          <w:rFonts w:ascii="Times New Roman" w:eastAsia="Times New Roman" w:hAnsi="Times New Roman" w:cs="Times New Roman"/>
+          <w:sz w:val="24"/>
+        </w:rPr>
+        <w:t>.</w:t>
       </w:r>
     </w:p>
     <w:p>
@@ -753,7 +776,35 @@
           <w:rFonts w:ascii="Times New Roman" w:eastAsia="Times New Roman" w:hAnsi="Times New Roman" w:cs="Times New Roman"/>
           <w:sz w:val="24"/>
         </w:rPr>
-        <w:t xml:space="preserve"> Implemented Sequence Diagram</w:t>
+        <w:t xml:space="preserve"> Implemented s</w:t>
+      </w:r>
+      <w:r>
+        <w:rPr>
+          <w:rFonts w:ascii="Times New Roman" w:eastAsia="Times New Roman" w:hAnsi="Times New Roman" w:cs="Times New Roman"/>
+          <w:sz w:val="24"/>
+        </w:rPr>
+        <w:t xml:space="preserve">equence </w:t>
+      </w:r>
+      <w:r>
+        <w:rPr>
+          <w:rFonts w:ascii="Times New Roman" w:eastAsia="Times New Roman" w:hAnsi="Times New Roman" w:cs="Times New Roman"/>
+          <w:sz w:val="24"/>
+        </w:rPr>
+        <w:t>d</w:t>
+      </w:r>
+      <w:r>
+        <w:rPr>
+          <w:rFonts w:ascii="Times New Roman" w:eastAsia="Times New Roman" w:hAnsi="Times New Roman" w:cs="Times New Roman"/>
+          <w:sz w:val="24"/>
+        </w:rPr>
+        <w:t>iagram</w:t>
+      </w:r>
+      <w:r>
+        <w:rPr>
+          <w:rFonts w:ascii="Times New Roman" w:eastAsia="Times New Roman" w:hAnsi="Times New Roman" w:cs="Times New Roman"/>
+          <w:sz w:val="24"/>
+        </w:rPr>
+        <w:t>.</w:t>
       </w:r>
     </w:p>
     <w:p>
@@ -775,23 +826,56 @@
           <w:rFonts w:ascii="Times New Roman" w:eastAsia="Times New Roman" w:hAnsi="Times New Roman" w:cs="Times New Roman"/>
           <w:sz w:val="24"/>
         </w:rPr>
-        <w:t xml:space="preserve">Implemented The Class Diagram using design patterns/ </w:t>
-      </w:r>
-      <w:proofErr w:type="gramStart"/>
-      <w:r>
-        <w:rPr>
-          <w:rFonts w:ascii="Times New Roman" w:eastAsia="Times New Roman" w:hAnsi="Times New Roman" w:cs="Times New Roman"/>
-          <w:sz w:val="24"/>
-        </w:rPr>
-        <w:t>Used</w:t>
-      </w:r>
-      <w:proofErr w:type="gramEnd"/>
-      <w:r>
-        <w:rPr>
-          <w:rFonts w:ascii="Times New Roman" w:eastAsia="Times New Roman" w:hAnsi="Times New Roman" w:cs="Times New Roman"/>
-          <w:sz w:val="24"/>
-        </w:rPr>
-        <w:t xml:space="preserve"> The Proxy Diagram</w:t>
+        <w:t>Implemented t</w:t>
+      </w:r>
+      <w:r>
+        <w:rPr>
+          <w:rFonts w:ascii="Times New Roman" w:eastAsia="Times New Roman" w:hAnsi="Times New Roman" w:cs="Times New Roman"/>
+          <w:sz w:val="24"/>
+        </w:rPr>
+        <w:t>he class diagram using design patterns/used t</w:t>
+      </w:r>
+      <w:r>
+        <w:rPr>
+          <w:rFonts w:ascii="Times New Roman" w:eastAsia="Times New Roman" w:hAnsi="Times New Roman" w:cs="Times New Roman"/>
+          <w:sz w:val="24"/>
+        </w:rPr>
+        <w:t xml:space="preserve">he </w:t>
+      </w:r>
+      <w:r>
+        <w:rPr>
+          <w:rFonts w:ascii="Times New Roman" w:eastAsia="Times New Roman" w:hAnsi="Times New Roman" w:cs="Times New Roman"/>
+          <w:sz w:val="24"/>
+        </w:rPr>
+        <w:t>p</w:t>
+      </w:r>
+      <w:r>
+        <w:rPr>
+          <w:rFonts w:ascii="Times New Roman" w:eastAsia="Times New Roman" w:hAnsi="Times New Roman" w:cs="Times New Roman"/>
+          <w:sz w:val="24"/>
+        </w:rPr>
+        <w:t xml:space="preserve">roxy </w:t>
+      </w:r>
+      <w:r>
+        <w:rPr>
+          <w:rFonts w:ascii="Times New Roman" w:eastAsia="Times New Roman" w:hAnsi="Times New Roman" w:cs="Times New Roman"/>
+          <w:sz w:val="24"/>
+        </w:rPr>
+        <w:t>d</w:t>
+      </w:r>
+      <w:r>
+        <w:rPr>
+          <w:rFonts w:ascii="Times New Roman" w:eastAsia="Times New Roman" w:hAnsi="Times New Roman" w:cs="Times New Roman"/>
+          <w:sz w:val="24"/>
+        </w:rPr>
+        <w:t>iagram</w:t>
+      </w:r>
+      <w:r>
+        <w:rPr>
+          <w:rFonts w:ascii="Times New Roman" w:eastAsia="Times New Roman" w:hAnsi="Times New Roman" w:cs="Times New Roman"/>
+          <w:sz w:val="24"/>
+        </w:rPr>
+        <w:t>.</w:t>
       </w:r>
     </w:p>
     <w:p>
@@ -807,6 +891,13 @@
           <w:sz w:val="24"/>
         </w:rPr>
         <w:t xml:space="preserve">Gage – </w:t>
+      </w:r>
+      <w:r>
+        <w:rPr>
+          <w:rFonts w:ascii="Times New Roman" w:eastAsia="Times New Roman" w:hAnsi="Times New Roman" w:cs="Times New Roman"/>
+          <w:sz w:val="24"/>
+        </w:rPr>
+        <w:t>Implemented the high level architecture diagram.</w:t>
       </w:r>
     </w:p>
     <w:p>
@@ -824,7 +915,7 @@
 </file>
 
 <file path=word/styles.xml><?xml version="1.0" encoding="utf-8"?>
-<w:styles xmlns:mc="http://schemas.openxmlformats.org/markup-compatibility/2006" xmlns:r="http://schemas.openxmlformats.org/officeDocument/2006/relationships" xmlns:w="http://schemas.openxmlformats.org/wordprocessingml/2006/main" xmlns:w14="http://schemas.microsoft.com/office/word/2010/wordml" mc:Ignorable="w14">
+<w:styles xmlns:r="http://schemas.openxmlformats.org/officeDocument/2006/relationships" xmlns:w="http://schemas.openxmlformats.org/wordprocessingml/2006/main">
   <w:docDefaults>
     <w:rPrDefault>
       <w:rPr>
@@ -840,7 +931,7 @@
       </w:pPr>
     </w:pPrDefault>
   </w:docDefaults>
-  <w:latentStyles w:defLockedState="0" w:defUIPriority="99" w:defSemiHidden="1" w:defUnhideWhenUsed="1" w:defQFormat="0" w:count="276">
+  <w:latentStyles w:defLockedState="0" w:defUIPriority="99" w:defSemiHidden="1" w:defUnhideWhenUsed="1" w:defQFormat="0" w:count="267">
     <w:lsdException w:name="Normal" w:semiHidden="0" w:uiPriority="0" w:unhideWhenUsed="0" w:qFormat="1"/>
     <w:lsdException w:name="heading 1" w:semiHidden="0" w:uiPriority="9" w:unhideWhenUsed="0" w:qFormat="1"/>
     <w:lsdException w:name="heading 2" w:uiPriority="9" w:qFormat="1"/>
@@ -869,15 +960,6 @@
     <w:lsdException w:name="Normal Table" w:semiHidden="0" w:unhideWhenUsed="0"/>
     <w:lsdException w:name="Table Web 1" w:semiHidden="0" w:unhideWhenUsed="0"/>
     <w:lsdException w:name="Table Grid" w:semiHidden="0" w:uiPriority="59" w:unhideWhenUsed="0"/>
-    <w:lsdException w:name="Note Level 1" w:semiHidden="0" w:unhideWhenUsed="0"/>
-    <w:lsdException w:name="Note Level 2" w:semiHidden="0" w:unhideWhenUsed="0"/>
-    <w:lsdException w:name="Note Level 3" w:semiHidden="0" w:unhideWhenUsed="0"/>
-    <w:lsdException w:name="Note Level 4" w:semiHidden="0" w:unhideWhenUsed="0"/>
-    <w:lsdException w:name="Note Level 5" w:semiHidden="0" w:unhideWhenUsed="0"/>
-    <w:lsdException w:name="Note Level 6" w:semiHidden="0" w:unhideWhenUsed="0"/>
-    <w:lsdException w:name="Note Level 7" w:semiHidden="0" w:unhideWhenUsed="0"/>
-    <w:lsdException w:name="Note Level 8" w:semiHidden="0" w:unhideWhenUsed="0"/>
-    <w:lsdException w:name="Note Level 9" w:semiHidden="0" w:unhideWhenUsed="0"/>
     <w:lsdException w:name="Placeholder Text" w:unhideWhenUsed="0"/>
     <w:lsdException w:name="No Spacing" w:semiHidden="0" w:uiPriority="1" w:unhideWhenUsed="0" w:qFormat="1"/>
     <w:lsdException w:name="Light Shading" w:semiHidden="0" w:uiPriority="60" w:unhideWhenUsed="0"/>
@@ -1009,6 +1091,7 @@
     <w:uiPriority w:val="99"/>
     <w:semiHidden/>
     <w:unhideWhenUsed/>
+    <w:qFormat/>
     <w:tblPr>
       <w:tblInd w:w="0" w:type="dxa"/>
       <w:tblCellMar>

</xml_diff>

<commit_message>
Improve class diagram and remove class diagram draw.io link
</commit_message>
<xml_diff>
--- a/deliverables/D5-group-14.docx
+++ b/deliverables/D5-group-14.docx
@@ -1,6 +1,6 @@
 
 <file path=word/document.xml><?xml version="1.0" encoding="utf-8"?>
-<w:document xmlns:ve="http://schemas.openxmlformats.org/markup-compatibility/2006" xmlns:o="urn:schemas-microsoft-com:office:office" xmlns:r="http://schemas.openxmlformats.org/officeDocument/2006/relationships" xmlns:m="http://schemas.openxmlformats.org/officeDocument/2006/math" xmlns:v="urn:schemas-microsoft-com:vml" xmlns:wp="http://schemas.openxmlformats.org/drawingml/2006/wordprocessingDrawing" xmlns:w10="urn:schemas-microsoft-com:office:word" xmlns:w="http://schemas.openxmlformats.org/wordprocessingml/2006/main" xmlns:wne="http://schemas.microsoft.com/office/word/2006/wordml">
+<w:document xmlns:wpc="http://schemas.microsoft.com/office/word/2010/wordprocessingCanvas" xmlns:mc="http://schemas.openxmlformats.org/markup-compatibility/2006" xmlns:o="urn:schemas-microsoft-com:office:office" xmlns:r="http://schemas.openxmlformats.org/officeDocument/2006/relationships" xmlns:m="http://schemas.openxmlformats.org/officeDocument/2006/math" xmlns:v="urn:schemas-microsoft-com:vml" xmlns:wp14="http://schemas.microsoft.com/office/word/2010/wordprocessingDrawing" xmlns:wp="http://schemas.openxmlformats.org/drawingml/2006/wordprocessingDrawing" xmlns:w10="urn:schemas-microsoft-com:office:word" xmlns:w="http://schemas.openxmlformats.org/wordprocessingml/2006/main" xmlns:w14="http://schemas.microsoft.com/office/word/2010/wordml" xmlns:w15="http://schemas.microsoft.com/office/word/2012/wordml" xmlns:wpg="http://schemas.microsoft.com/office/word/2010/wordprocessingGroup" xmlns:wpi="http://schemas.microsoft.com/office/word/2010/wordprocessingInk" xmlns:wne="http://schemas.microsoft.com/office/word/2006/wordml" xmlns:wps="http://schemas.microsoft.com/office/word/2010/wordprocessingShape" mc:Ignorable="w14 w15 wp14">
   <w:body>
     <w:p>
       <w:pPr>
@@ -64,25 +64,7 @@
           <w:sz w:val="24"/>
           <w:szCs w:val="24"/>
         </w:rPr>
-        <w:t xml:space="preserve">Hayden Aupperle, Gage Cottrell, Peter </w:t>
-      </w:r>
-      <w:proofErr w:type="spellStart"/>
-      <w:r>
-        <w:rPr>
-          <w:rFonts w:ascii="Times New Roman" w:eastAsia="Times New Roman" w:hAnsi="Times New Roman" w:cs="Times New Roman"/>
-          <w:sz w:val="24"/>
-          <w:szCs w:val="24"/>
-        </w:rPr>
-        <w:t>Huettl</w:t>
-      </w:r>
-      <w:proofErr w:type="spellEnd"/>
-      <w:r>
-        <w:rPr>
-          <w:rFonts w:ascii="Times New Roman" w:eastAsia="Times New Roman" w:hAnsi="Times New Roman" w:cs="Times New Roman"/>
-          <w:sz w:val="24"/>
-          <w:szCs w:val="24"/>
-        </w:rPr>
-        <w:t>, Garrison Smith</w:t>
+        <w:t>Hayden Aupperle, Gage Cottrell, Peter Huettl, Garrison Smith</w:t>
       </w:r>
     </w:p>
     <w:p>
@@ -350,6 +332,8 @@
       <w:r>
         <w:br w:type="page"/>
       </w:r>
+      <w:bookmarkStart w:id="0" w:name="_GoBack"/>
+      <w:bookmarkEnd w:id="0"/>
     </w:p>
     <w:p>
       <w:pPr>
@@ -381,21 +365,20 @@
       <w:pPr>
         <w:spacing w:after="200" w:line="276" w:lineRule="auto"/>
         <w:rPr>
-          <w:rFonts w:ascii="Times New Roman" w:hAnsi="Times New Roman" w:cs="Times New Roman"/>
-          <w:sz w:val="24"/>
-        </w:rPr>
-      </w:pPr>
-      <w:r>
-        <w:rPr>
-          <w:rFonts w:ascii="Times New Roman" w:hAnsi="Times New Roman" w:cs="Times New Roman"/>
+          <w:rFonts w:ascii="Times New Roman" w:eastAsia="Times New Roman" w:hAnsi="Times New Roman" w:cs="Times New Roman"/>
+          <w:b/>
+          <w:sz w:val="28"/>
+        </w:rPr>
+      </w:pPr>
+      <w:r>
+        <w:rPr>
           <w:noProof/>
-          <w:sz w:val="24"/>
         </w:rPr>
         <w:drawing>
           <wp:inline distT="0" distB="0" distL="0" distR="0">
-            <wp:extent cx="5943600" cy="4600575"/>
-            <wp:effectExtent l="19050" t="0" r="0" b="0"/>
-            <wp:docPr id="3" name="Picture 1" descr="C:\Users\huett_000\Downloads\D5-Refined-Class-Diagram.png"/>
+            <wp:extent cx="5934075" cy="4286250"/>
+            <wp:effectExtent l="0" t="0" r="0" b="0"/>
+            <wp:docPr id="6" name="Picture 6" descr="C:\Users\ph289\Downloads\D5-Refined-Class-Diagram.png"/>
             <wp:cNvGraphicFramePr>
               <a:graphicFrameLocks xmlns:a="http://schemas.openxmlformats.org/drawingml/2006/main" noChangeAspect="1"/>
             </wp:cNvGraphicFramePr>
@@ -403,13 +386,19 @@
               <a:graphicData uri="http://schemas.openxmlformats.org/drawingml/2006/picture">
                 <pic:pic xmlns:pic="http://schemas.openxmlformats.org/drawingml/2006/picture">
                   <pic:nvPicPr>
-                    <pic:cNvPr id="0" name="Picture 1" descr="C:\Users\huett_000\Downloads\D5-Refined-Class-Diagram.png"/>
+                    <pic:cNvPr id="0" name="Picture 1" descr="C:\Users\ph289\Downloads\D5-Refined-Class-Diagram.png"/>
                     <pic:cNvPicPr>
                       <a:picLocks noChangeAspect="1" noChangeArrowheads="1"/>
                     </pic:cNvPicPr>
                   </pic:nvPicPr>
                   <pic:blipFill>
-                    <a:blip r:embed="rId9"/>
+                    <a:blip r:embed="rId9">
+                      <a:extLst>
+                        <a:ext uri="{28A0092B-C50C-407E-A947-70E740481C1C}">
+                          <a14:useLocalDpi xmlns:a14="http://schemas.microsoft.com/office/drawing/2010/main" val="0"/>
+                        </a:ext>
+                      </a:extLst>
+                    </a:blip>
                     <a:srcRect/>
                     <a:stretch>
                       <a:fillRect/>
@@ -418,17 +407,14 @@
                   <pic:spPr bwMode="auto">
                     <a:xfrm>
                       <a:off x="0" y="0"/>
-                      <a:ext cx="5943600" cy="4600575"/>
+                      <a:ext cx="5934075" cy="4286250"/>
                     </a:xfrm>
                     <a:prstGeom prst="rect">
                       <a:avLst/>
                     </a:prstGeom>
                     <a:noFill/>
-                    <a:ln w="9525">
+                    <a:ln>
                       <a:noFill/>
-                      <a:miter lim="800000"/>
-                      <a:headEnd/>
-                      <a:tailEnd/>
                     </a:ln>
                   </pic:spPr>
                 </pic:pic>
@@ -437,35 +423,6 @@
           </wp:inline>
         </w:drawing>
       </w:r>
-    </w:p>
-    <w:p>
-      <w:pPr>
-        <w:spacing w:after="200" w:line="276" w:lineRule="auto"/>
-        <w:rPr>
-          <w:rFonts w:ascii="Times New Roman" w:hAnsi="Times New Roman" w:cs="Times New Roman"/>
-          <w:sz w:val="24"/>
-        </w:rPr>
-      </w:pPr>
-      <w:hyperlink r:id="rId10" w:anchor="G0B0xfRHj-Uu9pZzI1NHl1TnpiS2M" w:history="1">
-        <w:r>
-          <w:rPr>
-            <w:rStyle w:val="Hyperlink"/>
-            <w:rFonts w:ascii="Times New Roman" w:hAnsi="Times New Roman" w:cs="Times New Roman"/>
-            <w:sz w:val="24"/>
-          </w:rPr>
-          <w:t>https://www.draw.io/#G0B0xfRHj-Uu9pZzI1NHl1TnpiS2M</w:t>
-        </w:r>
-      </w:hyperlink>
-    </w:p>
-    <w:p>
-      <w:pPr>
-        <w:spacing w:after="200" w:line="276" w:lineRule="auto"/>
-        <w:rPr>
-          <w:rFonts w:ascii="Times New Roman" w:eastAsia="Times New Roman" w:hAnsi="Times New Roman" w:cs="Times New Roman"/>
-          <w:b/>
-          <w:sz w:val="28"/>
-        </w:rPr>
-      </w:pPr>
       <w:r>
         <w:rPr>
           <w:rFonts w:ascii="Times New Roman" w:eastAsia="Times New Roman" w:hAnsi="Times New Roman" w:cs="Times New Roman"/>
@@ -533,10 +490,10 @@
                     </pic:cNvPicPr>
                   </pic:nvPicPr>
                   <pic:blipFill>
-                    <a:blip r:embed="rId11">
+                    <a:blip r:embed="rId10">
                       <a:extLst>
                         <a:ext uri="{28A0092B-C50C-407E-A947-70E740481C1C}">
-                          <a14:useLocalDpi xmlns:a14="http://schemas.microsoft.com/office/drawing/2010/main" xmlns:wps="http://schemas.microsoft.com/office/word/2010/wordprocessingShape" xmlns:wpi="http://schemas.microsoft.com/office/word/2010/wordprocessingInk" xmlns:wpg="http://schemas.microsoft.com/office/word/2010/wordprocessingGroup" xmlns:w14="http://schemas.microsoft.com/office/word/2010/wordml" xmlns:w="http://schemas.openxmlformats.org/wordprocessingml/2006/main" xmlns:w10="urn:schemas-microsoft-com:office:word" xmlns:wp14="http://schemas.microsoft.com/office/word/2010/wordprocessingDrawing" xmlns:v="urn:schemas-microsoft-com:vml" xmlns:o="urn:schemas-microsoft-com:office:office" xmlns:mv="urn:schemas-microsoft-com:mac:vml" xmlns:mc="http://schemas.openxmlformats.org/markup-compatibility/2006" xmlns:mo="http://schemas.microsoft.com/office/mac/office/2008/main" xmlns:wpc="http://schemas.microsoft.com/office/word/2010/wordprocessingCanvas" xmlns="" val="0"/>
+                          <a14:useLocalDpi xmlns:a14="http://schemas.microsoft.com/office/drawing/2010/main" val="0"/>
                         </a:ext>
                       </a:extLst>
                     </a:blip>
@@ -573,7 +530,7 @@
           <w:sz w:val="24"/>
         </w:rPr>
       </w:pPr>
-      <w:hyperlink r:id="rId12" w:anchor="G0B0xfRHj-Uu9pWWpyM2k5d0JmNEE" w:history="1">
+      <w:hyperlink r:id="rId11" w:anchor="G0B0xfRHj-Uu9pWWpyM2k5d0JmNEE" w:history="1">
         <w:r>
           <w:rPr>
             <w:rStyle w:val="Hyperlink"/>
@@ -663,7 +620,7 @@
                     <pic:cNvPicPr/>
                   </pic:nvPicPr>
                   <pic:blipFill>
-                    <a:blip r:embed="rId13"/>
+                    <a:blip r:embed="rId12"/>
                     <a:stretch>
                       <a:fillRect/>
                     </a:stretch>
@@ -692,7 +649,7 @@
           <w:sz w:val="24"/>
         </w:rPr>
       </w:pPr>
-      <w:hyperlink r:id="rId14" w:anchor="G0B0xfRHj-Uu9pTlRnRHdIMVBKUUE" w:history="1">
+      <w:hyperlink r:id="rId13" w:anchor="G0B0xfRHj-Uu9pTlRnRHdIMVBKUUE" w:history="1">
         <w:r>
           <w:rPr>
             <w:rStyle w:val="Hyperlink"/>
@@ -900,10 +857,7 @@
         <w:t>Implemented the high level architecture diagram.</w:t>
       </w:r>
     </w:p>
-    <w:p>
-      <w:bookmarkStart w:id="0" w:name="_GoBack"/>
-      <w:bookmarkEnd w:id="0"/>
-    </w:p>
+    <w:p/>
     <w:sectPr>
       <w:pgSz w:w="12240" w:h="15840"/>
       <w:pgMar w:top="1440" w:right="1440" w:bottom="1440" w:left="1440" w:header="720" w:footer="720" w:gutter="0"/>
@@ -915,7 +869,7 @@
 </file>
 
 <file path=word/styles.xml><?xml version="1.0" encoding="utf-8"?>
-<w:styles xmlns:r="http://schemas.openxmlformats.org/officeDocument/2006/relationships" xmlns:w="http://schemas.openxmlformats.org/wordprocessingml/2006/main">
+<w:styles xmlns:mc="http://schemas.openxmlformats.org/markup-compatibility/2006" xmlns:r="http://schemas.openxmlformats.org/officeDocument/2006/relationships" xmlns:w="http://schemas.openxmlformats.org/wordprocessingml/2006/main" xmlns:w14="http://schemas.microsoft.com/office/word/2010/wordml" xmlns:w15="http://schemas.microsoft.com/office/word/2012/wordml" mc:Ignorable="w14 w15">
   <w:docDefaults>
     <w:rPrDefault>
       <w:rPr>
@@ -931,417 +885,378 @@
       </w:pPr>
     </w:pPrDefault>
   </w:docDefaults>
-  <w:latentStyles w:defLockedState="0" w:defUIPriority="99" w:defSemiHidden="1" w:defUnhideWhenUsed="1" w:defQFormat="0" w:count="267">
-    <w:lsdException w:name="Normal" w:semiHidden="0" w:uiPriority="0" w:unhideWhenUsed="0" w:qFormat="1"/>
-    <w:lsdException w:name="heading 1" w:semiHidden="0" w:uiPriority="9" w:unhideWhenUsed="0" w:qFormat="1"/>
-    <w:lsdException w:name="heading 2" w:uiPriority="9" w:qFormat="1"/>
-    <w:lsdException w:name="heading 3" w:uiPriority="9" w:qFormat="1"/>
-    <w:lsdException w:name="heading 4" w:uiPriority="9" w:qFormat="1"/>
-    <w:lsdException w:name="heading 5" w:uiPriority="9" w:qFormat="1"/>
-    <w:lsdException w:name="heading 6" w:uiPriority="9" w:qFormat="1"/>
-    <w:lsdException w:name="heading 7" w:uiPriority="9" w:qFormat="1"/>
-    <w:lsdException w:name="heading 8" w:uiPriority="9" w:qFormat="1"/>
-    <w:lsdException w:name="heading 9" w:uiPriority="9" w:qFormat="1"/>
-    <w:lsdException w:name="toc 1" w:uiPriority="39"/>
-    <w:lsdException w:name="toc 2" w:uiPriority="39"/>
-    <w:lsdException w:name="toc 3" w:uiPriority="39"/>
-    <w:lsdException w:name="toc 4" w:uiPriority="39"/>
-    <w:lsdException w:name="toc 5" w:uiPriority="39"/>
-    <w:lsdException w:name="toc 6" w:uiPriority="39"/>
-    <w:lsdException w:name="toc 7" w:uiPriority="39"/>
-    <w:lsdException w:name="toc 8" w:uiPriority="39"/>
-    <w:lsdException w:name="toc 9" w:uiPriority="39"/>
-    <w:lsdException w:name="caption" w:uiPriority="35" w:qFormat="1"/>
-    <w:lsdException w:name="Title" w:semiHidden="0" w:uiPriority="10" w:unhideWhenUsed="0" w:qFormat="1"/>
-    <w:lsdException w:name="Default Paragraph Font" w:uiPriority="1"/>
-    <w:lsdException w:name="Subtitle" w:semiHidden="0" w:uiPriority="11" w:unhideWhenUsed="0" w:qFormat="1"/>
-    <w:lsdException w:name="Strong" w:semiHidden="0" w:uiPriority="22" w:unhideWhenUsed="0" w:qFormat="1"/>
-    <w:lsdException w:name="Emphasis" w:semiHidden="0" w:uiPriority="20" w:unhideWhenUsed="0" w:qFormat="1"/>
-    <w:lsdException w:name="Normal Table" w:semiHidden="0" w:unhideWhenUsed="0"/>
-    <w:lsdException w:name="Table Web 1" w:semiHidden="0" w:unhideWhenUsed="0"/>
-    <w:lsdException w:name="Table Grid" w:semiHidden="0" w:uiPriority="59" w:unhideWhenUsed="0"/>
-    <w:lsdException w:name="Placeholder Text" w:unhideWhenUsed="0"/>
-    <w:lsdException w:name="No Spacing" w:semiHidden="0" w:uiPriority="1" w:unhideWhenUsed="0" w:qFormat="1"/>
-    <w:lsdException w:name="Light Shading" w:semiHidden="0" w:uiPriority="60" w:unhideWhenUsed="0"/>
-    <w:lsdException w:name="Light List" w:semiHidden="0" w:uiPriority="61" w:unhideWhenUsed="0"/>
-    <w:lsdException w:name="Light Grid" w:semiHidden="0" w:uiPriority="62" w:unhideWhenUsed="0"/>
-    <w:lsdException w:name="Medium Shading 1" w:semiHidden="0" w:uiPriority="63" w:unhideWhenUsed="0"/>
-    <w:lsdException w:name="Medium Shading 2" w:semiHidden="0" w:uiPriority="64" w:unhideWhenUsed="0"/>
-    <w:lsdException w:name="Medium List 1" w:semiHidden="0" w:uiPriority="65" w:unhideWhenUsed="0"/>
-    <w:lsdException w:name="Medium List 2" w:semiHidden="0" w:uiPriority="66" w:unhideWhenUsed="0"/>
-    <w:lsdException w:name="Medium Grid 1" w:semiHidden="0" w:uiPriority="67" w:unhideWhenUsed="0"/>
-    <w:lsdException w:name="Medium Grid 2" w:semiHidden="0" w:uiPriority="68" w:unhideWhenUsed="0"/>
-    <w:lsdException w:name="Medium Grid 3" w:semiHidden="0" w:uiPriority="69" w:unhideWhenUsed="0"/>
-    <w:lsdException w:name="Dark List" w:semiHidden="0" w:uiPriority="70" w:unhideWhenUsed="0"/>
-    <w:lsdException w:name="Colorful Shading" w:semiHidden="0" w:uiPriority="71" w:unhideWhenUsed="0"/>
-    <w:lsdException w:name="Colorful List" w:semiHidden="0" w:uiPriority="72" w:unhideWhenUsed="0"/>
-    <w:lsdException w:name="Colorful Grid" w:semiHidden="0" w:uiPriority="73" w:unhideWhenUsed="0"/>
-    <w:lsdException w:name="Light Shading Accent 1" w:semiHidden="0" w:uiPriority="60" w:unhideWhenUsed="0"/>
-    <w:lsdException w:name="Light List Accent 1" w:semiHidden="0" w:uiPriority="61" w:unhideWhenUsed="0"/>
-    <w:lsdException w:name="Light Grid Accent 1" w:semiHidden="0" w:uiPriority="62" w:unhideWhenUsed="0"/>
-    <w:lsdException w:name="Medium Shading 1 Accent 1" w:semiHidden="0" w:uiPriority="63" w:unhideWhenUsed="0"/>
-    <w:lsdException w:name="Medium Shading 2 Accent 1" w:semiHidden="0" w:uiPriority="64" w:unhideWhenUsed="0"/>
-    <w:lsdException w:name="Medium List 1 Accent 1" w:semiHidden="0" w:uiPriority="65" w:unhideWhenUsed="0"/>
-    <w:lsdException w:name="Revision" w:unhideWhenUsed="0"/>
-    <w:lsdException w:name="List Paragraph" w:semiHidden="0" w:uiPriority="34" w:unhideWhenUsed="0" w:qFormat="1"/>
-    <w:lsdException w:name="Quote" w:semiHidden="0" w:uiPriority="29" w:unhideWhenUsed="0" w:qFormat="1"/>
-    <w:lsdException w:name="Intense Quote" w:semiHidden="0" w:uiPriority="30" w:unhideWhenUsed="0" w:qFormat="1"/>
-    <w:lsdException w:name="Medium List 2 Accent 1" w:semiHidden="0" w:uiPriority="66" w:unhideWhenUsed="0"/>
-    <w:lsdException w:name="Medium Grid 1 Accent 1" w:semiHidden="0" w:uiPriority="67" w:unhideWhenUsed="0"/>
-    <w:lsdException w:name="Medium Grid 2 Accent 1" w:semiHidden="0" w:uiPriority="68" w:unhideWhenUsed="0"/>
-    <w:lsdException w:name="Medium Grid 3 Accent 1" w:semiHidden="0" w:uiPriority="69" w:unhideWhenUsed="0"/>
-    <w:lsdException w:name="Dark List Accent 1" w:semiHidden="0" w:uiPriority="70" w:unhideWhenUsed="0"/>
-    <w:lsdException w:name="Colorful Shading Accent 1" w:semiHidden="0" w:uiPriority="71" w:unhideWhenUsed="0"/>
-    <w:lsdException w:name="Colorful List Accent 1" w:semiHidden="0" w:uiPriority="72" w:unhideWhenUsed="0"/>
-    <w:lsdException w:name="Colorful Grid Accent 1" w:semiHidden="0" w:uiPriority="73" w:unhideWhenUsed="0"/>
-    <w:lsdException w:name="Light Shading Accent 2" w:semiHidden="0" w:uiPriority="60" w:unhideWhenUsed="0"/>
-    <w:lsdException w:name="Light List Accent 2" w:semiHidden="0" w:uiPriority="61" w:unhideWhenUsed="0"/>
-    <w:lsdException w:name="Light Grid Accent 2" w:semiHidden="0" w:uiPriority="62" w:unhideWhenUsed="0"/>
-    <w:lsdException w:name="Medium Shading 1 Accent 2" w:semiHidden="0" w:uiPriority="63" w:unhideWhenUsed="0"/>
-    <w:lsdException w:name="Medium Shading 2 Accent 2" w:semiHidden="0" w:uiPriority="64" w:unhideWhenUsed="0"/>
-    <w:lsdException w:name="Medium List 1 Accent 2" w:semiHidden="0" w:uiPriority="65" w:unhideWhenUsed="0"/>
-    <w:lsdException w:name="Medium List 2 Accent 2" w:semiHidden="0" w:uiPriority="66" w:unhideWhenUsed="0"/>
-    <w:lsdException w:name="Medium Grid 1 Accent 2" w:semiHidden="0" w:uiPriority="67" w:unhideWhenUsed="0"/>
-    <w:lsdException w:name="Medium Grid 2 Accent 2" w:semiHidden="0" w:uiPriority="68" w:unhideWhenUsed="0"/>
-    <w:lsdException w:name="Medium Grid 3 Accent 2" w:semiHidden="0" w:uiPriority="69" w:unhideWhenUsed="0"/>
-    <w:lsdException w:name="Dark List Accent 2" w:semiHidden="0" w:uiPriority="70" w:unhideWhenUsed="0"/>
-    <w:lsdException w:name="Colorful Shading Accent 2" w:semiHidden="0" w:uiPriority="71" w:unhideWhenUsed="0"/>
-    <w:lsdException w:name="Colorful List Accent 2" w:semiHidden="0" w:uiPriority="72" w:unhideWhenUsed="0"/>
-    <w:lsdException w:name="Colorful Grid Accent 2" w:semiHidden="0" w:uiPriority="73" w:unhideWhenUsed="0"/>
-    <w:lsdException w:name="Light Shading Accent 3" w:semiHidden="0" w:uiPriority="60" w:unhideWhenUsed="0"/>
-    <w:lsdException w:name="Light List Accent 3" w:semiHidden="0" w:uiPriority="61" w:unhideWhenUsed="0"/>
-    <w:lsdException w:name="Light Grid Accent 3" w:semiHidden="0" w:uiPriority="62" w:unhideWhenUsed="0"/>
-    <w:lsdException w:name="Medium Shading 1 Accent 3" w:semiHidden="0" w:uiPriority="63" w:unhideWhenUsed="0"/>
-    <w:lsdException w:name="Medium Shading 2 Accent 3" w:semiHidden="0" w:uiPriority="64" w:unhideWhenUsed="0"/>
-    <w:lsdException w:name="Medium List 1 Accent 3" w:semiHidden="0" w:uiPriority="65" w:unhideWhenUsed="0"/>
-    <w:lsdException w:name="Medium List 2 Accent 3" w:semiHidden="0" w:uiPriority="66" w:unhideWhenUsed="0"/>
-    <w:lsdException w:name="Medium Grid 1 Accent 3" w:semiHidden="0" w:uiPriority="67" w:unhideWhenUsed="0"/>
-    <w:lsdException w:name="Medium Grid 2 Accent 3" w:semiHidden="0" w:uiPriority="68" w:unhideWhenUsed="0"/>
-    <w:lsdException w:name="Medium Grid 3 Accent 3" w:semiHidden="0" w:uiPriority="69" w:unhideWhenUsed="0"/>
-    <w:lsdException w:name="Dark List Accent 3" w:semiHidden="0" w:uiPriority="70" w:unhideWhenUsed="0"/>
-    <w:lsdException w:name="Colorful Shading Accent 3" w:semiHidden="0" w:uiPriority="71" w:unhideWhenUsed="0"/>
-    <w:lsdException w:name="Colorful List Accent 3" w:semiHidden="0" w:uiPriority="72" w:unhideWhenUsed="0"/>
-    <w:lsdException w:name="Colorful Grid Accent 3" w:semiHidden="0" w:uiPriority="73" w:unhideWhenUsed="0"/>
-    <w:lsdException w:name="Light Shading Accent 4" w:semiHidden="0" w:uiPriority="60" w:unhideWhenUsed="0"/>
-    <w:lsdException w:name="Light List Accent 4" w:semiHidden="0" w:uiPriority="61" w:unhideWhenUsed="0"/>
-    <w:lsdException w:name="Light Grid Accent 4" w:semiHidden="0" w:uiPriority="62" w:unhideWhenUsed="0"/>
-    <w:lsdException w:name="Medium Shading 1 Accent 4" w:semiHidden="0" w:uiPriority="63" w:unhideWhenUsed="0"/>
-    <w:lsdException w:name="Medium Shading 2 Accent 4" w:semiHidden="0" w:uiPriority="64" w:unhideWhenUsed="0"/>
-    <w:lsdException w:name="Medium List 1 Accent 4" w:semiHidden="0" w:uiPriority="65" w:unhideWhenUsed="0"/>
-    <w:lsdException w:name="Medium List 2 Accent 4" w:semiHidden="0" w:uiPriority="66" w:unhideWhenUsed="0"/>
-    <w:lsdException w:name="Medium Grid 1 Accent 4" w:semiHidden="0" w:uiPriority="67" w:unhideWhenUsed="0"/>
-    <w:lsdException w:name="Medium Grid 2 Accent 4" w:semiHidden="0" w:uiPriority="68" w:unhideWhenUsed="0"/>
-    <w:lsdException w:name="Medium Grid 3 Accent 4" w:semiHidden="0" w:uiPriority="69" w:unhideWhenUsed="0"/>
-    <w:lsdException w:name="Dark List Accent 4" w:semiHidden="0" w:uiPriority="70" w:unhideWhenUsed="0"/>
-    <w:lsdException w:name="Colorful Shading Accent 4" w:semiHidden="0" w:uiPriority="71" w:unhideWhenUsed="0"/>
-    <w:lsdException w:name="Colorful List Accent 4" w:semiHidden="0" w:uiPriority="72" w:unhideWhenUsed="0"/>
-    <w:lsdException w:name="Colorful Grid Accent 4" w:semiHidden="0" w:uiPriority="73" w:unhideWhenUsed="0"/>
-    <w:lsdException w:name="Light Shading Accent 5" w:semiHidden="0" w:uiPriority="60" w:unhideWhenUsed="0"/>
-    <w:lsdException w:name="Light List Accent 5" w:semiHidden="0" w:uiPriority="61" w:unhideWhenUsed="0"/>
-    <w:lsdException w:name="Light Grid Accent 5" w:semiHidden="0" w:uiPriority="62" w:unhideWhenUsed="0"/>
-    <w:lsdException w:name="Medium Shading 1 Accent 5" w:semiHidden="0" w:uiPriority="63" w:unhideWhenUsed="0"/>
-    <w:lsdException w:name="Medium Shading 2 Accent 5" w:semiHidden="0" w:uiPriority="64" w:unhideWhenUsed="0"/>
-    <w:lsdException w:name="Medium List 1 Accent 5" w:semiHidden="0" w:uiPriority="65" w:unhideWhenUsed="0"/>
-    <w:lsdException w:name="Medium List 2 Accent 5" w:semiHidden="0" w:uiPriority="66" w:unhideWhenUsed="0"/>
-    <w:lsdException w:name="Medium Grid 1 Accent 5" w:semiHidden="0" w:uiPriority="67" w:unhideWhenUsed="0"/>
-    <w:lsdException w:name="Medium Grid 2 Accent 5" w:semiHidden="0" w:uiPriority="68" w:unhideWhenUsed="0"/>
-    <w:lsdException w:name="Medium Grid 3 Accent 5" w:semiHidden="0" w:uiPriority="69" w:unhideWhenUsed="0"/>
-    <w:lsdException w:name="Dark List Accent 5" w:semiHidden="0" w:uiPriority="70" w:unhideWhenUsed="0"/>
-    <w:lsdException w:name="Colorful Shading Accent 5" w:semiHidden="0" w:uiPriority="71" w:unhideWhenUsed="0"/>
-    <w:lsdException w:name="Colorful List Accent 5" w:semiHidden="0" w:uiPriority="72" w:unhideWhenUsed="0"/>
-    <w:lsdException w:name="Colorful Grid Accent 5" w:semiHidden="0" w:uiPriority="73" w:unhideWhenUsed="0"/>
-    <w:lsdException w:name="Light Shading Accent 6" w:semiHidden="0" w:uiPriority="60" w:unhideWhenUsed="0"/>
-    <w:lsdException w:name="Light List Accent 6" w:semiHidden="0" w:uiPriority="61" w:unhideWhenUsed="0"/>
-    <w:lsdException w:name="Light Grid Accent 6" w:semiHidden="0" w:uiPriority="62" w:unhideWhenUsed="0"/>
-    <w:lsdException w:name="Medium Shading 1 Accent 6" w:semiHidden="0" w:uiPriority="63" w:unhideWhenUsed="0"/>
-    <w:lsdException w:name="Medium Shading 2 Accent 6" w:semiHidden="0" w:uiPriority="64" w:unhideWhenUsed="0"/>
-    <w:lsdException w:name="Medium List 1 Accent 6" w:semiHidden="0" w:uiPriority="65" w:unhideWhenUsed="0"/>
-    <w:lsdException w:name="Medium List 2 Accent 6" w:semiHidden="0" w:uiPriority="66" w:unhideWhenUsed="0"/>
-    <w:lsdException w:name="Medium Grid 1 Accent 6" w:semiHidden="0" w:uiPriority="67" w:unhideWhenUsed="0"/>
-    <w:lsdException w:name="Medium Grid 2 Accent 6" w:semiHidden="0" w:uiPriority="68" w:unhideWhenUsed="0"/>
-    <w:lsdException w:name="Medium Grid 3 Accent 6" w:semiHidden="0" w:uiPriority="69" w:unhideWhenUsed="0"/>
-    <w:lsdException w:name="Dark List Accent 6" w:semiHidden="0" w:uiPriority="70" w:unhideWhenUsed="0"/>
-    <w:lsdException w:name="Colorful Shading Accent 6" w:semiHidden="0" w:uiPriority="71" w:unhideWhenUsed="0"/>
-    <w:lsdException w:name="Colorful List Accent 6" w:semiHidden="0" w:uiPriority="72" w:unhideWhenUsed="0"/>
-    <w:lsdException w:name="Colorful Grid Accent 6" w:semiHidden="0" w:uiPriority="73" w:unhideWhenUsed="0"/>
-    <w:lsdException w:name="Subtle Emphasis" w:semiHidden="0" w:uiPriority="19" w:unhideWhenUsed="0" w:qFormat="1"/>
-    <w:lsdException w:name="Intense Emphasis" w:semiHidden="0" w:uiPriority="21" w:unhideWhenUsed="0" w:qFormat="1"/>
-    <w:lsdException w:name="Subtle Reference" w:semiHidden="0" w:uiPriority="31" w:unhideWhenUsed="0" w:qFormat="1"/>
-    <w:lsdException w:name="Intense Reference" w:semiHidden="0" w:uiPriority="32" w:unhideWhenUsed="0" w:qFormat="1"/>
-    <w:lsdException w:name="Book Title" w:semiHidden="0" w:uiPriority="33" w:unhideWhenUsed="0" w:qFormat="1"/>
-    <w:lsdException w:name="Bibliography" w:uiPriority="37"/>
-    <w:lsdException w:name="TOC Heading" w:uiPriority="39" w:qFormat="1"/>
-  </w:latentStyles>
-  <w:style w:type="paragraph" w:default="1" w:styleId="Normal">
-    <w:name w:val="Normal"/>
-    <w:qFormat/>
-    <w:rsid w:val="005C0237"/>
-    <w:pPr>
-      <w:spacing w:after="160" w:line="259" w:lineRule="auto"/>
-    </w:pPr>
-  </w:style>
-  <w:style w:type="character" w:default="1" w:styleId="DefaultParagraphFont">
-    <w:name w:val="Default Paragraph Font"/>
-    <w:uiPriority w:val="1"/>
-    <w:semiHidden/>
-    <w:unhideWhenUsed/>
-  </w:style>
-  <w:style w:type="table" w:default="1" w:styleId="TableNormal">
-    <w:name w:val="Normal Table"/>
-    <w:uiPriority w:val="99"/>
-    <w:semiHidden/>
-    <w:unhideWhenUsed/>
-    <w:qFormat/>
-    <w:tblPr>
-      <w:tblInd w:w="0" w:type="dxa"/>
-      <w:tblCellMar>
-        <w:top w:w="0" w:type="dxa"/>
-        <w:left w:w="108" w:type="dxa"/>
-        <w:bottom w:w="0" w:type="dxa"/>
-        <w:right w:w="108" w:type="dxa"/>
-      </w:tblCellMar>
-    </w:tblPr>
-  </w:style>
-  <w:style w:type="numbering" w:default="1" w:styleId="NoList">
-    <w:name w:val="No List"/>
-    <w:uiPriority w:val="99"/>
-    <w:semiHidden/>
-    <w:unhideWhenUsed/>
-  </w:style>
-  <w:style w:type="paragraph" w:customStyle="1" w:styleId="Normal1">
-    <w:name w:val="Normal1"/>
-    <w:rsid w:val="005C0237"/>
-    <w:pPr>
-      <w:widowControl w:val="0"/>
-      <w:spacing w:after="160" w:line="259" w:lineRule="auto"/>
-    </w:pPr>
-    <w:rPr>
-      <w:rFonts w:ascii="Calibri" w:eastAsia="Calibri" w:hAnsi="Calibri" w:cs="Calibri"/>
-      <w:color w:val="000000"/>
-    </w:rPr>
-  </w:style>
-  <w:style w:type="paragraph" w:styleId="BalloonText">
-    <w:name w:val="Balloon Text"/>
-    <w:basedOn w:val="Normal"/>
-    <w:link w:val="BalloonTextChar"/>
-    <w:uiPriority w:val="99"/>
-    <w:semiHidden/>
-    <w:unhideWhenUsed/>
-    <w:rsid w:val="005C0237"/>
-    <w:pPr>
-      <w:spacing w:after="0" w:line="240" w:lineRule="auto"/>
-    </w:pPr>
-    <w:rPr>
-      <w:rFonts w:ascii="Tahoma" w:hAnsi="Tahoma" w:cs="Tahoma"/>
-      <w:sz w:val="16"/>
-      <w:szCs w:val="16"/>
-    </w:rPr>
-  </w:style>
-  <w:style w:type="character" w:customStyle="1" w:styleId="BalloonTextChar">
-    <w:name w:val="Balloon Text Char"/>
-    <w:basedOn w:val="DefaultParagraphFont"/>
-    <w:link w:val="BalloonText"/>
-    <w:uiPriority w:val="99"/>
-    <w:semiHidden/>
-    <w:rsid w:val="005C0237"/>
-    <w:rPr>
-      <w:rFonts w:ascii="Tahoma" w:hAnsi="Tahoma" w:cs="Tahoma"/>
-      <w:sz w:val="16"/>
-      <w:szCs w:val="16"/>
-    </w:rPr>
-  </w:style>
-  <w:style w:type="character" w:styleId="Hyperlink">
-    <w:name w:val="Hyperlink"/>
-    <w:basedOn w:val="DefaultParagraphFont"/>
-    <w:uiPriority w:val="99"/>
-    <w:unhideWhenUsed/>
-    <w:rsid w:val="005C0237"/>
-    <w:rPr>
-      <w:color w:val="0000FF" w:themeColor="hyperlink"/>
-      <w:u w:val="single"/>
-    </w:rPr>
-  </w:style>
-  <w:style w:type="character" w:styleId="FollowedHyperlink">
-    <w:name w:val="FollowedHyperlink"/>
-    <w:basedOn w:val="DefaultParagraphFont"/>
-    <w:uiPriority w:val="99"/>
-    <w:semiHidden/>
-    <w:unhideWhenUsed/>
-    <w:rsid w:val="0073580A"/>
-    <w:rPr>
-      <w:color w:val="800080" w:themeColor="followedHyperlink"/>
-      <w:u w:val="single"/>
-    </w:rPr>
-  </w:style>
-</w:styles>
-</file>
-
-<file path=word/stylesWithEffects.xml><?xml version="1.0" encoding="utf-8"?>
-<w:styles xmlns:wpc="http://schemas.microsoft.com/office/word/2010/wordprocessingCanvas" xmlns:mo="http://schemas.microsoft.com/office/mac/office/2008/main" xmlns:mc="http://schemas.openxmlformats.org/markup-compatibility/2006" xmlns:mv="urn:schemas-microsoft-com:mac:vml" xmlns:o="urn:schemas-microsoft-com:office:office" xmlns:r="http://schemas.openxmlformats.org/officeDocument/2006/relationships" xmlns:m="http://schemas.openxmlformats.org/officeDocument/2006/math" xmlns:v="urn:schemas-microsoft-com:vml" xmlns:wp14="http://schemas.microsoft.com/office/word/2010/wordprocessingDrawing" xmlns:wp="http://schemas.openxmlformats.org/drawingml/2006/wordprocessingDrawing" xmlns:w10="urn:schemas-microsoft-com:office:word" xmlns:w="http://schemas.openxmlformats.org/wordprocessingml/2006/main" xmlns:w14="http://schemas.microsoft.com/office/word/2010/wordml" xmlns:wpg="http://schemas.microsoft.com/office/word/2010/wordprocessingGroup" xmlns:wpi="http://schemas.microsoft.com/office/word/2010/wordprocessingInk" xmlns:wne="http://schemas.microsoft.com/office/word/2006/wordml" xmlns:wps="http://schemas.microsoft.com/office/word/2010/wordprocessingShape" mc:Ignorable="w14 wp14">
-  <w:docDefaults>
-    <w:rPrDefault>
-      <w:rPr>
-        <w:rFonts w:asciiTheme="minorHAnsi" w:eastAsiaTheme="minorHAnsi" w:hAnsiTheme="minorHAnsi" w:cstheme="minorBidi"/>
-        <w:sz w:val="22"/>
-        <w:szCs w:val="22"/>
-        <w:lang w:val="en-US" w:eastAsia="en-US" w:bidi="ar-SA"/>
-      </w:rPr>
-    </w:rPrDefault>
-    <w:pPrDefault>
-      <w:pPr>
-        <w:spacing w:after="200" w:line="276" w:lineRule="auto"/>
-      </w:pPr>
-    </w:pPrDefault>
-  </w:docDefaults>
-  <w:latentStyles w:defLockedState="0" w:defUIPriority="99" w:defSemiHidden="1" w:defUnhideWhenUsed="1" w:defQFormat="0" w:count="276">
-    <w:lsdException w:name="Normal" w:semiHidden="0" w:uiPriority="0" w:unhideWhenUsed="0" w:qFormat="1"/>
-    <w:lsdException w:name="heading 1" w:semiHidden="0" w:uiPriority="9" w:unhideWhenUsed="0" w:qFormat="1"/>
-    <w:lsdException w:name="heading 2" w:uiPriority="9" w:qFormat="1"/>
-    <w:lsdException w:name="heading 3" w:uiPriority="9" w:qFormat="1"/>
-    <w:lsdException w:name="heading 4" w:uiPriority="9" w:qFormat="1"/>
-    <w:lsdException w:name="heading 5" w:uiPriority="9" w:qFormat="1"/>
-    <w:lsdException w:name="heading 6" w:uiPriority="9" w:qFormat="1"/>
-    <w:lsdException w:name="heading 7" w:uiPriority="9" w:qFormat="1"/>
-    <w:lsdException w:name="heading 8" w:uiPriority="9" w:qFormat="1"/>
-    <w:lsdException w:name="heading 9" w:uiPriority="9" w:qFormat="1"/>
-    <w:lsdException w:name="toc 1" w:uiPriority="39"/>
-    <w:lsdException w:name="toc 2" w:uiPriority="39"/>
-    <w:lsdException w:name="toc 3" w:uiPriority="39"/>
-    <w:lsdException w:name="toc 4" w:uiPriority="39"/>
-    <w:lsdException w:name="toc 5" w:uiPriority="39"/>
-    <w:lsdException w:name="toc 6" w:uiPriority="39"/>
-    <w:lsdException w:name="toc 7" w:uiPriority="39"/>
-    <w:lsdException w:name="toc 8" w:uiPriority="39"/>
-    <w:lsdException w:name="toc 9" w:uiPriority="39"/>
-    <w:lsdException w:name="caption" w:uiPriority="35" w:qFormat="1"/>
-    <w:lsdException w:name="Title" w:semiHidden="0" w:uiPriority="10" w:unhideWhenUsed="0" w:qFormat="1"/>
-    <w:lsdException w:name="Default Paragraph Font" w:uiPriority="1"/>
-    <w:lsdException w:name="Subtitle" w:semiHidden="0" w:uiPriority="11" w:unhideWhenUsed="0" w:qFormat="1"/>
-    <w:lsdException w:name="Strong" w:semiHidden="0" w:uiPriority="22" w:unhideWhenUsed="0" w:qFormat="1"/>
-    <w:lsdException w:name="Emphasis" w:semiHidden="0" w:uiPriority="20" w:unhideWhenUsed="0" w:qFormat="1"/>
-    <w:lsdException w:name="Normal Table" w:semiHidden="0" w:unhideWhenUsed="0"/>
-    <w:lsdException w:name="Table Web 1" w:semiHidden="0" w:unhideWhenUsed="0"/>
-    <w:lsdException w:name="Table Grid" w:semiHidden="0" w:uiPriority="59" w:unhideWhenUsed="0"/>
-    <w:lsdException w:name="Note Level 1" w:semiHidden="0" w:unhideWhenUsed="0"/>
-    <w:lsdException w:name="Note Level 2" w:semiHidden="0" w:unhideWhenUsed="0"/>
-    <w:lsdException w:name="Note Level 3" w:semiHidden="0" w:unhideWhenUsed="0"/>
-    <w:lsdException w:name="Note Level 4" w:semiHidden="0" w:unhideWhenUsed="0"/>
-    <w:lsdException w:name="Note Level 5" w:semiHidden="0" w:unhideWhenUsed="0"/>
-    <w:lsdException w:name="Note Level 6" w:semiHidden="0" w:unhideWhenUsed="0"/>
-    <w:lsdException w:name="Note Level 7" w:semiHidden="0" w:unhideWhenUsed="0"/>
-    <w:lsdException w:name="Note Level 8" w:semiHidden="0" w:unhideWhenUsed="0"/>
-    <w:lsdException w:name="Note Level 9" w:semiHidden="0" w:unhideWhenUsed="0"/>
-    <w:lsdException w:name="Placeholder Text" w:unhideWhenUsed="0"/>
-    <w:lsdException w:name="No Spacing" w:semiHidden="0" w:uiPriority="1" w:unhideWhenUsed="0" w:qFormat="1"/>
-    <w:lsdException w:name="Light Shading" w:semiHidden="0" w:uiPriority="60" w:unhideWhenUsed="0"/>
-    <w:lsdException w:name="Light List" w:semiHidden="0" w:uiPriority="61" w:unhideWhenUsed="0"/>
-    <w:lsdException w:name="Light Grid" w:semiHidden="0" w:uiPriority="62" w:unhideWhenUsed="0"/>
-    <w:lsdException w:name="Medium Shading 1" w:semiHidden="0" w:uiPriority="63" w:unhideWhenUsed="0"/>
-    <w:lsdException w:name="Medium Shading 2" w:semiHidden="0" w:uiPriority="64" w:unhideWhenUsed="0"/>
-    <w:lsdException w:name="Medium List 1" w:semiHidden="0" w:uiPriority="65" w:unhideWhenUsed="0"/>
-    <w:lsdException w:name="Medium List 2" w:semiHidden="0" w:uiPriority="66" w:unhideWhenUsed="0"/>
-    <w:lsdException w:name="Medium Grid 1" w:semiHidden="0" w:uiPriority="67" w:unhideWhenUsed="0"/>
-    <w:lsdException w:name="Medium Grid 2" w:semiHidden="0" w:uiPriority="68" w:unhideWhenUsed="0"/>
-    <w:lsdException w:name="Medium Grid 3" w:semiHidden="0" w:uiPriority="69" w:unhideWhenUsed="0"/>
-    <w:lsdException w:name="Dark List" w:semiHidden="0" w:uiPriority="70" w:unhideWhenUsed="0"/>
-    <w:lsdException w:name="Colorful Shading" w:semiHidden="0" w:uiPriority="71" w:unhideWhenUsed="0"/>
-    <w:lsdException w:name="Colorful List" w:semiHidden="0" w:uiPriority="72" w:unhideWhenUsed="0"/>
-    <w:lsdException w:name="Colorful Grid" w:semiHidden="0" w:uiPriority="73" w:unhideWhenUsed="0"/>
-    <w:lsdException w:name="Light Shading Accent 1" w:semiHidden="0" w:uiPriority="60" w:unhideWhenUsed="0"/>
-    <w:lsdException w:name="Light List Accent 1" w:semiHidden="0" w:uiPriority="61" w:unhideWhenUsed="0"/>
-    <w:lsdException w:name="Light Grid Accent 1" w:semiHidden="0" w:uiPriority="62" w:unhideWhenUsed="0"/>
-    <w:lsdException w:name="Medium Shading 1 Accent 1" w:semiHidden="0" w:uiPriority="63" w:unhideWhenUsed="0"/>
-    <w:lsdException w:name="Medium Shading 2 Accent 1" w:semiHidden="0" w:uiPriority="64" w:unhideWhenUsed="0"/>
-    <w:lsdException w:name="Medium List 1 Accent 1" w:semiHidden="0" w:uiPriority="65" w:unhideWhenUsed="0"/>
-    <w:lsdException w:name="Revision" w:unhideWhenUsed="0"/>
-    <w:lsdException w:name="List Paragraph" w:semiHidden="0" w:uiPriority="34" w:unhideWhenUsed="0" w:qFormat="1"/>
-    <w:lsdException w:name="Quote" w:semiHidden="0" w:uiPriority="29" w:unhideWhenUsed="0" w:qFormat="1"/>
-    <w:lsdException w:name="Intense Quote" w:semiHidden="0" w:uiPriority="30" w:unhideWhenUsed="0" w:qFormat="1"/>
-    <w:lsdException w:name="Medium List 2 Accent 1" w:semiHidden="0" w:uiPriority="66" w:unhideWhenUsed="0"/>
-    <w:lsdException w:name="Medium Grid 1 Accent 1" w:semiHidden="0" w:uiPriority="67" w:unhideWhenUsed="0"/>
-    <w:lsdException w:name="Medium Grid 2 Accent 1" w:semiHidden="0" w:uiPriority="68" w:unhideWhenUsed="0"/>
-    <w:lsdException w:name="Medium Grid 3 Accent 1" w:semiHidden="0" w:uiPriority="69" w:unhideWhenUsed="0"/>
-    <w:lsdException w:name="Dark List Accent 1" w:semiHidden="0" w:uiPriority="70" w:unhideWhenUsed="0"/>
-    <w:lsdException w:name="Colorful Shading Accent 1" w:semiHidden="0" w:uiPriority="71" w:unhideWhenUsed="0"/>
-    <w:lsdException w:name="Colorful List Accent 1" w:semiHidden="0" w:uiPriority="72" w:unhideWhenUsed="0"/>
-    <w:lsdException w:name="Colorful Grid Accent 1" w:semiHidden="0" w:uiPriority="73" w:unhideWhenUsed="0"/>
-    <w:lsdException w:name="Light Shading Accent 2" w:semiHidden="0" w:uiPriority="60" w:unhideWhenUsed="0"/>
-    <w:lsdException w:name="Light List Accent 2" w:semiHidden="0" w:uiPriority="61" w:unhideWhenUsed="0"/>
-    <w:lsdException w:name="Light Grid Accent 2" w:semiHidden="0" w:uiPriority="62" w:unhideWhenUsed="0"/>
-    <w:lsdException w:name="Medium Shading 1 Accent 2" w:semiHidden="0" w:uiPriority="63" w:unhideWhenUsed="0"/>
-    <w:lsdException w:name="Medium Shading 2 Accent 2" w:semiHidden="0" w:uiPriority="64" w:unhideWhenUsed="0"/>
-    <w:lsdException w:name="Medium List 1 Accent 2" w:semiHidden="0" w:uiPriority="65" w:unhideWhenUsed="0"/>
-    <w:lsdException w:name="Medium List 2 Accent 2" w:semiHidden="0" w:uiPriority="66" w:unhideWhenUsed="0"/>
-    <w:lsdException w:name="Medium Grid 1 Accent 2" w:semiHidden="0" w:uiPriority="67" w:unhideWhenUsed="0"/>
-    <w:lsdException w:name="Medium Grid 2 Accent 2" w:semiHidden="0" w:uiPriority="68" w:unhideWhenUsed="0"/>
-    <w:lsdException w:name="Medium Grid 3 Accent 2" w:semiHidden="0" w:uiPriority="69" w:unhideWhenUsed="0"/>
-    <w:lsdException w:name="Dark List Accent 2" w:semiHidden="0" w:uiPriority="70" w:unhideWhenUsed="0"/>
-    <w:lsdException w:name="Colorful Shading Accent 2" w:semiHidden="0" w:uiPriority="71" w:unhideWhenUsed="0"/>
-    <w:lsdException w:name="Colorful List Accent 2" w:semiHidden="0" w:uiPriority="72" w:unhideWhenUsed="0"/>
-    <w:lsdException w:name="Colorful Grid Accent 2" w:semiHidden="0" w:uiPriority="73" w:unhideWhenUsed="0"/>
-    <w:lsdException w:name="Light Shading Accent 3" w:semiHidden="0" w:uiPriority="60" w:unhideWhenUsed="0"/>
-    <w:lsdException w:name="Light List Accent 3" w:semiHidden="0" w:uiPriority="61" w:unhideWhenUsed="0"/>
-    <w:lsdException w:name="Light Grid Accent 3" w:semiHidden="0" w:uiPriority="62" w:unhideWhenUsed="0"/>
-    <w:lsdException w:name="Medium Shading 1 Accent 3" w:semiHidden="0" w:uiPriority="63" w:unhideWhenUsed="0"/>
-    <w:lsdException w:name="Medium Shading 2 Accent 3" w:semiHidden="0" w:uiPriority="64" w:unhideWhenUsed="0"/>
-    <w:lsdException w:name="Medium List 1 Accent 3" w:semiHidden="0" w:uiPriority="65" w:unhideWhenUsed="0"/>
-    <w:lsdException w:name="Medium List 2 Accent 3" w:semiHidden="0" w:uiPriority="66" w:unhideWhenUsed="0"/>
-    <w:lsdException w:name="Medium Grid 1 Accent 3" w:semiHidden="0" w:uiPriority="67" w:unhideWhenUsed="0"/>
-    <w:lsdException w:name="Medium Grid 2 Accent 3" w:semiHidden="0" w:uiPriority="68" w:unhideWhenUsed="0"/>
-    <w:lsdException w:name="Medium Grid 3 Accent 3" w:semiHidden="0" w:uiPriority="69" w:unhideWhenUsed="0"/>
-    <w:lsdException w:name="Dark List Accent 3" w:semiHidden="0" w:uiPriority="70" w:unhideWhenUsed="0"/>
-    <w:lsdException w:name="Colorful Shading Accent 3" w:semiHidden="0" w:uiPriority="71" w:unhideWhenUsed="0"/>
-    <w:lsdException w:name="Colorful List Accent 3" w:semiHidden="0" w:uiPriority="72" w:unhideWhenUsed="0"/>
-    <w:lsdException w:name="Colorful Grid Accent 3" w:semiHidden="0" w:uiPriority="73" w:unhideWhenUsed="0"/>
-    <w:lsdException w:name="Light Shading Accent 4" w:semiHidden="0" w:uiPriority="60" w:unhideWhenUsed="0"/>
-    <w:lsdException w:name="Light List Accent 4" w:semiHidden="0" w:uiPriority="61" w:unhideWhenUsed="0"/>
-    <w:lsdException w:name="Light Grid Accent 4" w:semiHidden="0" w:uiPriority="62" w:unhideWhenUsed="0"/>
-    <w:lsdException w:name="Medium Shading 1 Accent 4" w:semiHidden="0" w:uiPriority="63" w:unhideWhenUsed="0"/>
-    <w:lsdException w:name="Medium Shading 2 Accent 4" w:semiHidden="0" w:uiPriority="64" w:unhideWhenUsed="0"/>
-    <w:lsdException w:name="Medium List 1 Accent 4" w:semiHidden="0" w:uiPriority="65" w:unhideWhenUsed="0"/>
-    <w:lsdException w:name="Medium List 2 Accent 4" w:semiHidden="0" w:uiPriority="66" w:unhideWhenUsed="0"/>
-    <w:lsdException w:name="Medium Grid 1 Accent 4" w:semiHidden="0" w:uiPriority="67" w:unhideWhenUsed="0"/>
-    <w:lsdException w:name="Medium Grid 2 Accent 4" w:semiHidden="0" w:uiPriority="68" w:unhideWhenUsed="0"/>
-    <w:lsdException w:name="Medium Grid 3 Accent 4" w:semiHidden="0" w:uiPriority="69" w:unhideWhenUsed="0"/>
-    <w:lsdException w:name="Dark List Accent 4" w:semiHidden="0" w:uiPriority="70" w:unhideWhenUsed="0"/>
-    <w:lsdException w:name="Colorful Shading Accent 4" w:semiHidden="0" w:uiPriority="71" w:unhideWhenUsed="0"/>
-    <w:lsdException w:name="Colorful List Accent 4" w:semiHidden="0" w:uiPriority="72" w:unhideWhenUsed="0"/>
-    <w:lsdException w:name="Colorful Grid Accent 4" w:semiHidden="0" w:uiPriority="73" w:unhideWhenUsed="0"/>
-    <w:lsdException w:name="Light Shading Accent 5" w:semiHidden="0" w:uiPriority="60" w:unhideWhenUsed="0"/>
-    <w:lsdException w:name="Light List Accent 5" w:semiHidden="0" w:uiPriority="61" w:unhideWhenUsed="0"/>
-    <w:lsdException w:name="Light Grid Accent 5" w:semiHidden="0" w:uiPriority="62" w:unhideWhenUsed="0"/>
-    <w:lsdException w:name="Medium Shading 1 Accent 5" w:semiHidden="0" w:uiPriority="63" w:unhideWhenUsed="0"/>
-    <w:lsdException w:name="Medium Shading 2 Accent 5" w:semiHidden="0" w:uiPriority="64" w:unhideWhenUsed="0"/>
-    <w:lsdException w:name="Medium List 1 Accent 5" w:semiHidden="0" w:uiPriority="65" w:unhideWhenUsed="0"/>
-    <w:lsdException w:name="Medium List 2 Accent 5" w:semiHidden="0" w:uiPriority="66" w:unhideWhenUsed="0"/>
-    <w:lsdException w:name="Medium Grid 1 Accent 5" w:semiHidden="0" w:uiPriority="67" w:unhideWhenUsed="0"/>
-    <w:lsdException w:name="Medium Grid 2 Accent 5" w:semiHidden="0" w:uiPriority="68" w:unhideWhenUsed="0"/>
-    <w:lsdException w:name="Medium Grid 3 Accent 5" w:semiHidden="0" w:uiPriority="69" w:unhideWhenUsed="0"/>
-    <w:lsdException w:name="Dark List Accent 5" w:semiHidden="0" w:uiPriority="70" w:unhideWhenUsed="0"/>
-    <w:lsdException w:name="Colorful Shading Accent 5" w:semiHidden="0" w:uiPriority="71" w:unhideWhenUsed="0"/>
-    <w:lsdException w:name="Colorful List Accent 5" w:semiHidden="0" w:uiPriority="72" w:unhideWhenUsed="0"/>
-    <w:lsdException w:name="Colorful Grid Accent 5" w:semiHidden="0" w:uiPriority="73" w:unhideWhenUsed="0"/>
-    <w:lsdException w:name="Light Shading Accent 6" w:semiHidden="0" w:uiPriority="60" w:unhideWhenUsed="0"/>
-    <w:lsdException w:name="Light List Accent 6" w:semiHidden="0" w:uiPriority="61" w:unhideWhenUsed="0"/>
-    <w:lsdException w:name="Light Grid Accent 6" w:semiHidden="0" w:uiPriority="62" w:unhideWhenUsed="0"/>
-    <w:lsdException w:name="Medium Shading 1 Accent 6" w:semiHidden="0" w:uiPriority="63" w:unhideWhenUsed="0"/>
-    <w:lsdException w:name="Medium Shading 2 Accent 6" w:semiHidden="0" w:uiPriority="64" w:unhideWhenUsed="0"/>
-    <w:lsdException w:name="Medium List 1 Accent 6" w:semiHidden="0" w:uiPriority="65" w:unhideWhenUsed="0"/>
-    <w:lsdException w:name="Medium List 2 Accent 6" w:semiHidden="0" w:uiPriority="66" w:unhideWhenUsed="0"/>
-    <w:lsdException w:name="Medium Grid 1 Accent 6" w:semiHidden="0" w:uiPriority="67" w:unhideWhenUsed="0"/>
-    <w:lsdException w:name="Medium Grid 2 Accent 6" w:semiHidden="0" w:uiPriority="68" w:unhideWhenUsed="0"/>
-    <w:lsdException w:name="Medium Grid 3 Accent 6" w:semiHidden="0" w:uiPriority="69" w:unhideWhenUsed="0"/>
-    <w:lsdException w:name="Dark List Accent 6" w:semiHidden="0" w:uiPriority="70" w:unhideWhenUsed="0"/>
-    <w:lsdException w:name="Colorful Shading Accent 6" w:semiHidden="0" w:uiPriority="71" w:unhideWhenUsed="0"/>
-    <w:lsdException w:name="Colorful List Accent 6" w:semiHidden="0" w:uiPriority="72" w:unhideWhenUsed="0"/>
-    <w:lsdException w:name="Colorful Grid Accent 6" w:semiHidden="0" w:uiPriority="73" w:unhideWhenUsed="0"/>
-    <w:lsdException w:name="Subtle Emphasis" w:semiHidden="0" w:uiPriority="19" w:unhideWhenUsed="0" w:qFormat="1"/>
-    <w:lsdException w:name="Intense Emphasis" w:semiHidden="0" w:uiPriority="21" w:unhideWhenUsed="0" w:qFormat="1"/>
-    <w:lsdException w:name="Subtle Reference" w:semiHidden="0" w:uiPriority="31" w:unhideWhenUsed="0" w:qFormat="1"/>
-    <w:lsdException w:name="Intense Reference" w:semiHidden="0" w:uiPriority="32" w:unhideWhenUsed="0" w:qFormat="1"/>
-    <w:lsdException w:name="Book Title" w:semiHidden="0" w:uiPriority="33" w:unhideWhenUsed="0" w:qFormat="1"/>
-    <w:lsdException w:name="Bibliography" w:uiPriority="37"/>
-    <w:lsdException w:name="TOC Heading" w:uiPriority="39" w:qFormat="1"/>
+  <w:latentStyles w:defLockedState="0" w:defUIPriority="99" w:defSemiHidden="0" w:defUnhideWhenUsed="0" w:defQFormat="0" w:count="371">
+    <w:lsdException w:name="Normal" w:uiPriority="0" w:qFormat="1"/>
+    <w:lsdException w:name="heading 1" w:uiPriority="9" w:qFormat="1"/>
+    <w:lsdException w:name="heading 2" w:semiHidden="1" w:uiPriority="9" w:unhideWhenUsed="1" w:qFormat="1"/>
+    <w:lsdException w:name="heading 3" w:semiHidden="1" w:uiPriority="9" w:unhideWhenUsed="1" w:qFormat="1"/>
+    <w:lsdException w:name="heading 4" w:semiHidden="1" w:uiPriority="9" w:unhideWhenUsed="1" w:qFormat="1"/>
+    <w:lsdException w:name="heading 5" w:semiHidden="1" w:uiPriority="9" w:unhideWhenUsed="1" w:qFormat="1"/>
+    <w:lsdException w:name="heading 6" w:semiHidden="1" w:uiPriority="9" w:unhideWhenUsed="1" w:qFormat="1"/>
+    <w:lsdException w:name="heading 7" w:semiHidden="1" w:uiPriority="9" w:unhideWhenUsed="1" w:qFormat="1"/>
+    <w:lsdException w:name="heading 8" w:semiHidden="1" w:uiPriority="9" w:unhideWhenUsed="1" w:qFormat="1"/>
+    <w:lsdException w:name="heading 9" w:semiHidden="1" w:uiPriority="9" w:unhideWhenUsed="1" w:qFormat="1"/>
+    <w:lsdException w:name="index 1" w:semiHidden="1" w:unhideWhenUsed="1"/>
+    <w:lsdException w:name="index 2" w:semiHidden="1" w:unhideWhenUsed="1"/>
+    <w:lsdException w:name="index 3" w:semiHidden="1" w:unhideWhenUsed="1"/>
+    <w:lsdException w:name="index 4" w:semiHidden="1" w:unhideWhenUsed="1"/>
+    <w:lsdException w:name="index 5" w:semiHidden="1" w:unhideWhenUsed="1"/>
+    <w:lsdException w:name="index 6" w:semiHidden="1" w:unhideWhenUsed="1"/>
+    <w:lsdException w:name="index 7" w:semiHidden="1" w:unhideWhenUsed="1"/>
+    <w:lsdException w:name="index 8" w:semiHidden="1" w:unhideWhenUsed="1"/>
+    <w:lsdException w:name="index 9" w:semiHidden="1" w:unhideWhenUsed="1"/>
+    <w:lsdException w:name="toc 1" w:semiHidden="1" w:uiPriority="39" w:unhideWhenUsed="1"/>
+    <w:lsdException w:name="toc 2" w:semiHidden="1" w:uiPriority="39" w:unhideWhenUsed="1"/>
+    <w:lsdException w:name="toc 3" w:semiHidden="1" w:uiPriority="39" w:unhideWhenUsed="1"/>
+    <w:lsdException w:name="toc 4" w:semiHidden="1" w:uiPriority="39" w:unhideWhenUsed="1"/>
+    <w:lsdException w:name="toc 5" w:semiHidden="1" w:uiPriority="39" w:unhideWhenUsed="1"/>
+    <w:lsdException w:name="toc 6" w:semiHidden="1" w:uiPriority="39" w:unhideWhenUsed="1"/>
+    <w:lsdException w:name="toc 7" w:semiHidden="1" w:uiPriority="39" w:unhideWhenUsed="1"/>
+    <w:lsdException w:name="toc 8" w:semiHidden="1" w:uiPriority="39" w:unhideWhenUsed="1"/>
+    <w:lsdException w:name="toc 9" w:semiHidden="1" w:uiPriority="39" w:unhideWhenUsed="1"/>
+    <w:lsdException w:name="Normal Indent" w:semiHidden="1" w:unhideWhenUsed="1"/>
+    <w:lsdException w:name="footnote text" w:semiHidden="1" w:unhideWhenUsed="1"/>
+    <w:lsdException w:name="annotation text" w:semiHidden="1" w:unhideWhenUsed="1"/>
+    <w:lsdException w:name="header" w:semiHidden="1" w:unhideWhenUsed="1"/>
+    <w:lsdException w:name="footer" w:semiHidden="1" w:unhideWhenUsed="1"/>
+    <w:lsdException w:name="index heading" w:semiHidden="1" w:unhideWhenUsed="1"/>
+    <w:lsdException w:name="caption" w:semiHidden="1" w:uiPriority="35" w:unhideWhenUsed="1" w:qFormat="1"/>
+    <w:lsdException w:name="table of figures" w:semiHidden="1" w:unhideWhenUsed="1"/>
+    <w:lsdException w:name="envelope address" w:semiHidden="1" w:unhideWhenUsed="1"/>
+    <w:lsdException w:name="envelope return" w:semiHidden="1" w:unhideWhenUsed="1"/>
+    <w:lsdException w:name="footnote reference" w:semiHidden="1" w:unhideWhenUsed="1"/>
+    <w:lsdException w:name="annotation reference" w:semiHidden="1" w:unhideWhenUsed="1"/>
+    <w:lsdException w:name="line number" w:semiHidden="1" w:unhideWhenUsed="1"/>
+    <w:lsdException w:name="page number" w:semiHidden="1" w:unhideWhenUsed="1"/>
+    <w:lsdException w:name="endnote reference" w:semiHidden="1" w:unhideWhenUsed="1"/>
+    <w:lsdException w:name="endnote text" w:semiHidden="1" w:unhideWhenUsed="1"/>
+    <w:lsdException w:name="table of authorities" w:semiHidden="1" w:unhideWhenUsed="1"/>
+    <w:lsdException w:name="macro" w:semiHidden="1" w:unhideWhenUsed="1"/>
+    <w:lsdException w:name="toa heading" w:semiHidden="1" w:unhideWhenUsed="1"/>
+    <w:lsdException w:name="List" w:semiHidden="1" w:unhideWhenUsed="1"/>
+    <w:lsdException w:name="List Bullet" w:semiHidden="1" w:unhideWhenUsed="1"/>
+    <w:lsdException w:name="List Number" w:semiHidden="1" w:unhideWhenUsed="1"/>
+    <w:lsdException w:name="List 2" w:semiHidden="1" w:unhideWhenUsed="1"/>
+    <w:lsdException w:name="List 3" w:semiHidden="1" w:unhideWhenUsed="1"/>
+    <w:lsdException w:name="List 4" w:semiHidden="1" w:unhideWhenUsed="1"/>
+    <w:lsdException w:name="List 5" w:semiHidden="1" w:unhideWhenUsed="1"/>
+    <w:lsdException w:name="List Bullet 2" w:semiHidden="1" w:unhideWhenUsed="1"/>
+    <w:lsdException w:name="List Bullet 3" w:semiHidden="1" w:unhideWhenUsed="1"/>
+    <w:lsdException w:name="List Bullet 4" w:semiHidden="1" w:unhideWhenUsed="1"/>
+    <w:lsdException w:name="List Bullet 5" w:semiHidden="1" w:unhideWhenUsed="1"/>
+    <w:lsdException w:name="List Number 2" w:semiHidden="1" w:unhideWhenUsed="1"/>
+    <w:lsdException w:name="List Number 3" w:semiHidden="1" w:unhideWhenUsed="1"/>
+    <w:lsdException w:name="List Number 4" w:semiHidden="1" w:unhideWhenUsed="1"/>
+    <w:lsdException w:name="List Number 5" w:semiHidden="1" w:unhideWhenUsed="1"/>
+    <w:lsdException w:name="Title" w:uiPriority="10" w:qFormat="1"/>
+    <w:lsdException w:name="Closing" w:semiHidden="1" w:unhideWhenUsed="1"/>
+    <w:lsdException w:name="Signature" w:semiHidden="1" w:unhideWhenUsed="1"/>
+    <w:lsdException w:name="Default Paragraph Font" w:semiHidden="1" w:uiPriority="1" w:unhideWhenUsed="1"/>
+    <w:lsdException w:name="Body Text" w:semiHidden="1" w:unhideWhenUsed="1"/>
+    <w:lsdException w:name="Body Text Indent" w:semiHidden="1" w:unhideWhenUsed="1"/>
+    <w:lsdException w:name="List Continue" w:semiHidden="1" w:unhideWhenUsed="1"/>
+    <w:lsdException w:name="List Continue 2" w:semiHidden="1" w:unhideWhenUsed="1"/>
+    <w:lsdException w:name="List Continue 3" w:semiHidden="1" w:unhideWhenUsed="1"/>
+    <w:lsdException w:name="List Continue 4" w:semiHidden="1" w:unhideWhenUsed="1"/>
+    <w:lsdException w:name="List Continue 5" w:semiHidden="1" w:unhideWhenUsed="1"/>
+    <w:lsdException w:name="Message Header" w:semiHidden="1" w:unhideWhenUsed="1"/>
+    <w:lsdException w:name="Subtitle" w:uiPriority="11" w:qFormat="1"/>
+    <w:lsdException w:name="Salutation" w:semiHidden="1" w:unhideWhenUsed="1"/>
+    <w:lsdException w:name="Date" w:semiHidden="1" w:unhideWhenUsed="1"/>
+    <w:lsdException w:name="Body Text First Indent" w:semiHidden="1" w:unhideWhenUsed="1"/>
+    <w:lsdException w:name="Body Text First Indent 2" w:semiHidden="1" w:unhideWhenUsed="1"/>
+    <w:lsdException w:name="Note Heading" w:semiHidden="1" w:unhideWhenUsed="1"/>
+    <w:lsdException w:name="Body Text 2" w:semiHidden="1" w:unhideWhenUsed="1"/>
+    <w:lsdException w:name="Body Text 3" w:semiHidden="1" w:unhideWhenUsed="1"/>
+    <w:lsdException w:name="Body Text Indent 2" w:semiHidden="1" w:unhideWhenUsed="1"/>
+    <w:lsdException w:name="Body Text Indent 3" w:semiHidden="1" w:unhideWhenUsed="1"/>
+    <w:lsdException w:name="Block Text" w:semiHidden="1" w:unhideWhenUsed="1"/>
+    <w:lsdException w:name="Hyperlink" w:semiHidden="1" w:unhideWhenUsed="1"/>
+    <w:lsdException w:name="FollowedHyperlink" w:semiHidden="1" w:unhideWhenUsed="1"/>
+    <w:lsdException w:name="Strong" w:uiPriority="22" w:qFormat="1"/>
+    <w:lsdException w:name="Emphasis" w:uiPriority="20" w:qFormat="1"/>
+    <w:lsdException w:name="Document Map" w:semiHidden="1" w:unhideWhenUsed="1"/>
+    <w:lsdException w:name="Plain Text" w:semiHidden="1" w:unhideWhenUsed="1"/>
+    <w:lsdException w:name="E-mail Signature" w:semiHidden="1" w:unhideWhenUsed="1"/>
+    <w:lsdException w:name="HTML Top of Form" w:semiHidden="1" w:unhideWhenUsed="1"/>
+    <w:lsdException w:name="HTML Bottom of Form" w:semiHidden="1" w:unhideWhenUsed="1"/>
+    <w:lsdException w:name="Normal (Web)" w:semiHidden="1" w:unhideWhenUsed="1"/>
+    <w:lsdException w:name="HTML Acronym" w:semiHidden="1" w:unhideWhenUsed="1"/>
+    <w:lsdException w:name="HTML Address" w:semiHidden="1" w:unhideWhenUsed="1"/>
+    <w:lsdException w:name="HTML Cite" w:semiHidden="1" w:unhideWhenUsed="1"/>
+    <w:lsdException w:name="HTML Code" w:semiHidden="1" w:unhideWhenUsed="1"/>
+    <w:lsdException w:name="HTML Definition" w:semiHidden="1" w:unhideWhenUsed="1"/>
+    <w:lsdException w:name="HTML Keyboard" w:semiHidden="1" w:unhideWhenUsed="1"/>
+    <w:lsdException w:name="HTML Preformatted" w:semiHidden="1" w:unhideWhenUsed="1"/>
+    <w:lsdException w:name="HTML Sample" w:semiHidden="1" w:unhideWhenUsed="1"/>
+    <w:lsdException w:name="HTML Typewriter" w:semiHidden="1" w:unhideWhenUsed="1"/>
+    <w:lsdException w:name="HTML Variable" w:semiHidden="1" w:unhideWhenUsed="1"/>
+    <w:lsdException w:name="Normal Table" w:semiHidden="1" w:unhideWhenUsed="1"/>
+    <w:lsdException w:name="annotation subject" w:semiHidden="1" w:unhideWhenUsed="1"/>
+    <w:lsdException w:name="No List" w:semiHidden="1" w:unhideWhenUsed="1"/>
+    <w:lsdException w:name="Outline List 1" w:semiHidden="1" w:unhideWhenUsed="1"/>
+    <w:lsdException w:name="Outline List 2" w:semiHidden="1" w:unhideWhenUsed="1"/>
+    <w:lsdException w:name="Outline List 3" w:semiHidden="1" w:unhideWhenUsed="1"/>
+    <w:lsdException w:name="Table Simple 1" w:semiHidden="1" w:unhideWhenUsed="1"/>
+    <w:lsdException w:name="Table Simple 2" w:semiHidden="1" w:unhideWhenUsed="1"/>
+    <w:lsdException w:name="Table Simple 3" w:semiHidden="1" w:unhideWhenUsed="1"/>
+    <w:lsdException w:name="Table Classic 1" w:semiHidden="1" w:unhideWhenUsed="1"/>
+    <w:lsdException w:name="Table Classic 2" w:semiHidden="1" w:unhideWhenUsed="1"/>
+    <w:lsdException w:name="Table Classic 3" w:semiHidden="1" w:unhideWhenUsed="1"/>
+    <w:lsdException w:name="Table Classic 4" w:semiHidden="1" w:unhideWhenUsed="1"/>
+    <w:lsdException w:name="Table Colorful 1" w:semiHidden="1" w:unhideWhenUsed="1"/>
+    <w:lsdException w:name="Table Colorful 2" w:semiHidden="1" w:unhideWhenUsed="1"/>
+    <w:lsdException w:name="Table Colorful 3" w:semiHidden="1" w:unhideWhenUsed="1"/>
+    <w:lsdException w:name="Table Columns 1" w:semiHidden="1" w:unhideWhenUsed="1"/>
+    <w:lsdException w:name="Table Columns 2" w:semiHidden="1" w:unhideWhenUsed="1"/>
+    <w:lsdException w:name="Table Columns 3" w:semiHidden="1" w:unhideWhenUsed="1"/>
+    <w:lsdException w:name="Table Columns 4" w:semiHidden="1" w:unhideWhenUsed="1"/>
+    <w:lsdException w:name="Table Columns 5" w:semiHidden="1" w:unhideWhenUsed="1"/>
+    <w:lsdException w:name="Table Grid 1" w:semiHidden="1" w:unhideWhenUsed="1"/>
+    <w:lsdException w:name="Table Grid 2" w:semiHidden="1" w:unhideWhenUsed="1"/>
+    <w:lsdException w:name="Table Grid 3" w:semiHidden="1" w:unhideWhenUsed="1"/>
+    <w:lsdException w:name="Table Grid 4" w:semiHidden="1" w:unhideWhenUsed="1"/>
+    <w:lsdException w:name="Table Grid 5" w:semiHidden="1" w:unhideWhenUsed="1"/>
+    <w:lsdException w:name="Table Grid 6" w:semiHidden="1" w:unhideWhenUsed="1"/>
+    <w:lsdException w:name="Table Grid 7" w:semiHidden="1" w:unhideWhenUsed="1"/>
+    <w:lsdException w:name="Table Grid 8" w:semiHidden="1" w:unhideWhenUsed="1"/>
+    <w:lsdException w:name="Table List 1" w:semiHidden="1" w:unhideWhenUsed="1"/>
+    <w:lsdException w:name="Table List 2" w:semiHidden="1" w:unhideWhenUsed="1"/>
+    <w:lsdException w:name="Table List 3" w:semiHidden="1" w:unhideWhenUsed="1"/>
+    <w:lsdException w:name="Table List 4" w:semiHidden="1" w:unhideWhenUsed="1"/>
+    <w:lsdException w:name="Table List 5" w:semiHidden="1" w:unhideWhenUsed="1"/>
+    <w:lsdException w:name="Table List 6" w:semiHidden="1" w:unhideWhenUsed="1"/>
+    <w:lsdException w:name="Table List 7" w:semiHidden="1" w:unhideWhenUsed="1"/>
+    <w:lsdException w:name="Table List 8" w:semiHidden="1" w:unhideWhenUsed="1"/>
+    <w:lsdException w:name="Table 3D effects 1" w:semiHidden="1" w:unhideWhenUsed="1"/>
+    <w:lsdException w:name="Table 3D effects 2" w:semiHidden="1" w:unhideWhenUsed="1"/>
+    <w:lsdException w:name="Table 3D effects 3" w:semiHidden="1" w:unhideWhenUsed="1"/>
+    <w:lsdException w:name="Table Contemporary" w:semiHidden="1" w:unhideWhenUsed="1"/>
+    <w:lsdException w:name="Table Elegant" w:semiHidden="1" w:unhideWhenUsed="1"/>
+    <w:lsdException w:name="Table Professional" w:semiHidden="1" w:unhideWhenUsed="1"/>
+    <w:lsdException w:name="Table Subtle 1" w:semiHidden="1" w:unhideWhenUsed="1"/>
+    <w:lsdException w:name="Table Subtle 2" w:semiHidden="1" w:unhideWhenUsed="1"/>
+    <w:lsdException w:name="Table Web 1" w:semiHidden="1" w:unhideWhenUsed="1"/>
+    <w:lsdException w:name="Table Web 2" w:semiHidden="1" w:unhideWhenUsed="1"/>
+    <w:lsdException w:name="Table Web 3" w:semiHidden="1" w:unhideWhenUsed="1"/>
+    <w:lsdException w:name="Balloon Text" w:semiHidden="1" w:unhideWhenUsed="1"/>
+    <w:lsdException w:name="Table Grid" w:uiPriority="59"/>
+    <w:lsdException w:name="Table Theme" w:semiHidden="1" w:unhideWhenUsed="1"/>
+    <w:lsdException w:name="Placeholder Text" w:semiHidden="1"/>
+    <w:lsdException w:name="No Spacing" w:uiPriority="1" w:qFormat="1"/>
+    <w:lsdException w:name="Light Shading" w:uiPriority="60"/>
+    <w:lsdException w:name="Light List" w:uiPriority="61"/>
+    <w:lsdException w:name="Light Grid" w:uiPriority="62"/>
+    <w:lsdException w:name="Medium Shading 1" w:uiPriority="63"/>
+    <w:lsdException w:name="Medium Shading 2" w:uiPriority="64"/>
+    <w:lsdException w:name="Medium List 1" w:uiPriority="65"/>
+    <w:lsdException w:name="Medium List 2" w:uiPriority="66"/>
+    <w:lsdException w:name="Medium Grid 1" w:uiPriority="67"/>
+    <w:lsdException w:name="Medium Grid 2" w:uiPriority="68"/>
+    <w:lsdException w:name="Medium Grid 3" w:uiPriority="69"/>
+    <w:lsdException w:name="Dark List" w:uiPriority="70"/>
+    <w:lsdException w:name="Colorful Shading" w:uiPriority="71"/>
+    <w:lsdException w:name="Colorful List" w:uiPriority="72"/>
+    <w:lsdException w:name="Colorful Grid" w:uiPriority="73"/>
+    <w:lsdException w:name="Light Shading Accent 1" w:uiPriority="60"/>
+    <w:lsdException w:name="Light List Accent 1" w:uiPriority="61"/>
+    <w:lsdException w:name="Light Grid Accent 1" w:uiPriority="62"/>
+    <w:lsdException w:name="Medium Shading 1 Accent 1" w:uiPriority="63"/>
+    <w:lsdException w:name="Medium Shading 2 Accent 1" w:uiPriority="64"/>
+    <w:lsdException w:name="Medium List 1 Accent 1" w:uiPriority="65"/>
+    <w:lsdException w:name="Revision" w:semiHidden="1"/>
+    <w:lsdException w:name="List Paragraph" w:uiPriority="34" w:qFormat="1"/>
+    <w:lsdException w:name="Quote" w:uiPriority="29" w:qFormat="1"/>
+    <w:lsdException w:name="Intense Quote" w:uiPriority="30" w:qFormat="1"/>
+    <w:lsdException w:name="Medium List 2 Accent 1" w:uiPriority="66"/>
+    <w:lsdException w:name="Medium Grid 1 Accent 1" w:uiPriority="67"/>
+    <w:lsdException w:name="Medium Grid 2 Accent 1" w:uiPriority="68"/>
+    <w:lsdException w:name="Medium Grid 3 Accent 1" w:uiPriority="69"/>
+    <w:lsdException w:name="Dark List Accent 1" w:uiPriority="70"/>
+    <w:lsdException w:name="Colorful Shading Accent 1" w:uiPriority="71"/>
+    <w:lsdException w:name="Colorful List Accent 1" w:uiPriority="72"/>
+    <w:lsdException w:name="Colorful Grid Accent 1" w:uiPriority="73"/>
+    <w:lsdException w:name="Light Shading Accent 2" w:uiPriority="60"/>
+    <w:lsdException w:name="Light List Accent 2" w:uiPriority="61"/>
+    <w:lsdException w:name="Light Grid Accent 2" w:uiPriority="62"/>
+    <w:lsdException w:name="Medium Shading 1 Accent 2" w:uiPriority="63"/>
+    <w:lsdException w:name="Medium Shading 2 Accent 2" w:uiPriority="64"/>
+    <w:lsdException w:name="Medium List 1 Accent 2" w:uiPriority="65"/>
+    <w:lsdException w:name="Medium List 2 Accent 2" w:uiPriority="66"/>
+    <w:lsdException w:name="Medium Grid 1 Accent 2" w:uiPriority="67"/>
+    <w:lsdException w:name="Medium Grid 2 Accent 2" w:uiPriority="68"/>
+    <w:lsdException w:name="Medium Grid 3 Accent 2" w:uiPriority="69"/>
+    <w:lsdException w:name="Dark List Accent 2" w:uiPriority="70"/>
+    <w:lsdException w:name="Colorful Shading Accent 2" w:uiPriority="71"/>
+    <w:lsdException w:name="Colorful List Accent 2" w:uiPriority="72"/>
+    <w:lsdException w:name="Colorful Grid Accent 2" w:uiPriority="73"/>
+    <w:lsdException w:name="Light Shading Accent 3" w:uiPriority="60"/>
+    <w:lsdException w:name="Light List Accent 3" w:uiPriority="61"/>
+    <w:lsdException w:name="Light Grid Accent 3" w:uiPriority="62"/>
+    <w:lsdException w:name="Medium Shading 1 Accent 3" w:uiPriority="63"/>
+    <w:lsdException w:name="Medium Shading 2 Accent 3" w:uiPriority="64"/>
+    <w:lsdException w:name="Medium List 1 Accent 3" w:uiPriority="65"/>
+    <w:lsdException w:name="Medium List 2 Accent 3" w:uiPriority="66"/>
+    <w:lsdException w:name="Medium Grid 1 Accent 3" w:uiPriority="67"/>
+    <w:lsdException w:name="Medium Grid 2 Accent 3" w:uiPriority="68"/>
+    <w:lsdException w:name="Medium Grid 3 Accent 3" w:uiPriority="69"/>
+    <w:lsdException w:name="Dark List Accent 3" w:uiPriority="70"/>
+    <w:lsdException w:name="Colorful Shading Accent 3" w:uiPriority="71"/>
+    <w:lsdException w:name="Colorful List Accent 3" w:uiPriority="72"/>
+    <w:lsdException w:name="Colorful Grid Accent 3" w:uiPriority="73"/>
+    <w:lsdException w:name="Light Shading Accent 4" w:uiPriority="60"/>
+    <w:lsdException w:name="Light List Accent 4" w:uiPriority="61"/>
+    <w:lsdException w:name="Light Grid Accent 4" w:uiPriority="62"/>
+    <w:lsdException w:name="Medium Shading 1 Accent 4" w:uiPriority="63"/>
+    <w:lsdException w:name="Medium Shading 2 Accent 4" w:uiPriority="64"/>
+    <w:lsdException w:name="Medium List 1 Accent 4" w:uiPriority="65"/>
+    <w:lsdException w:name="Medium List 2 Accent 4" w:uiPriority="66"/>
+    <w:lsdException w:name="Medium Grid 1 Accent 4" w:uiPriority="67"/>
+    <w:lsdException w:name="Medium Grid 2 Accent 4" w:uiPriority="68"/>
+    <w:lsdException w:name="Medium Grid 3 Accent 4" w:uiPriority="69"/>
+    <w:lsdException w:name="Dark List Accent 4" w:uiPriority="70"/>
+    <w:lsdException w:name="Colorful Shading Accent 4" w:uiPriority="71"/>
+    <w:lsdException w:name="Colorful List Accent 4" w:uiPriority="72"/>
+    <w:lsdException w:name="Colorful Grid Accent 4" w:uiPriority="73"/>
+    <w:lsdException w:name="Light Shading Accent 5" w:uiPriority="60"/>
+    <w:lsdException w:name="Light List Accent 5" w:uiPriority="61"/>
+    <w:lsdException w:name="Light Grid Accent 5" w:uiPriority="62"/>
+    <w:lsdException w:name="Medium Shading 1 Accent 5" w:uiPriority="63"/>
+    <w:lsdException w:name="Medium Shading 2 Accent 5" w:uiPriority="64"/>
+    <w:lsdException w:name="Medium List 1 Accent 5" w:uiPriority="65"/>
+    <w:lsdException w:name="Medium List 2 Accent 5" w:uiPriority="66"/>
+    <w:lsdException w:name="Medium Grid 1 Accent 5" w:uiPriority="67"/>
+    <w:lsdException w:name="Medium Grid 2 Accent 5" w:uiPriority="68"/>
+    <w:lsdException w:name="Medium Grid 3 Accent 5" w:uiPriority="69"/>
+    <w:lsdException w:name="Dark List Accent 5" w:uiPriority="70"/>
+    <w:lsdException w:name="Colorful Shading Accent 5" w:uiPriority="71"/>
+    <w:lsdException w:name="Colorful List Accent 5" w:uiPriority="72"/>
+    <w:lsdException w:name="Colorful Grid Accent 5" w:uiPriority="73"/>
+    <w:lsdException w:name="Light Shading Accent 6" w:uiPriority="60"/>
+    <w:lsdException w:name="Light List Accent 6" w:uiPriority="61"/>
+    <w:lsdException w:name="Light Grid Accent 6" w:uiPriority="62"/>
+    <w:lsdException w:name="Medium Shading 1 Accent 6" w:uiPriority="63"/>
+    <w:lsdException w:name="Medium Shading 2 Accent 6" w:uiPriority="64"/>
+    <w:lsdException w:name="Medium List 1 Accent 6" w:uiPriority="65"/>
+    <w:lsdException w:name="Medium List 2 Accent 6" w:uiPriority="66"/>
+    <w:lsdException w:name="Medium Grid 1 Accent 6" w:uiPriority="67"/>
+    <w:lsdException w:name="Medium Grid 2 Accent 6" w:uiPriority="68"/>
+    <w:lsdException w:name="Medium Grid 3 Accent 6" w:uiPriority="69"/>
+    <w:lsdException w:name="Dark List Accent 6" w:uiPriority="70"/>
+    <w:lsdException w:name="Colorful Shading Accent 6" w:uiPriority="71"/>
+    <w:lsdException w:name="Colorful List Accent 6" w:uiPriority="72"/>
+    <w:lsdException w:name="Colorful Grid Accent 6" w:uiPriority="73"/>
+    <w:lsdException w:name="Subtle Emphasis" w:uiPriority="19" w:qFormat="1"/>
+    <w:lsdException w:name="Intense Emphasis" w:uiPriority="21" w:qFormat="1"/>
+    <w:lsdException w:name="Subtle Reference" w:uiPriority="31" w:qFormat="1"/>
+    <w:lsdException w:name="Intense Reference" w:uiPriority="32" w:qFormat="1"/>
+    <w:lsdException w:name="Book Title" w:uiPriority="33" w:qFormat="1"/>
+    <w:lsdException w:name="Bibliography" w:semiHidden="1" w:uiPriority="37" w:unhideWhenUsed="1"/>
+    <w:lsdException w:name="TOC Heading" w:semiHidden="1" w:uiPriority="39" w:unhideWhenUsed="1" w:qFormat="1"/>
+    <w:lsdException w:name="Plain Table 1" w:uiPriority="41"/>
+    <w:lsdException w:name="Plain Table 2" w:uiPriority="42"/>
+    <w:lsdException w:name="Plain Table 3" w:uiPriority="43"/>
+    <w:lsdException w:name="Plain Table 4" w:uiPriority="44"/>
+    <w:lsdException w:name="Plain Table 5" w:uiPriority="45"/>
+    <w:lsdException w:name="Grid Table Light" w:uiPriority="40"/>
+    <w:lsdException w:name="Grid Table 1 Light" w:uiPriority="46"/>
+    <w:lsdException w:name="Grid Table 2" w:uiPriority="47"/>
+    <w:lsdException w:name="Grid Table 3" w:uiPriority="48"/>
+    <w:lsdException w:name="Grid Table 4" w:uiPriority="49"/>
+    <w:lsdException w:name="Grid Table 5 Dark" w:uiPriority="50"/>
+    <w:lsdException w:name="Grid Table 6 Colorful" w:uiPriority="51"/>
+    <w:lsdException w:name="Grid Table 7 Colorful" w:uiPriority="52"/>
+    <w:lsdException w:name="Grid Table 1 Light Accent 1" w:uiPriority="46"/>
+    <w:lsdException w:name="Grid Table 2 Accent 1" w:uiPriority="47"/>
+    <w:lsdException w:name="Grid Table 3 Accent 1" w:uiPriority="48"/>
+    <w:lsdException w:name="Grid Table 4 Accent 1" w:uiPriority="49"/>
+    <w:lsdException w:name="Grid Table 5 Dark Accent 1" w:uiPriority="50"/>
+    <w:lsdException w:name="Grid Table 6 Colorful Accent 1" w:uiPriority="51"/>
+    <w:lsdException w:name="Grid Table 7 Colorful Accent 1" w:uiPriority="52"/>
+    <w:lsdException w:name="Grid Table 1 Light Accent 2" w:uiPriority="46"/>
+    <w:lsdException w:name="Grid Table 2 Accent 2" w:uiPriority="47"/>
+    <w:lsdException w:name="Grid Table 3 Accent 2" w:uiPriority="48"/>
+    <w:lsdException w:name="Grid Table 4 Accent 2" w:uiPriority="49"/>
+    <w:lsdException w:name="Grid Table 5 Dark Accent 2" w:uiPriority="50"/>
+    <w:lsdException w:name="Grid Table 6 Colorful Accent 2" w:uiPriority="51"/>
+    <w:lsdException w:name="Grid Table 7 Colorful Accent 2" w:uiPriority="52"/>
+    <w:lsdException w:name="Grid Table 1 Light Accent 3" w:uiPriority="46"/>
+    <w:lsdException w:name="Grid Table 2 Accent 3" w:uiPriority="47"/>
+    <w:lsdException w:name="Grid Table 3 Accent 3" w:uiPriority="48"/>
+    <w:lsdException w:name="Grid Table 4 Accent 3" w:uiPriority="49"/>
+    <w:lsdException w:name="Grid Table 5 Dark Accent 3" w:uiPriority="50"/>
+    <w:lsdException w:name="Grid Table 6 Colorful Accent 3" w:uiPriority="51"/>
+    <w:lsdException w:name="Grid Table 7 Colorful Accent 3" w:uiPriority="52"/>
+    <w:lsdException w:name="Grid Table 1 Light Accent 4" w:uiPriority="46"/>
+    <w:lsdException w:name="Grid Table 2 Accent 4" w:uiPriority="47"/>
+    <w:lsdException w:name="Grid Table 3 Accent 4" w:uiPriority="48"/>
+    <w:lsdException w:name="Grid Table 4 Accent 4" w:uiPriority="49"/>
+    <w:lsdException w:name="Grid Table 5 Dark Accent 4" w:uiPriority="50"/>
+    <w:lsdException w:name="Grid Table 6 Colorful Accent 4" w:uiPriority="51"/>
+    <w:lsdException w:name="Grid Table 7 Colorful Accent 4" w:uiPriority="52"/>
+    <w:lsdException w:name="Grid Table 1 Light Accent 5" w:uiPriority="46"/>
+    <w:lsdException w:name="Grid Table 2 Accent 5" w:uiPriority="47"/>
+    <w:lsdException w:name="Grid Table 3 Accent 5" w:uiPriority="48"/>
+    <w:lsdException w:name="Grid Table 4 Accent 5" w:uiPriority="49"/>
+    <w:lsdException w:name="Grid Table 5 Dark Accent 5" w:uiPriority="50"/>
+    <w:lsdException w:name="Grid Table 6 Colorful Accent 5" w:uiPriority="51"/>
+    <w:lsdException w:name="Grid Table 7 Colorful Accent 5" w:uiPriority="52"/>
+    <w:lsdException w:name="Grid Table 1 Light Accent 6" w:uiPriority="46"/>
+    <w:lsdException w:name="Grid Table 2 Accent 6" w:uiPriority="47"/>
+    <w:lsdException w:name="Grid Table 3 Accent 6" w:uiPriority="48"/>
+    <w:lsdException w:name="Grid Table 4 Accent 6" w:uiPriority="49"/>
+    <w:lsdException w:name="Grid Table 5 Dark Accent 6" w:uiPriority="50"/>
+    <w:lsdException w:name="Grid Table 6 Colorful Accent 6" w:uiPriority="51"/>
+    <w:lsdException w:name="Grid Table 7 Colorful Accent 6" w:uiPriority="52"/>
+    <w:lsdException w:name="List Table 1 Light" w:uiPriority="46"/>
+    <w:lsdException w:name="List Table 2" w:uiPriority="47"/>
+    <w:lsdException w:name="List Table 3" w:uiPriority="48"/>
+    <w:lsdException w:name="List Table 4" w:uiPriority="49"/>
+    <w:lsdException w:name="List Table 5 Dark" w:uiPriority="50"/>
+    <w:lsdException w:name="List Table 6 Colorful" w:uiPriority="51"/>
+    <w:lsdException w:name="List Table 7 Colorful" w:uiPriority="52"/>
+    <w:lsdException w:name="List Table 1 Light Accent 1" w:uiPriority="46"/>
+    <w:lsdException w:name="List Table 2 Accent 1" w:uiPriority="47"/>
+    <w:lsdException w:name="List Table 3 Accent 1" w:uiPriority="48"/>
+    <w:lsdException w:name="List Table 4 Accent 1" w:uiPriority="49"/>
+    <w:lsdException w:name="List Table 5 Dark Accent 1" w:uiPriority="50"/>
+    <w:lsdException w:name="List Table 6 Colorful Accent 1" w:uiPriority="51"/>
+    <w:lsdException w:name="List Table 7 Colorful Accent 1" w:uiPriority="52"/>
+    <w:lsdException w:name="List Table 1 Light Accent 2" w:uiPriority="46"/>
+    <w:lsdException w:name="List Table 2 Accent 2" w:uiPriority="47"/>
+    <w:lsdException w:name="List Table 3 Accent 2" w:uiPriority="48"/>
+    <w:lsdException w:name="List Table 4 Accent 2" w:uiPriority="49"/>
+    <w:lsdException w:name="List Table 5 Dark Accent 2" w:uiPriority="50"/>
+    <w:lsdException w:name="List Table 6 Colorful Accent 2" w:uiPriority="51"/>
+    <w:lsdException w:name="List Table 7 Colorful Accent 2" w:uiPriority="52"/>
+    <w:lsdException w:name="List Table 1 Light Accent 3" w:uiPriority="46"/>
+    <w:lsdException w:name="List Table 2 Accent 3" w:uiPriority="47"/>
+    <w:lsdException w:name="List Table 3 Accent 3" w:uiPriority="48"/>
+    <w:lsdException w:name="List Table 4 Accent 3" w:uiPriority="49"/>
+    <w:lsdException w:name="List Table 5 Dark Accent 3" w:uiPriority="50"/>
+    <w:lsdException w:name="List Table 6 Colorful Accent 3" w:uiPriority="51"/>
+    <w:lsdException w:name="List Table 7 Colorful Accent 3" w:uiPriority="52"/>
+    <w:lsdException w:name="List Table 1 Light Accent 4" w:uiPriority="46"/>
+    <w:lsdException w:name="List Table 2 Accent 4" w:uiPriority="47"/>
+    <w:lsdException w:name="List Table 3 Accent 4" w:uiPriority="48"/>
+    <w:lsdException w:name="List Table 4 Accent 4" w:uiPriority="49"/>
+    <w:lsdException w:name="List Table 5 Dark Accent 4" w:uiPriority="50"/>
+    <w:lsdException w:name="List Table 6 Colorful Accent 4" w:uiPriority="51"/>
+    <w:lsdException w:name="List Table 7 Colorful Accent 4" w:uiPriority="52"/>
+    <w:lsdException w:name="List Table 1 Light Accent 5" w:uiPriority="46"/>
+    <w:lsdException w:name="List Table 2 Accent 5" w:uiPriority="47"/>
+    <w:lsdException w:name="List Table 3 Accent 5" w:uiPriority="48"/>
+    <w:lsdException w:name="List Table 4 Accent 5" w:uiPriority="49"/>
+    <w:lsdException w:name="List Table 5 Dark Accent 5" w:uiPriority="50"/>
+    <w:lsdException w:name="List Table 6 Colorful Accent 5" w:uiPriority="51"/>
+    <w:lsdException w:name="List Table 7 Colorful Accent 5" w:uiPriority="52"/>
+    <w:lsdException w:name="List Table 1 Light Accent 6" w:uiPriority="46"/>
+    <w:lsdException w:name="List Table 2 Accent 6" w:uiPriority="47"/>
+    <w:lsdException w:name="List Table 3 Accent 6" w:uiPriority="48"/>
+    <w:lsdException w:name="List Table 4 Accent 6" w:uiPriority="49"/>
+    <w:lsdException w:name="List Table 5 Dark Accent 6" w:uiPriority="50"/>
+    <w:lsdException w:name="List Table 6 Colorful Accent 6" w:uiPriority="51"/>
+    <w:lsdException w:name="List Table 7 Colorful Accent 6" w:uiPriority="52"/>
   </w:latentStyles>
   <w:style w:type="paragraph" w:default="1" w:styleId="Normal">
     <w:name w:val="Normal"/>

</xml_diff>

<commit_message>
Improve Design pattern on D5
</commit_message>
<xml_diff>
--- a/deliverables/D5-group-14.docx
+++ b/deliverables/D5-group-14.docx
@@ -1,6 +1,6 @@
 
 <file path=word/document.xml><?xml version="1.0" encoding="utf-8"?>
-<w:document xmlns:wpc="http://schemas.microsoft.com/office/word/2010/wordprocessingCanvas" xmlns:mc="http://schemas.openxmlformats.org/markup-compatibility/2006" xmlns:o="urn:schemas-microsoft-com:office:office" xmlns:r="http://schemas.openxmlformats.org/officeDocument/2006/relationships" xmlns:m="http://schemas.openxmlformats.org/officeDocument/2006/math" xmlns:v="urn:schemas-microsoft-com:vml" xmlns:wp14="http://schemas.microsoft.com/office/word/2010/wordprocessingDrawing" xmlns:wp="http://schemas.openxmlformats.org/drawingml/2006/wordprocessingDrawing" xmlns:w10="urn:schemas-microsoft-com:office:word" xmlns:w="http://schemas.openxmlformats.org/wordprocessingml/2006/main" xmlns:w14="http://schemas.microsoft.com/office/word/2010/wordml" xmlns:w15="http://schemas.microsoft.com/office/word/2012/wordml" xmlns:wpg="http://schemas.microsoft.com/office/word/2010/wordprocessingGroup" xmlns:wpi="http://schemas.microsoft.com/office/word/2010/wordprocessingInk" xmlns:wne="http://schemas.microsoft.com/office/word/2006/wordml" xmlns:wps="http://schemas.microsoft.com/office/word/2010/wordprocessingShape" mc:Ignorable="w14 w15 wp14">
+<w:document xmlns:wpc="http://schemas.microsoft.com/office/word/2010/wordprocessingCanvas" xmlns:cx="http://schemas.microsoft.com/office/drawing/2014/chartex" xmlns:cx1="http://schemas.microsoft.com/office/drawing/2015/9/8/chartex" xmlns:cx2="http://schemas.microsoft.com/office/drawing/2015/10/21/chartex" xmlns:cx3="http://schemas.microsoft.com/office/drawing/2016/5/9/chartex" xmlns:cx4="http://schemas.microsoft.com/office/drawing/2016/5/10/chartex" xmlns:cx5="http://schemas.microsoft.com/office/drawing/2016/5/11/chartex" xmlns:mc="http://schemas.openxmlformats.org/markup-compatibility/2006" xmlns:o="urn:schemas-microsoft-com:office:office" xmlns:r="http://schemas.openxmlformats.org/officeDocument/2006/relationships" xmlns:m="http://schemas.openxmlformats.org/officeDocument/2006/math" xmlns:v="urn:schemas-microsoft-com:vml" xmlns:wp14="http://schemas.microsoft.com/office/word/2010/wordprocessingDrawing" xmlns:wp="http://schemas.openxmlformats.org/drawingml/2006/wordprocessingDrawing" xmlns:w10="urn:schemas-microsoft-com:office:word" xmlns:w="http://schemas.openxmlformats.org/wordprocessingml/2006/main" xmlns:w14="http://schemas.microsoft.com/office/word/2010/wordml" xmlns:w15="http://schemas.microsoft.com/office/word/2012/wordml" xmlns:w16se="http://schemas.microsoft.com/office/word/2015/wordml/symex" xmlns:wpg="http://schemas.microsoft.com/office/word/2010/wordprocessingGroup" xmlns:wpi="http://schemas.microsoft.com/office/word/2010/wordprocessingInk" xmlns:wne="http://schemas.microsoft.com/office/word/2006/wordml" xmlns:wps="http://schemas.microsoft.com/office/word/2010/wordprocessingShape" mc:Ignorable="w14 w15 w16se wp14">
   <w:body>
     <w:p>
       <w:pPr>
@@ -332,8 +332,6 @@
       <w:r>
         <w:br w:type="page"/>
       </w:r>
-      <w:bookmarkStart w:id="0" w:name="_GoBack"/>
-      <w:bookmarkEnd w:id="0"/>
     </w:p>
     <w:p>
       <w:pPr>
@@ -600,15 +598,13 @@
       </w:pPr>
       <w:r>
         <w:rPr>
-          <w:rFonts w:ascii="Times New Roman" w:hAnsi="Times New Roman" w:cs="Times New Roman"/>
           <w:noProof/>
-          <w:sz w:val="24"/>
         </w:rPr>
         <w:drawing>
-          <wp:inline distT="0" distB="0" distL="0" distR="0">
-            <wp:extent cx="4867275" cy="7569889"/>
-            <wp:effectExtent l="19050" t="0" r="9525" b="0"/>
-            <wp:docPr id="5" name="Picture 5"/>
+          <wp:inline distT="0" distB="0" distL="0" distR="0" wp14:anchorId="07BD0EBA" wp14:editId="6693AAB7">
+            <wp:extent cx="5943600" cy="3566160"/>
+            <wp:effectExtent l="0" t="0" r="0" b="0"/>
+            <wp:docPr id="3" name="Picture 3"/>
             <wp:cNvGraphicFramePr>
               <a:graphicFrameLocks xmlns:a="http://schemas.openxmlformats.org/drawingml/2006/main" noChangeAspect="1"/>
             </wp:cNvGraphicFramePr>
@@ -616,7 +612,7 @@
               <a:graphicData uri="http://schemas.openxmlformats.org/drawingml/2006/picture">
                 <pic:pic xmlns:pic="http://schemas.openxmlformats.org/drawingml/2006/picture">
                   <pic:nvPicPr>
-                    <pic:cNvPr id="5" name="D5-Design-Pattern-Class-Diagram (1).png"/>
+                    <pic:cNvPr id="1" name=""/>
                     <pic:cNvPicPr/>
                   </pic:nvPicPr>
                   <pic:blipFill>
@@ -628,7 +624,7 @@
                   <pic:spPr>
                     <a:xfrm>
                       <a:off x="0" y="0"/>
-                      <a:ext cx="4867275" cy="7569889"/>
+                      <a:ext cx="5943600" cy="3566160"/>
                     </a:xfrm>
                     <a:prstGeom prst="rect">
                       <a:avLst/>
@@ -649,16 +645,31 @@
           <w:sz w:val="24"/>
         </w:rPr>
       </w:pPr>
-      <w:hyperlink r:id="rId13" w:anchor="G0B0xfRHj-Uu9pTlRnRHdIMVBKUUE" w:history="1">
-        <w:r>
-          <w:rPr>
-            <w:rStyle w:val="Hyperlink"/>
-            <w:rFonts w:ascii="Times New Roman" w:hAnsi="Times New Roman" w:cs="Times New Roman"/>
-            <w:sz w:val="24"/>
-          </w:rPr>
-          <w:t>https://www.draw.io/#G0B0xfRHj-Uu9pTlRnRHdIMVBKUUE</w:t>
-        </w:r>
-      </w:hyperlink>
+      <w:r>
+        <w:rPr>
+          <w:rFonts w:ascii="Times New Roman" w:hAnsi="Times New Roman" w:cs="Times New Roman"/>
+          <w:sz w:val="24"/>
+        </w:rPr>
+        <w:t xml:space="preserve">The Outlined Design pattern for the class diagram is </w:t>
+      </w:r>
+      <w:proofErr w:type="gramStart"/>
+      <w:r>
+        <w:rPr>
+          <w:rFonts w:ascii="Times New Roman" w:hAnsi="Times New Roman" w:cs="Times New Roman"/>
+          <w:sz w:val="24"/>
+        </w:rPr>
+        <w:t>similar to</w:t>
+      </w:r>
+      <w:proofErr w:type="gramEnd"/>
+      <w:r>
+        <w:rPr>
+          <w:rFonts w:ascii="Times New Roman" w:hAnsi="Times New Roman" w:cs="Times New Roman"/>
+          <w:sz w:val="24"/>
+        </w:rPr>
+        <w:t xml:space="preserve"> the class diagram except that it uses a proxy class which is a copy of the original class that links together to make an outlined design pattern diagram. </w:t>
+      </w:r>
+      <w:bookmarkStart w:id="0" w:name="_GoBack"/>
+      <w:bookmarkEnd w:id="0"/>
     </w:p>
     <w:p>
       <w:pPr>
@@ -674,7 +685,6 @@
           <w:b/>
           <w:sz w:val="28"/>
         </w:rPr>
-        <w:lastRenderedPageBreak/>
         <w:t>Group Participation:</w:t>
       </w:r>
     </w:p>
@@ -869,7 +879,7 @@
 </file>
 
 <file path=word/styles.xml><?xml version="1.0" encoding="utf-8"?>
-<w:styles xmlns:mc="http://schemas.openxmlformats.org/markup-compatibility/2006" xmlns:r="http://schemas.openxmlformats.org/officeDocument/2006/relationships" xmlns:w="http://schemas.openxmlformats.org/wordprocessingml/2006/main" xmlns:w14="http://schemas.microsoft.com/office/word/2010/wordml" xmlns:w15="http://schemas.microsoft.com/office/word/2012/wordml" mc:Ignorable="w14 w15">
+<w:styles xmlns:mc="http://schemas.openxmlformats.org/markup-compatibility/2006" xmlns:r="http://schemas.openxmlformats.org/officeDocument/2006/relationships" xmlns:w="http://schemas.openxmlformats.org/wordprocessingml/2006/main" xmlns:w14="http://schemas.microsoft.com/office/word/2010/wordml" xmlns:w15="http://schemas.microsoft.com/office/word/2012/wordml" xmlns:w16se="http://schemas.microsoft.com/office/word/2015/wordml/symex" mc:Ignorable="w14 w15 w16se">
   <w:docDefaults>
     <w:rPrDefault>
       <w:rPr>
@@ -885,7 +895,7 @@
       </w:pPr>
     </w:pPrDefault>
   </w:docDefaults>
-  <w:latentStyles w:defLockedState="0" w:defUIPriority="99" w:defSemiHidden="0" w:defUnhideWhenUsed="0" w:defQFormat="0" w:count="371">
+  <w:latentStyles w:defLockedState="0" w:defUIPriority="99" w:defSemiHidden="0" w:defUnhideWhenUsed="0" w:defQFormat="0" w:count="374">
     <w:lsdException w:name="Normal" w:uiPriority="0" w:qFormat="1"/>
     <w:lsdException w:name="heading 1" w:uiPriority="9" w:qFormat="1"/>
     <w:lsdException w:name="heading 2" w:semiHidden="1" w:uiPriority="9" w:unhideWhenUsed="1" w:qFormat="1"/>
@@ -991,7 +1001,6 @@
     <w:lsdException w:name="HTML Sample" w:semiHidden="1" w:unhideWhenUsed="1"/>
     <w:lsdException w:name="HTML Typewriter" w:semiHidden="1" w:unhideWhenUsed="1"/>
     <w:lsdException w:name="HTML Variable" w:semiHidden="1" w:unhideWhenUsed="1"/>
-    <w:lsdException w:name="Normal Table" w:semiHidden="1" w:unhideWhenUsed="1"/>
     <w:lsdException w:name="annotation subject" w:semiHidden="1" w:unhideWhenUsed="1"/>
     <w:lsdException w:name="No List" w:semiHidden="1" w:unhideWhenUsed="1"/>
     <w:lsdException w:name="Outline List 1" w:semiHidden="1" w:unhideWhenUsed="1"/>
@@ -1036,7 +1045,6 @@
     <w:lsdException w:name="Table Professional" w:semiHidden="1" w:unhideWhenUsed="1"/>
     <w:lsdException w:name="Table Subtle 1" w:semiHidden="1" w:unhideWhenUsed="1"/>
     <w:lsdException w:name="Table Subtle 2" w:semiHidden="1" w:unhideWhenUsed="1"/>
-    <w:lsdException w:name="Table Web 1" w:semiHidden="1" w:unhideWhenUsed="1"/>
     <w:lsdException w:name="Table Web 2" w:semiHidden="1" w:unhideWhenUsed="1"/>
     <w:lsdException w:name="Table Web 3" w:semiHidden="1" w:unhideWhenUsed="1"/>
     <w:lsdException w:name="Balloon Text" w:semiHidden="1" w:unhideWhenUsed="1"/>
@@ -1257,6 +1265,9 @@
     <w:lsdException w:name="List Table 5 Dark Accent 6" w:uiPriority="50"/>
     <w:lsdException w:name="List Table 6 Colorful Accent 6" w:uiPriority="51"/>
     <w:lsdException w:name="List Table 7 Colorful Accent 6" w:uiPriority="52"/>
+    <w:lsdException w:name="Mention" w:semiHidden="1" w:unhideWhenUsed="1"/>
+    <w:lsdException w:name="Smart Hyperlink" w:semiHidden="1" w:unhideWhenUsed="1"/>
+    <w:lsdException w:name="Hashtag" w:semiHidden="1" w:unhideWhenUsed="1"/>
   </w:latentStyles>
   <w:style w:type="paragraph" w:default="1" w:styleId="Normal">
     <w:name w:val="Normal"/>

</xml_diff>

<commit_message>
Add final touches to improved class diagram
</commit_message>
<xml_diff>
--- a/deliverables/D5-group-14.docx
+++ b/deliverables/D5-group-14.docx
@@ -1,6 +1,6 @@
 
 <file path=word/document.xml><?xml version="1.0" encoding="utf-8"?>
-<w:document xmlns:wpc="http://schemas.microsoft.com/office/word/2010/wordprocessingCanvas" xmlns:cx="http://schemas.microsoft.com/office/drawing/2014/chartex" xmlns:cx1="http://schemas.microsoft.com/office/drawing/2015/9/8/chartex" xmlns:cx2="http://schemas.microsoft.com/office/drawing/2015/10/21/chartex" xmlns:cx3="http://schemas.microsoft.com/office/drawing/2016/5/9/chartex" xmlns:cx4="http://schemas.microsoft.com/office/drawing/2016/5/10/chartex" xmlns:cx5="http://schemas.microsoft.com/office/drawing/2016/5/11/chartex" xmlns:mc="http://schemas.openxmlformats.org/markup-compatibility/2006" xmlns:o="urn:schemas-microsoft-com:office:office" xmlns:r="http://schemas.openxmlformats.org/officeDocument/2006/relationships" xmlns:m="http://schemas.openxmlformats.org/officeDocument/2006/math" xmlns:v="urn:schemas-microsoft-com:vml" xmlns:wp14="http://schemas.microsoft.com/office/word/2010/wordprocessingDrawing" xmlns:wp="http://schemas.openxmlformats.org/drawingml/2006/wordprocessingDrawing" xmlns:w10="urn:schemas-microsoft-com:office:word" xmlns:w="http://schemas.openxmlformats.org/wordprocessingml/2006/main" xmlns:w14="http://schemas.microsoft.com/office/word/2010/wordml" xmlns:w15="http://schemas.microsoft.com/office/word/2012/wordml" xmlns:w16se="http://schemas.microsoft.com/office/word/2015/wordml/symex" xmlns:wpg="http://schemas.microsoft.com/office/word/2010/wordprocessingGroup" xmlns:wpi="http://schemas.microsoft.com/office/word/2010/wordprocessingInk" xmlns:wne="http://schemas.microsoft.com/office/word/2006/wordml" xmlns:wps="http://schemas.microsoft.com/office/word/2010/wordprocessingShape" mc:Ignorable="w14 w15 w16se wp14">
+<w:document xmlns:ve="http://schemas.openxmlformats.org/markup-compatibility/2006" xmlns:o="urn:schemas-microsoft-com:office:office" xmlns:r="http://schemas.openxmlformats.org/officeDocument/2006/relationships" xmlns:m="http://schemas.openxmlformats.org/officeDocument/2006/math" xmlns:v="urn:schemas-microsoft-com:vml" xmlns:wp="http://schemas.openxmlformats.org/drawingml/2006/wordprocessingDrawing" xmlns:w10="urn:schemas-microsoft-com:office:word" xmlns:w="http://schemas.openxmlformats.org/wordprocessingml/2006/main" xmlns:wne="http://schemas.microsoft.com/office/word/2006/wordml">
   <w:body>
     <w:p>
       <w:pPr>
@@ -312,6 +312,41 @@
         <w:rPr>
           <w:rFonts w:ascii="Times New Roman" w:hAnsi="Times New Roman" w:cs="Times New Roman"/>
           <w:sz w:val="24"/>
+          <w:szCs w:val="24"/>
+        </w:rPr>
+      </w:pPr>
+    </w:p>
+    <w:p>
+      <w:pPr>
+        <w:rPr>
+          <w:rFonts w:ascii="Times New Roman" w:hAnsi="Times New Roman" w:cs="Times New Roman"/>
+          <w:sz w:val="24"/>
+          <w:szCs w:val="24"/>
+        </w:rPr>
+      </w:pPr>
+      <w:r>
+        <w:rPr>
+          <w:rFonts w:ascii="Times New Roman" w:hAnsi="Times New Roman" w:cs="Times New Roman"/>
+          <w:sz w:val="24"/>
+          <w:szCs w:val="24"/>
+        </w:rPr>
+        <w:t>[</w:t>
+      </w:r>
+      <w:r>
+        <w:rPr>
+          <w:rFonts w:ascii="Times New Roman" w:hAnsi="Times New Roman" w:cs="Times New Roman"/>
+          <w:sz w:val="24"/>
+          <w:szCs w:val="24"/>
+        </w:rPr>
+        <w:t>ADD ANY IMPROVEMENTS TO THE DIAGRAM YOU CAN, AND REPLACE THIS MESSAGE WITH A SHORT PARAGRAPH DESCRIBING THE DIAGRAM]</w:t>
+      </w:r>
+    </w:p>
+    <w:p>
+      <w:pPr>
+        <w:rPr>
+          <w:rFonts w:ascii="Times New Roman" w:hAnsi="Times New Roman" w:cs="Times New Roman"/>
+          <w:sz w:val="24"/>
+          <w:szCs w:val="24"/>
         </w:rPr>
       </w:pPr>
       <w:hyperlink r:id="rId8" w:anchor="G0B0xfRHj-Uu9pd2R3NnhERlFCRjg" w:history="1">
@@ -320,10 +355,36 @@
             <w:rStyle w:val="Hyperlink"/>
             <w:rFonts w:ascii="Times New Roman" w:hAnsi="Times New Roman" w:cs="Times New Roman"/>
             <w:sz w:val="24"/>
+            <w:szCs w:val="24"/>
           </w:rPr>
           <w:t>https://www.draw.io/#G0B0xfRHj-Uu9pd2R3NnhERlFCRjg</w:t>
         </w:r>
       </w:hyperlink>
+      <w:r>
+        <w:rPr>
+          <w:rFonts w:ascii="Times New Roman" w:hAnsi="Times New Roman" w:cs="Times New Roman"/>
+          <w:sz w:val="24"/>
+          <w:szCs w:val="24"/>
+        </w:rPr>
+        <w:t xml:space="preserve"> </w:t>
+      </w:r>
+    </w:p>
+    <w:p>
+      <w:pPr>
+        <w:rPr>
+          <w:rFonts w:ascii="Times New Roman" w:hAnsi="Times New Roman" w:cs="Times New Roman"/>
+          <w:sz w:val="24"/>
+          <w:szCs w:val="24"/>
+        </w:rPr>
+      </w:pPr>
+      <w:r>
+        <w:rPr>
+          <w:rFonts w:ascii="Times New Roman" w:hAnsi="Times New Roman" w:cs="Times New Roman"/>
+          <w:sz w:val="24"/>
+          <w:szCs w:val="24"/>
+        </w:rPr>
+        <w:t>[REMOVE LINK AFTER COMPLETION OF THE ABOVE]</w:t>
+      </w:r>
     </w:p>
     <w:p>
       <w:pPr>
@@ -361,65 +422,66 @@
     </w:p>
     <w:p>
       <w:pPr>
+        <w:rPr>
+          <w:rFonts w:ascii="Times New Roman" w:eastAsia="Times New Roman" w:hAnsi="Times New Roman" w:cs="Times New Roman"/>
+          <w:b/>
+          <w:sz w:val="28"/>
+        </w:rPr>
+      </w:pPr>
+      <w:r>
+        <w:rPr>
+          <w:noProof/>
+        </w:rPr>
+        <w:pict>
+          <v:shapetype id="_x0000_t75" coordsize="21600,21600" o:spt="75" o:preferrelative="t" path="m@4@5l@4@11@9@11@9@5xe" filled="f" stroked="f">
+            <v:stroke joinstyle="miter"/>
+            <v:formulas>
+              <v:f eqn="if lineDrawn pixelLineWidth 0"/>
+              <v:f eqn="sum @0 1 0"/>
+              <v:f eqn="sum 0 0 @1"/>
+              <v:f eqn="prod @2 1 2"/>
+              <v:f eqn="prod @3 21600 pixelWidth"/>
+              <v:f eqn="prod @3 21600 pixelHeight"/>
+              <v:f eqn="sum @0 0 1"/>
+              <v:f eqn="prod @6 1 2"/>
+              <v:f eqn="prod @7 21600 pixelWidth"/>
+              <v:f eqn="sum @8 21600 0"/>
+              <v:f eqn="prod @7 21600 pixelHeight"/>
+              <v:f eqn="sum @10 21600 0"/>
+            </v:formulas>
+            <v:path o:extrusionok="f" gradientshapeok="t" o:connecttype="rect"/>
+            <o:lock v:ext="edit" aspectratio="t"/>
+          </v:shapetype>
+          <v:shape id="_x0000_i1025" type="#_x0000_t75" style="width:467.25pt;height:344.25pt">
+            <v:imagedata r:id="rId9" o:title="D5-Refined-Class-Diagram"/>
+          </v:shape>
+        </w:pict>
+      </w:r>
+    </w:p>
+    <w:p>
+      <w:pPr>
+        <w:rPr>
+          <w:rFonts w:ascii="Times New Roman" w:eastAsia="Times New Roman" w:hAnsi="Times New Roman" w:cs="Times New Roman"/>
+          <w:sz w:val="24"/>
+        </w:rPr>
+      </w:pPr>
+    </w:p>
+    <w:p>
+      <w:pPr>
         <w:spacing w:after="200" w:line="276" w:lineRule="auto"/>
-        <w:rPr>
-          <w:rFonts w:ascii="Times New Roman" w:eastAsia="Times New Roman" w:hAnsi="Times New Roman" w:cs="Times New Roman"/>
-          <w:b/>
-          <w:sz w:val="28"/>
-        </w:rPr>
-      </w:pPr>
-      <w:r>
-        <w:rPr>
-          <w:noProof/>
-        </w:rPr>
-        <w:drawing>
-          <wp:inline distT="0" distB="0" distL="0" distR="0">
-            <wp:extent cx="5934075" cy="4286250"/>
-            <wp:effectExtent l="0" t="0" r="0" b="0"/>
-            <wp:docPr id="6" name="Picture 6" descr="C:\Users\ph289\Downloads\D5-Refined-Class-Diagram.png"/>
-            <wp:cNvGraphicFramePr>
-              <a:graphicFrameLocks xmlns:a="http://schemas.openxmlformats.org/drawingml/2006/main" noChangeAspect="1"/>
-            </wp:cNvGraphicFramePr>
-            <a:graphic xmlns:a="http://schemas.openxmlformats.org/drawingml/2006/main">
-              <a:graphicData uri="http://schemas.openxmlformats.org/drawingml/2006/picture">
-                <pic:pic xmlns:pic="http://schemas.openxmlformats.org/drawingml/2006/picture">
-                  <pic:nvPicPr>
-                    <pic:cNvPr id="0" name="Picture 1" descr="C:\Users\ph289\Downloads\D5-Refined-Class-Diagram.png"/>
-                    <pic:cNvPicPr>
-                      <a:picLocks noChangeAspect="1" noChangeArrowheads="1"/>
-                    </pic:cNvPicPr>
-                  </pic:nvPicPr>
-                  <pic:blipFill>
-                    <a:blip r:embed="rId9">
-                      <a:extLst>
-                        <a:ext uri="{28A0092B-C50C-407E-A947-70E740481C1C}">
-                          <a14:useLocalDpi xmlns:a14="http://schemas.microsoft.com/office/drawing/2010/main" val="0"/>
-                        </a:ext>
-                      </a:extLst>
-                    </a:blip>
-                    <a:srcRect/>
-                    <a:stretch>
-                      <a:fillRect/>
-                    </a:stretch>
-                  </pic:blipFill>
-                  <pic:spPr bwMode="auto">
-                    <a:xfrm>
-                      <a:off x="0" y="0"/>
-                      <a:ext cx="5934075" cy="4286250"/>
-                    </a:xfrm>
-                    <a:prstGeom prst="rect">
-                      <a:avLst/>
-                    </a:prstGeom>
-                    <a:noFill/>
-                    <a:ln>
-                      <a:noFill/>
-                    </a:ln>
-                  </pic:spPr>
-                </pic:pic>
-              </a:graphicData>
-            </a:graphic>
-          </wp:inline>
-        </w:drawing>
+        <w:ind w:firstLine="720"/>
+        <w:rPr>
+          <w:rFonts w:ascii="Times New Roman" w:eastAsia="Times New Roman" w:hAnsi="Times New Roman" w:cs="Times New Roman"/>
+          <w:b/>
+          <w:sz w:val="28"/>
+        </w:rPr>
+      </w:pPr>
+      <w:r>
+        <w:rPr>
+          <w:rFonts w:ascii="Times New Roman" w:eastAsia="Times New Roman" w:hAnsi="Times New Roman" w:cs="Times New Roman"/>
+          <w:sz w:val="24"/>
+        </w:rPr>
+        <w:t>We added visibilities to all member variables and methods and added information to the relational arrows to denote the kind of relationship. Aside from that, we also cleaned up unnecessary classes and improved the attributes on the classes that do exist. Now the relationships are more clear and accurate to our system.</w:t>
       </w:r>
       <w:r>
         <w:rPr>
@@ -491,7 +553,7 @@
                     <a:blip r:embed="rId10">
                       <a:extLst>
                         <a:ext uri="{28A0092B-C50C-407E-A947-70E740481C1C}">
-                          <a14:useLocalDpi xmlns:a14="http://schemas.microsoft.com/office/drawing/2010/main" val="0"/>
+                          <a14:useLocalDpi xmlns:a14="http://schemas.microsoft.com/office/drawing/2010/main" xmlns:wps="http://schemas.microsoft.com/office/word/2010/wordprocessingShape" xmlns:wpi="http://schemas.microsoft.com/office/word/2010/wordprocessingInk" xmlns:wpg="http://schemas.microsoft.com/office/word/2010/wordprocessingGroup" xmlns:w16se="http://schemas.microsoft.com/office/word/2015/wordml/symex" xmlns:w15="http://schemas.microsoft.com/office/word/2012/wordml" xmlns:w14="http://schemas.microsoft.com/office/word/2010/wordml" xmlns:w="http://schemas.openxmlformats.org/wordprocessingml/2006/main" xmlns:w10="urn:schemas-microsoft-com:office:word" xmlns:wp14="http://schemas.microsoft.com/office/word/2010/wordprocessingDrawing" xmlns:v="urn:schemas-microsoft-com:vml" xmlns:o="urn:schemas-microsoft-com:office:office" xmlns:mc="http://schemas.openxmlformats.org/markup-compatibility/2006" xmlns:cx5="http://schemas.microsoft.com/office/drawing/2016/5/11/chartex" xmlns:cx4="http://schemas.microsoft.com/office/drawing/2016/5/10/chartex" xmlns:cx3="http://schemas.microsoft.com/office/drawing/2016/5/9/chartex" xmlns:cx2="http://schemas.microsoft.com/office/drawing/2015/10/21/chartex" xmlns:cx1="http://schemas.microsoft.com/office/drawing/2015/9/8/chartex" xmlns:cx="http://schemas.microsoft.com/office/drawing/2014/chartex" xmlns:wpc="http://schemas.microsoft.com/office/word/2010/wordprocessingCanvas" xmlns="" val="0"/>
                         </a:ext>
                       </a:extLst>
                     </a:blip>
@@ -528,6 +590,40 @@
           <w:sz w:val="24"/>
         </w:rPr>
       </w:pPr>
+    </w:p>
+    <w:p>
+      <w:pPr>
+        <w:rPr>
+          <w:rFonts w:ascii="Times New Roman" w:hAnsi="Times New Roman" w:cs="Times New Roman"/>
+          <w:sz w:val="24"/>
+          <w:szCs w:val="24"/>
+        </w:rPr>
+      </w:pPr>
+      <w:r>
+        <w:rPr>
+          <w:rFonts w:ascii="Times New Roman" w:hAnsi="Times New Roman" w:cs="Times New Roman"/>
+          <w:sz w:val="24"/>
+          <w:szCs w:val="24"/>
+        </w:rPr>
+        <w:t>[</w:t>
+      </w:r>
+      <w:r>
+        <w:rPr>
+          <w:rFonts w:ascii="Times New Roman" w:hAnsi="Times New Roman" w:cs="Times New Roman"/>
+          <w:sz w:val="24"/>
+          <w:szCs w:val="24"/>
+        </w:rPr>
+        <w:t>ADD ANY IMPROVEMENTS TO THE DIAGRAM YOU CAN, AND REPLACE THIS MESSAGE WITH A SHORT PARAGRAPH DESCRIBING THE DIAGRAM]</w:t>
+      </w:r>
+    </w:p>
+    <w:p>
+      <w:pPr>
+        <w:spacing w:after="200" w:line="276" w:lineRule="auto"/>
+        <w:rPr>
+          <w:rFonts w:ascii="Times New Roman" w:hAnsi="Times New Roman" w:cs="Times New Roman"/>
+          <w:sz w:val="24"/>
+        </w:rPr>
+      </w:pPr>
       <w:hyperlink r:id="rId11" w:anchor="G0B0xfRHj-Uu9pWWpyM2k5d0JmNEE" w:history="1">
         <w:r>
           <w:rPr>
@@ -548,6 +644,23 @@
     </w:p>
     <w:p>
       <w:pPr>
+        <w:rPr>
+          <w:rFonts w:ascii="Times New Roman" w:hAnsi="Times New Roman" w:cs="Times New Roman"/>
+          <w:sz w:val="24"/>
+          <w:szCs w:val="24"/>
+        </w:rPr>
+      </w:pPr>
+      <w:r>
+        <w:rPr>
+          <w:rFonts w:ascii="Times New Roman" w:hAnsi="Times New Roman" w:cs="Times New Roman"/>
+          <w:sz w:val="24"/>
+          <w:szCs w:val="24"/>
+        </w:rPr>
+        <w:t>[REMOVE LINK AFTER COMPLETION OF THE ABOVE]</w:t>
+      </w:r>
+    </w:p>
+    <w:p>
+      <w:pPr>
         <w:spacing w:after="200" w:line="276" w:lineRule="auto"/>
         <w:rPr>
           <w:rFonts w:ascii="Times New Roman" w:hAnsi="Times New Roman" w:cs="Times New Roman"/>
@@ -601,7 +714,7 @@
           <w:noProof/>
         </w:rPr>
         <w:drawing>
-          <wp:inline distT="0" distB="0" distL="0" distR="0" wp14:anchorId="07BD0EBA" wp14:editId="6693AAB7">
+          <wp:inline distT="0" distB="0" distL="0" distR="0">
             <wp:extent cx="5943600" cy="3566160"/>
             <wp:effectExtent l="0" t="0" r="0" b="0"/>
             <wp:docPr id="3" name="Picture 3"/>
@@ -645,31 +758,33 @@
           <w:sz w:val="24"/>
         </w:rPr>
       </w:pPr>
-      <w:r>
-        <w:rPr>
-          <w:rFonts w:ascii="Times New Roman" w:hAnsi="Times New Roman" w:cs="Times New Roman"/>
-          <w:sz w:val="24"/>
-        </w:rPr>
-        <w:t xml:space="preserve">The Outlined Design pattern for the class diagram is </w:t>
-      </w:r>
-      <w:proofErr w:type="gramStart"/>
-      <w:r>
-        <w:rPr>
-          <w:rFonts w:ascii="Times New Roman" w:hAnsi="Times New Roman" w:cs="Times New Roman"/>
-          <w:sz w:val="24"/>
-        </w:rPr>
-        <w:t>similar to</w:t>
-      </w:r>
-      <w:proofErr w:type="gramEnd"/>
-      <w:r>
-        <w:rPr>
-          <w:rFonts w:ascii="Times New Roman" w:hAnsi="Times New Roman" w:cs="Times New Roman"/>
-          <w:sz w:val="24"/>
-        </w:rPr>
-        <w:t xml:space="preserve"> the class diagram except that it uses a proxy class which is a copy of the original class that links together to make an outlined design pattern diagram. </w:t>
+    </w:p>
+    <w:p>
+      <w:pPr>
+        <w:spacing w:after="200" w:line="276" w:lineRule="auto"/>
+        <w:rPr>
+          <w:rFonts w:ascii="Times New Roman" w:hAnsi="Times New Roman" w:cs="Times New Roman"/>
+          <w:sz w:val="24"/>
+        </w:rPr>
+      </w:pPr>
+      <w:r>
+        <w:rPr>
+          <w:rFonts w:ascii="Times New Roman" w:hAnsi="Times New Roman" w:cs="Times New Roman"/>
+          <w:sz w:val="24"/>
+        </w:rPr>
+        <w:t xml:space="preserve">The Outlined Design pattern for the class diagram is similar to the class diagram except that it uses a proxy class which is a copy of the original class that links together to make an outlined design pattern diagram. </w:t>
       </w:r>
       <w:bookmarkStart w:id="0" w:name="_GoBack"/>
       <w:bookmarkEnd w:id="0"/>
+    </w:p>
+    <w:p>
+      <w:pPr>
+        <w:spacing w:after="200" w:line="276" w:lineRule="auto"/>
+        <w:rPr>
+          <w:rFonts w:ascii="Times New Roman" w:hAnsi="Times New Roman" w:cs="Times New Roman"/>
+          <w:sz w:val="24"/>
+        </w:rPr>
+      </w:pPr>
     </w:p>
     <w:p>
       <w:pPr>
@@ -879,7 +994,7 @@
 </file>
 
 <file path=word/styles.xml><?xml version="1.0" encoding="utf-8"?>
-<w:styles xmlns:mc="http://schemas.openxmlformats.org/markup-compatibility/2006" xmlns:r="http://schemas.openxmlformats.org/officeDocument/2006/relationships" xmlns:w="http://schemas.openxmlformats.org/wordprocessingml/2006/main" xmlns:w14="http://schemas.microsoft.com/office/word/2010/wordml" xmlns:w15="http://schemas.microsoft.com/office/word/2012/wordml" xmlns:w16se="http://schemas.microsoft.com/office/word/2015/wordml/symex" mc:Ignorable="w14 w15 w16se">
+<w:styles xmlns:r="http://schemas.openxmlformats.org/officeDocument/2006/relationships" xmlns:w="http://schemas.openxmlformats.org/wordprocessingml/2006/main">
   <w:docDefaults>
     <w:rPrDefault>
       <w:rPr>
@@ -895,379 +1010,146 @@
       </w:pPr>
     </w:pPrDefault>
   </w:docDefaults>
-  <w:latentStyles w:defLockedState="0" w:defUIPriority="99" w:defSemiHidden="0" w:defUnhideWhenUsed="0" w:defQFormat="0" w:count="374">
-    <w:lsdException w:name="Normal" w:uiPriority="0" w:qFormat="1"/>
-    <w:lsdException w:name="heading 1" w:uiPriority="9" w:qFormat="1"/>
-    <w:lsdException w:name="heading 2" w:semiHidden="1" w:uiPriority="9" w:unhideWhenUsed="1" w:qFormat="1"/>
-    <w:lsdException w:name="heading 3" w:semiHidden="1" w:uiPriority="9" w:unhideWhenUsed="1" w:qFormat="1"/>
-    <w:lsdException w:name="heading 4" w:semiHidden="1" w:uiPriority="9" w:unhideWhenUsed="1" w:qFormat="1"/>
-    <w:lsdException w:name="heading 5" w:semiHidden="1" w:uiPriority="9" w:unhideWhenUsed="1" w:qFormat="1"/>
-    <w:lsdException w:name="heading 6" w:semiHidden="1" w:uiPriority="9" w:unhideWhenUsed="1" w:qFormat="1"/>
-    <w:lsdException w:name="heading 7" w:semiHidden="1" w:uiPriority="9" w:unhideWhenUsed="1" w:qFormat="1"/>
-    <w:lsdException w:name="heading 8" w:semiHidden="1" w:uiPriority="9" w:unhideWhenUsed="1" w:qFormat="1"/>
-    <w:lsdException w:name="heading 9" w:semiHidden="1" w:uiPriority="9" w:unhideWhenUsed="1" w:qFormat="1"/>
-    <w:lsdException w:name="index 1" w:semiHidden="1" w:unhideWhenUsed="1"/>
-    <w:lsdException w:name="index 2" w:semiHidden="1" w:unhideWhenUsed="1"/>
-    <w:lsdException w:name="index 3" w:semiHidden="1" w:unhideWhenUsed="1"/>
-    <w:lsdException w:name="index 4" w:semiHidden="1" w:unhideWhenUsed="1"/>
-    <w:lsdException w:name="index 5" w:semiHidden="1" w:unhideWhenUsed="1"/>
-    <w:lsdException w:name="index 6" w:semiHidden="1" w:unhideWhenUsed="1"/>
-    <w:lsdException w:name="index 7" w:semiHidden="1" w:unhideWhenUsed="1"/>
-    <w:lsdException w:name="index 8" w:semiHidden="1" w:unhideWhenUsed="1"/>
-    <w:lsdException w:name="index 9" w:semiHidden="1" w:unhideWhenUsed="1"/>
-    <w:lsdException w:name="toc 1" w:semiHidden="1" w:uiPriority="39" w:unhideWhenUsed="1"/>
-    <w:lsdException w:name="toc 2" w:semiHidden="1" w:uiPriority="39" w:unhideWhenUsed="1"/>
-    <w:lsdException w:name="toc 3" w:semiHidden="1" w:uiPriority="39" w:unhideWhenUsed="1"/>
-    <w:lsdException w:name="toc 4" w:semiHidden="1" w:uiPriority="39" w:unhideWhenUsed="1"/>
-    <w:lsdException w:name="toc 5" w:semiHidden="1" w:uiPriority="39" w:unhideWhenUsed="1"/>
-    <w:lsdException w:name="toc 6" w:semiHidden="1" w:uiPriority="39" w:unhideWhenUsed="1"/>
-    <w:lsdException w:name="toc 7" w:semiHidden="1" w:uiPriority="39" w:unhideWhenUsed="1"/>
-    <w:lsdException w:name="toc 8" w:semiHidden="1" w:uiPriority="39" w:unhideWhenUsed="1"/>
-    <w:lsdException w:name="toc 9" w:semiHidden="1" w:uiPriority="39" w:unhideWhenUsed="1"/>
-    <w:lsdException w:name="Normal Indent" w:semiHidden="1" w:unhideWhenUsed="1"/>
-    <w:lsdException w:name="footnote text" w:semiHidden="1" w:unhideWhenUsed="1"/>
-    <w:lsdException w:name="annotation text" w:semiHidden="1" w:unhideWhenUsed="1"/>
-    <w:lsdException w:name="header" w:semiHidden="1" w:unhideWhenUsed="1"/>
-    <w:lsdException w:name="footer" w:semiHidden="1" w:unhideWhenUsed="1"/>
-    <w:lsdException w:name="index heading" w:semiHidden="1" w:unhideWhenUsed="1"/>
-    <w:lsdException w:name="caption" w:semiHidden="1" w:uiPriority="35" w:unhideWhenUsed="1" w:qFormat="1"/>
-    <w:lsdException w:name="table of figures" w:semiHidden="1" w:unhideWhenUsed="1"/>
-    <w:lsdException w:name="envelope address" w:semiHidden="1" w:unhideWhenUsed="1"/>
-    <w:lsdException w:name="envelope return" w:semiHidden="1" w:unhideWhenUsed="1"/>
-    <w:lsdException w:name="footnote reference" w:semiHidden="1" w:unhideWhenUsed="1"/>
-    <w:lsdException w:name="annotation reference" w:semiHidden="1" w:unhideWhenUsed="1"/>
-    <w:lsdException w:name="line number" w:semiHidden="1" w:unhideWhenUsed="1"/>
-    <w:lsdException w:name="page number" w:semiHidden="1" w:unhideWhenUsed="1"/>
-    <w:lsdException w:name="endnote reference" w:semiHidden="1" w:unhideWhenUsed="1"/>
-    <w:lsdException w:name="endnote text" w:semiHidden="1" w:unhideWhenUsed="1"/>
-    <w:lsdException w:name="table of authorities" w:semiHidden="1" w:unhideWhenUsed="1"/>
-    <w:lsdException w:name="macro" w:semiHidden="1" w:unhideWhenUsed="1"/>
-    <w:lsdException w:name="toa heading" w:semiHidden="1" w:unhideWhenUsed="1"/>
-    <w:lsdException w:name="List" w:semiHidden="1" w:unhideWhenUsed="1"/>
-    <w:lsdException w:name="List Bullet" w:semiHidden="1" w:unhideWhenUsed="1"/>
-    <w:lsdException w:name="List Number" w:semiHidden="1" w:unhideWhenUsed="1"/>
-    <w:lsdException w:name="List 2" w:semiHidden="1" w:unhideWhenUsed="1"/>
-    <w:lsdException w:name="List 3" w:semiHidden="1" w:unhideWhenUsed="1"/>
-    <w:lsdException w:name="List 4" w:semiHidden="1" w:unhideWhenUsed="1"/>
-    <w:lsdException w:name="List 5" w:semiHidden="1" w:unhideWhenUsed="1"/>
-    <w:lsdException w:name="List Bullet 2" w:semiHidden="1" w:unhideWhenUsed="1"/>
-    <w:lsdException w:name="List Bullet 3" w:semiHidden="1" w:unhideWhenUsed="1"/>
-    <w:lsdException w:name="List Bullet 4" w:semiHidden="1" w:unhideWhenUsed="1"/>
-    <w:lsdException w:name="List Bullet 5" w:semiHidden="1" w:unhideWhenUsed="1"/>
-    <w:lsdException w:name="List Number 2" w:semiHidden="1" w:unhideWhenUsed="1"/>
-    <w:lsdException w:name="List Number 3" w:semiHidden="1" w:unhideWhenUsed="1"/>
-    <w:lsdException w:name="List Number 4" w:semiHidden="1" w:unhideWhenUsed="1"/>
-    <w:lsdException w:name="List Number 5" w:semiHidden="1" w:unhideWhenUsed="1"/>
-    <w:lsdException w:name="Title" w:uiPriority="10" w:qFormat="1"/>
-    <w:lsdException w:name="Closing" w:semiHidden="1" w:unhideWhenUsed="1"/>
-    <w:lsdException w:name="Signature" w:semiHidden="1" w:unhideWhenUsed="1"/>
-    <w:lsdException w:name="Default Paragraph Font" w:semiHidden="1" w:uiPriority="1" w:unhideWhenUsed="1"/>
-    <w:lsdException w:name="Body Text" w:semiHidden="1" w:unhideWhenUsed="1"/>
-    <w:lsdException w:name="Body Text Indent" w:semiHidden="1" w:unhideWhenUsed="1"/>
-    <w:lsdException w:name="List Continue" w:semiHidden="1" w:unhideWhenUsed="1"/>
-    <w:lsdException w:name="List Continue 2" w:semiHidden="1" w:unhideWhenUsed="1"/>
-    <w:lsdException w:name="List Continue 3" w:semiHidden="1" w:unhideWhenUsed="1"/>
-    <w:lsdException w:name="List Continue 4" w:semiHidden="1" w:unhideWhenUsed="1"/>
-    <w:lsdException w:name="List Continue 5" w:semiHidden="1" w:unhideWhenUsed="1"/>
-    <w:lsdException w:name="Message Header" w:semiHidden="1" w:unhideWhenUsed="1"/>
-    <w:lsdException w:name="Subtitle" w:uiPriority="11" w:qFormat="1"/>
-    <w:lsdException w:name="Salutation" w:semiHidden="1" w:unhideWhenUsed="1"/>
-    <w:lsdException w:name="Date" w:semiHidden="1" w:unhideWhenUsed="1"/>
-    <w:lsdException w:name="Body Text First Indent" w:semiHidden="1" w:unhideWhenUsed="1"/>
-    <w:lsdException w:name="Body Text First Indent 2" w:semiHidden="1" w:unhideWhenUsed="1"/>
-    <w:lsdException w:name="Note Heading" w:semiHidden="1" w:unhideWhenUsed="1"/>
-    <w:lsdException w:name="Body Text 2" w:semiHidden="1" w:unhideWhenUsed="1"/>
-    <w:lsdException w:name="Body Text 3" w:semiHidden="1" w:unhideWhenUsed="1"/>
-    <w:lsdException w:name="Body Text Indent 2" w:semiHidden="1" w:unhideWhenUsed="1"/>
-    <w:lsdException w:name="Body Text Indent 3" w:semiHidden="1" w:unhideWhenUsed="1"/>
-    <w:lsdException w:name="Block Text" w:semiHidden="1" w:unhideWhenUsed="1"/>
-    <w:lsdException w:name="Hyperlink" w:semiHidden="1" w:unhideWhenUsed="1"/>
-    <w:lsdException w:name="FollowedHyperlink" w:semiHidden="1" w:unhideWhenUsed="1"/>
-    <w:lsdException w:name="Strong" w:uiPriority="22" w:qFormat="1"/>
-    <w:lsdException w:name="Emphasis" w:uiPriority="20" w:qFormat="1"/>
-    <w:lsdException w:name="Document Map" w:semiHidden="1" w:unhideWhenUsed="1"/>
-    <w:lsdException w:name="Plain Text" w:semiHidden="1" w:unhideWhenUsed="1"/>
-    <w:lsdException w:name="E-mail Signature" w:semiHidden="1" w:unhideWhenUsed="1"/>
-    <w:lsdException w:name="HTML Top of Form" w:semiHidden="1" w:unhideWhenUsed="1"/>
-    <w:lsdException w:name="HTML Bottom of Form" w:semiHidden="1" w:unhideWhenUsed="1"/>
-    <w:lsdException w:name="Normal (Web)" w:semiHidden="1" w:unhideWhenUsed="1"/>
-    <w:lsdException w:name="HTML Acronym" w:semiHidden="1" w:unhideWhenUsed="1"/>
-    <w:lsdException w:name="HTML Address" w:semiHidden="1" w:unhideWhenUsed="1"/>
-    <w:lsdException w:name="HTML Cite" w:semiHidden="1" w:unhideWhenUsed="1"/>
-    <w:lsdException w:name="HTML Code" w:semiHidden="1" w:unhideWhenUsed="1"/>
-    <w:lsdException w:name="HTML Definition" w:semiHidden="1" w:unhideWhenUsed="1"/>
-    <w:lsdException w:name="HTML Keyboard" w:semiHidden="1" w:unhideWhenUsed="1"/>
-    <w:lsdException w:name="HTML Preformatted" w:semiHidden="1" w:unhideWhenUsed="1"/>
-    <w:lsdException w:name="HTML Sample" w:semiHidden="1" w:unhideWhenUsed="1"/>
-    <w:lsdException w:name="HTML Typewriter" w:semiHidden="1" w:unhideWhenUsed="1"/>
-    <w:lsdException w:name="HTML Variable" w:semiHidden="1" w:unhideWhenUsed="1"/>
-    <w:lsdException w:name="annotation subject" w:semiHidden="1" w:unhideWhenUsed="1"/>
-    <w:lsdException w:name="No List" w:semiHidden="1" w:unhideWhenUsed="1"/>
-    <w:lsdException w:name="Outline List 1" w:semiHidden="1" w:unhideWhenUsed="1"/>
-    <w:lsdException w:name="Outline List 2" w:semiHidden="1" w:unhideWhenUsed="1"/>
-    <w:lsdException w:name="Outline List 3" w:semiHidden="1" w:unhideWhenUsed="1"/>
-    <w:lsdException w:name="Table Simple 1" w:semiHidden="1" w:unhideWhenUsed="1"/>
-    <w:lsdException w:name="Table Simple 2" w:semiHidden="1" w:unhideWhenUsed="1"/>
-    <w:lsdException w:name="Table Simple 3" w:semiHidden="1" w:unhideWhenUsed="1"/>
-    <w:lsdException w:name="Table Classic 1" w:semiHidden="1" w:unhideWhenUsed="1"/>
-    <w:lsdException w:name="Table Classic 2" w:semiHidden="1" w:unhideWhenUsed="1"/>
-    <w:lsdException w:name="Table Classic 3" w:semiHidden="1" w:unhideWhenUsed="1"/>
-    <w:lsdException w:name="Table Classic 4" w:semiHidden="1" w:unhideWhenUsed="1"/>
-    <w:lsdException w:name="Table Colorful 1" w:semiHidden="1" w:unhideWhenUsed="1"/>
-    <w:lsdException w:name="Table Colorful 2" w:semiHidden="1" w:unhideWhenUsed="1"/>
-    <w:lsdException w:name="Table Colorful 3" w:semiHidden="1" w:unhideWhenUsed="1"/>
-    <w:lsdException w:name="Table Columns 1" w:semiHidden="1" w:unhideWhenUsed="1"/>
-    <w:lsdException w:name="Table Columns 2" w:semiHidden="1" w:unhideWhenUsed="1"/>
-    <w:lsdException w:name="Table Columns 3" w:semiHidden="1" w:unhideWhenUsed="1"/>
-    <w:lsdException w:name="Table Columns 4" w:semiHidden="1" w:unhideWhenUsed="1"/>
-    <w:lsdException w:name="Table Columns 5" w:semiHidden="1" w:unhideWhenUsed="1"/>
-    <w:lsdException w:name="Table Grid 1" w:semiHidden="1" w:unhideWhenUsed="1"/>
-    <w:lsdException w:name="Table Grid 2" w:semiHidden="1" w:unhideWhenUsed="1"/>
-    <w:lsdException w:name="Table Grid 3" w:semiHidden="1" w:unhideWhenUsed="1"/>
-    <w:lsdException w:name="Table Grid 4" w:semiHidden="1" w:unhideWhenUsed="1"/>
-    <w:lsdException w:name="Table Grid 5" w:semiHidden="1" w:unhideWhenUsed="1"/>
-    <w:lsdException w:name="Table Grid 6" w:semiHidden="1" w:unhideWhenUsed="1"/>
-    <w:lsdException w:name="Table Grid 7" w:semiHidden="1" w:unhideWhenUsed="1"/>
-    <w:lsdException w:name="Table Grid 8" w:semiHidden="1" w:unhideWhenUsed="1"/>
-    <w:lsdException w:name="Table List 1" w:semiHidden="1" w:unhideWhenUsed="1"/>
-    <w:lsdException w:name="Table List 2" w:semiHidden="1" w:unhideWhenUsed="1"/>
-    <w:lsdException w:name="Table List 3" w:semiHidden="1" w:unhideWhenUsed="1"/>
-    <w:lsdException w:name="Table List 4" w:semiHidden="1" w:unhideWhenUsed="1"/>
-    <w:lsdException w:name="Table List 5" w:semiHidden="1" w:unhideWhenUsed="1"/>
-    <w:lsdException w:name="Table List 6" w:semiHidden="1" w:unhideWhenUsed="1"/>
-    <w:lsdException w:name="Table List 7" w:semiHidden="1" w:unhideWhenUsed="1"/>
-    <w:lsdException w:name="Table List 8" w:semiHidden="1" w:unhideWhenUsed="1"/>
-    <w:lsdException w:name="Table 3D effects 1" w:semiHidden="1" w:unhideWhenUsed="1"/>
-    <w:lsdException w:name="Table 3D effects 2" w:semiHidden="1" w:unhideWhenUsed="1"/>
-    <w:lsdException w:name="Table 3D effects 3" w:semiHidden="1" w:unhideWhenUsed="1"/>
-    <w:lsdException w:name="Table Contemporary" w:semiHidden="1" w:unhideWhenUsed="1"/>
-    <w:lsdException w:name="Table Elegant" w:semiHidden="1" w:unhideWhenUsed="1"/>
-    <w:lsdException w:name="Table Professional" w:semiHidden="1" w:unhideWhenUsed="1"/>
-    <w:lsdException w:name="Table Subtle 1" w:semiHidden="1" w:unhideWhenUsed="1"/>
-    <w:lsdException w:name="Table Subtle 2" w:semiHidden="1" w:unhideWhenUsed="1"/>
-    <w:lsdException w:name="Table Web 2" w:semiHidden="1" w:unhideWhenUsed="1"/>
-    <w:lsdException w:name="Table Web 3" w:semiHidden="1" w:unhideWhenUsed="1"/>
-    <w:lsdException w:name="Balloon Text" w:semiHidden="1" w:unhideWhenUsed="1"/>
-    <w:lsdException w:name="Table Grid" w:uiPriority="59"/>
-    <w:lsdException w:name="Table Theme" w:semiHidden="1" w:unhideWhenUsed="1"/>
-    <w:lsdException w:name="Placeholder Text" w:semiHidden="1"/>
-    <w:lsdException w:name="No Spacing" w:uiPriority="1" w:qFormat="1"/>
-    <w:lsdException w:name="Light Shading" w:uiPriority="60"/>
-    <w:lsdException w:name="Light List" w:uiPriority="61"/>
-    <w:lsdException w:name="Light Grid" w:uiPriority="62"/>
-    <w:lsdException w:name="Medium Shading 1" w:uiPriority="63"/>
-    <w:lsdException w:name="Medium Shading 2" w:uiPriority="64"/>
-    <w:lsdException w:name="Medium List 1" w:uiPriority="65"/>
-    <w:lsdException w:name="Medium List 2" w:uiPriority="66"/>
-    <w:lsdException w:name="Medium Grid 1" w:uiPriority="67"/>
-    <w:lsdException w:name="Medium Grid 2" w:uiPriority="68"/>
-    <w:lsdException w:name="Medium Grid 3" w:uiPriority="69"/>
-    <w:lsdException w:name="Dark List" w:uiPriority="70"/>
-    <w:lsdException w:name="Colorful Shading" w:uiPriority="71"/>
-    <w:lsdException w:name="Colorful List" w:uiPriority="72"/>
-    <w:lsdException w:name="Colorful Grid" w:uiPriority="73"/>
-    <w:lsdException w:name="Light Shading Accent 1" w:uiPriority="60"/>
-    <w:lsdException w:name="Light List Accent 1" w:uiPriority="61"/>
-    <w:lsdException w:name="Light Grid Accent 1" w:uiPriority="62"/>
-    <w:lsdException w:name="Medium Shading 1 Accent 1" w:uiPriority="63"/>
-    <w:lsdException w:name="Medium Shading 2 Accent 1" w:uiPriority="64"/>
-    <w:lsdException w:name="Medium List 1 Accent 1" w:uiPriority="65"/>
-    <w:lsdException w:name="Revision" w:semiHidden="1"/>
-    <w:lsdException w:name="List Paragraph" w:uiPriority="34" w:qFormat="1"/>
-    <w:lsdException w:name="Quote" w:uiPriority="29" w:qFormat="1"/>
-    <w:lsdException w:name="Intense Quote" w:uiPriority="30" w:qFormat="1"/>
-    <w:lsdException w:name="Medium List 2 Accent 1" w:uiPriority="66"/>
-    <w:lsdException w:name="Medium Grid 1 Accent 1" w:uiPriority="67"/>
-    <w:lsdException w:name="Medium Grid 2 Accent 1" w:uiPriority="68"/>
-    <w:lsdException w:name="Medium Grid 3 Accent 1" w:uiPriority="69"/>
-    <w:lsdException w:name="Dark List Accent 1" w:uiPriority="70"/>
-    <w:lsdException w:name="Colorful Shading Accent 1" w:uiPriority="71"/>
-    <w:lsdException w:name="Colorful List Accent 1" w:uiPriority="72"/>
-    <w:lsdException w:name="Colorful Grid Accent 1" w:uiPriority="73"/>
-    <w:lsdException w:name="Light Shading Accent 2" w:uiPriority="60"/>
-    <w:lsdException w:name="Light List Accent 2" w:uiPriority="61"/>
-    <w:lsdException w:name="Light Grid Accent 2" w:uiPriority="62"/>
-    <w:lsdException w:name="Medium Shading 1 Accent 2" w:uiPriority="63"/>
-    <w:lsdException w:name="Medium Shading 2 Accent 2" w:uiPriority="64"/>
-    <w:lsdException w:name="Medium List 1 Accent 2" w:uiPriority="65"/>
-    <w:lsdException w:name="Medium List 2 Accent 2" w:uiPriority="66"/>
-    <w:lsdException w:name="Medium Grid 1 Accent 2" w:uiPriority="67"/>
-    <w:lsdException w:name="Medium Grid 2 Accent 2" w:uiPriority="68"/>
-    <w:lsdException w:name="Medium Grid 3 Accent 2" w:uiPriority="69"/>
-    <w:lsdException w:name="Dark List Accent 2" w:uiPriority="70"/>
-    <w:lsdException w:name="Colorful Shading Accent 2" w:uiPriority="71"/>
-    <w:lsdException w:name="Colorful List Accent 2" w:uiPriority="72"/>
-    <w:lsdException w:name="Colorful Grid Accent 2" w:uiPriority="73"/>
-    <w:lsdException w:name="Light Shading Accent 3" w:uiPriority="60"/>
-    <w:lsdException w:name="Light List Accent 3" w:uiPriority="61"/>
-    <w:lsdException w:name="Light Grid Accent 3" w:uiPriority="62"/>
-    <w:lsdException w:name="Medium Shading 1 Accent 3" w:uiPriority="63"/>
-    <w:lsdException w:name="Medium Shading 2 Accent 3" w:uiPriority="64"/>
-    <w:lsdException w:name="Medium List 1 Accent 3" w:uiPriority="65"/>
-    <w:lsdException w:name="Medium List 2 Accent 3" w:uiPriority="66"/>
-    <w:lsdException w:name="Medium Grid 1 Accent 3" w:uiPriority="67"/>
-    <w:lsdException w:name="Medium Grid 2 Accent 3" w:uiPriority="68"/>
-    <w:lsdException w:name="Medium Grid 3 Accent 3" w:uiPriority="69"/>
-    <w:lsdException w:name="Dark List Accent 3" w:uiPriority="70"/>
-    <w:lsdException w:name="Colorful Shading Accent 3" w:uiPriority="71"/>
-    <w:lsdException w:name="Colorful List Accent 3" w:uiPriority="72"/>
-    <w:lsdException w:name="Colorful Grid Accent 3" w:uiPriority="73"/>
-    <w:lsdException w:name="Light Shading Accent 4" w:uiPriority="60"/>
-    <w:lsdException w:name="Light List Accent 4" w:uiPriority="61"/>
-    <w:lsdException w:name="Light Grid Accent 4" w:uiPriority="62"/>
-    <w:lsdException w:name="Medium Shading 1 Accent 4" w:uiPriority="63"/>
-    <w:lsdException w:name="Medium Shading 2 Accent 4" w:uiPriority="64"/>
-    <w:lsdException w:name="Medium List 1 Accent 4" w:uiPriority="65"/>
-    <w:lsdException w:name="Medium List 2 Accent 4" w:uiPriority="66"/>
-    <w:lsdException w:name="Medium Grid 1 Accent 4" w:uiPriority="67"/>
-    <w:lsdException w:name="Medium Grid 2 Accent 4" w:uiPriority="68"/>
-    <w:lsdException w:name="Medium Grid 3 Accent 4" w:uiPriority="69"/>
-    <w:lsdException w:name="Dark List Accent 4" w:uiPriority="70"/>
-    <w:lsdException w:name="Colorful Shading Accent 4" w:uiPriority="71"/>
-    <w:lsdException w:name="Colorful List Accent 4" w:uiPriority="72"/>
-    <w:lsdException w:name="Colorful Grid Accent 4" w:uiPriority="73"/>
-    <w:lsdException w:name="Light Shading Accent 5" w:uiPriority="60"/>
-    <w:lsdException w:name="Light List Accent 5" w:uiPriority="61"/>
-    <w:lsdException w:name="Light Grid Accent 5" w:uiPriority="62"/>
-    <w:lsdException w:name="Medium Shading 1 Accent 5" w:uiPriority="63"/>
-    <w:lsdException w:name="Medium Shading 2 Accent 5" w:uiPriority="64"/>
-    <w:lsdException w:name="Medium List 1 Accent 5" w:uiPriority="65"/>
-    <w:lsdException w:name="Medium List 2 Accent 5" w:uiPriority="66"/>
-    <w:lsdException w:name="Medium Grid 1 Accent 5" w:uiPriority="67"/>
-    <w:lsdException w:name="Medium Grid 2 Accent 5" w:uiPriority="68"/>
-    <w:lsdException w:name="Medium Grid 3 Accent 5" w:uiPriority="69"/>
-    <w:lsdException w:name="Dark List Accent 5" w:uiPriority="70"/>
-    <w:lsdException w:name="Colorful Shading Accent 5" w:uiPriority="71"/>
-    <w:lsdException w:name="Colorful List Accent 5" w:uiPriority="72"/>
-    <w:lsdException w:name="Colorful Grid Accent 5" w:uiPriority="73"/>
-    <w:lsdException w:name="Light Shading Accent 6" w:uiPriority="60"/>
-    <w:lsdException w:name="Light List Accent 6" w:uiPriority="61"/>
-    <w:lsdException w:name="Light Grid Accent 6" w:uiPriority="62"/>
-    <w:lsdException w:name="Medium Shading 1 Accent 6" w:uiPriority="63"/>
-    <w:lsdException w:name="Medium Shading 2 Accent 6" w:uiPriority="64"/>
-    <w:lsdException w:name="Medium List 1 Accent 6" w:uiPriority="65"/>
-    <w:lsdException w:name="Medium List 2 Accent 6" w:uiPriority="66"/>
-    <w:lsdException w:name="Medium Grid 1 Accent 6" w:uiPriority="67"/>
-    <w:lsdException w:name="Medium Grid 2 Accent 6" w:uiPriority="68"/>
-    <w:lsdException w:name="Medium Grid 3 Accent 6" w:uiPriority="69"/>
-    <w:lsdException w:name="Dark List Accent 6" w:uiPriority="70"/>
-    <w:lsdException w:name="Colorful Shading Accent 6" w:uiPriority="71"/>
-    <w:lsdException w:name="Colorful List Accent 6" w:uiPriority="72"/>
-    <w:lsdException w:name="Colorful Grid Accent 6" w:uiPriority="73"/>
-    <w:lsdException w:name="Subtle Emphasis" w:uiPriority="19" w:qFormat="1"/>
-    <w:lsdException w:name="Intense Emphasis" w:uiPriority="21" w:qFormat="1"/>
-    <w:lsdException w:name="Subtle Reference" w:uiPriority="31" w:qFormat="1"/>
-    <w:lsdException w:name="Intense Reference" w:uiPriority="32" w:qFormat="1"/>
-    <w:lsdException w:name="Book Title" w:uiPriority="33" w:qFormat="1"/>
-    <w:lsdException w:name="Bibliography" w:semiHidden="1" w:uiPriority="37" w:unhideWhenUsed="1"/>
-    <w:lsdException w:name="TOC Heading" w:semiHidden="1" w:uiPriority="39" w:unhideWhenUsed="1" w:qFormat="1"/>
-    <w:lsdException w:name="Plain Table 1" w:uiPriority="41"/>
-    <w:lsdException w:name="Plain Table 2" w:uiPriority="42"/>
-    <w:lsdException w:name="Plain Table 3" w:uiPriority="43"/>
-    <w:lsdException w:name="Plain Table 4" w:uiPriority="44"/>
-    <w:lsdException w:name="Plain Table 5" w:uiPriority="45"/>
-    <w:lsdException w:name="Grid Table Light" w:uiPriority="40"/>
-    <w:lsdException w:name="Grid Table 1 Light" w:uiPriority="46"/>
-    <w:lsdException w:name="Grid Table 2" w:uiPriority="47"/>
-    <w:lsdException w:name="Grid Table 3" w:uiPriority="48"/>
-    <w:lsdException w:name="Grid Table 4" w:uiPriority="49"/>
-    <w:lsdException w:name="Grid Table 5 Dark" w:uiPriority="50"/>
-    <w:lsdException w:name="Grid Table 6 Colorful" w:uiPriority="51"/>
-    <w:lsdException w:name="Grid Table 7 Colorful" w:uiPriority="52"/>
-    <w:lsdException w:name="Grid Table 1 Light Accent 1" w:uiPriority="46"/>
-    <w:lsdException w:name="Grid Table 2 Accent 1" w:uiPriority="47"/>
-    <w:lsdException w:name="Grid Table 3 Accent 1" w:uiPriority="48"/>
-    <w:lsdException w:name="Grid Table 4 Accent 1" w:uiPriority="49"/>
-    <w:lsdException w:name="Grid Table 5 Dark Accent 1" w:uiPriority="50"/>
-    <w:lsdException w:name="Grid Table 6 Colorful Accent 1" w:uiPriority="51"/>
-    <w:lsdException w:name="Grid Table 7 Colorful Accent 1" w:uiPriority="52"/>
-    <w:lsdException w:name="Grid Table 1 Light Accent 2" w:uiPriority="46"/>
-    <w:lsdException w:name="Grid Table 2 Accent 2" w:uiPriority="47"/>
-    <w:lsdException w:name="Grid Table 3 Accent 2" w:uiPriority="48"/>
-    <w:lsdException w:name="Grid Table 4 Accent 2" w:uiPriority="49"/>
-    <w:lsdException w:name="Grid Table 5 Dark Accent 2" w:uiPriority="50"/>
-    <w:lsdException w:name="Grid Table 6 Colorful Accent 2" w:uiPriority="51"/>
-    <w:lsdException w:name="Grid Table 7 Colorful Accent 2" w:uiPriority="52"/>
-    <w:lsdException w:name="Grid Table 1 Light Accent 3" w:uiPriority="46"/>
-    <w:lsdException w:name="Grid Table 2 Accent 3" w:uiPriority="47"/>
-    <w:lsdException w:name="Grid Table 3 Accent 3" w:uiPriority="48"/>
-    <w:lsdException w:name="Grid Table 4 Accent 3" w:uiPriority="49"/>
-    <w:lsdException w:name="Grid Table 5 Dark Accent 3" w:uiPriority="50"/>
-    <w:lsdException w:name="Grid Table 6 Colorful Accent 3" w:uiPriority="51"/>
-    <w:lsdException w:name="Grid Table 7 Colorful Accent 3" w:uiPriority="52"/>
-    <w:lsdException w:name="Grid Table 1 Light Accent 4" w:uiPriority="46"/>
-    <w:lsdException w:name="Grid Table 2 Accent 4" w:uiPriority="47"/>
-    <w:lsdException w:name="Grid Table 3 Accent 4" w:uiPriority="48"/>
-    <w:lsdException w:name="Grid Table 4 Accent 4" w:uiPriority="49"/>
-    <w:lsdException w:name="Grid Table 5 Dark Accent 4" w:uiPriority="50"/>
-    <w:lsdException w:name="Grid Table 6 Colorful Accent 4" w:uiPriority="51"/>
-    <w:lsdException w:name="Grid Table 7 Colorful Accent 4" w:uiPriority="52"/>
-    <w:lsdException w:name="Grid Table 1 Light Accent 5" w:uiPriority="46"/>
-    <w:lsdException w:name="Grid Table 2 Accent 5" w:uiPriority="47"/>
-    <w:lsdException w:name="Grid Table 3 Accent 5" w:uiPriority="48"/>
-    <w:lsdException w:name="Grid Table 4 Accent 5" w:uiPriority="49"/>
-    <w:lsdException w:name="Grid Table 5 Dark Accent 5" w:uiPriority="50"/>
-    <w:lsdException w:name="Grid Table 6 Colorful Accent 5" w:uiPriority="51"/>
-    <w:lsdException w:name="Grid Table 7 Colorful Accent 5" w:uiPriority="52"/>
-    <w:lsdException w:name="Grid Table 1 Light Accent 6" w:uiPriority="46"/>
-    <w:lsdException w:name="Grid Table 2 Accent 6" w:uiPriority="47"/>
-    <w:lsdException w:name="Grid Table 3 Accent 6" w:uiPriority="48"/>
-    <w:lsdException w:name="Grid Table 4 Accent 6" w:uiPriority="49"/>
-    <w:lsdException w:name="Grid Table 5 Dark Accent 6" w:uiPriority="50"/>
-    <w:lsdException w:name="Grid Table 6 Colorful Accent 6" w:uiPriority="51"/>
-    <w:lsdException w:name="Grid Table 7 Colorful Accent 6" w:uiPriority="52"/>
-    <w:lsdException w:name="List Table 1 Light" w:uiPriority="46"/>
-    <w:lsdException w:name="List Table 2" w:uiPriority="47"/>
-    <w:lsdException w:name="List Table 3" w:uiPriority="48"/>
-    <w:lsdException w:name="List Table 4" w:uiPriority="49"/>
-    <w:lsdException w:name="List Table 5 Dark" w:uiPriority="50"/>
-    <w:lsdException w:name="List Table 6 Colorful" w:uiPriority="51"/>
-    <w:lsdException w:name="List Table 7 Colorful" w:uiPriority="52"/>
-    <w:lsdException w:name="List Table 1 Light Accent 1" w:uiPriority="46"/>
-    <w:lsdException w:name="List Table 2 Accent 1" w:uiPriority="47"/>
-    <w:lsdException w:name="List Table 3 Accent 1" w:uiPriority="48"/>
-    <w:lsdException w:name="List Table 4 Accent 1" w:uiPriority="49"/>
-    <w:lsdException w:name="List Table 5 Dark Accent 1" w:uiPriority="50"/>
-    <w:lsdException w:name="List Table 6 Colorful Accent 1" w:uiPriority="51"/>
-    <w:lsdException w:name="List Table 7 Colorful Accent 1" w:uiPriority="52"/>
-    <w:lsdException w:name="List Table 1 Light Accent 2" w:uiPriority="46"/>
-    <w:lsdException w:name="List Table 2 Accent 2" w:uiPriority="47"/>
-    <w:lsdException w:name="List Table 3 Accent 2" w:uiPriority="48"/>
-    <w:lsdException w:name="List Table 4 Accent 2" w:uiPriority="49"/>
-    <w:lsdException w:name="List Table 5 Dark Accent 2" w:uiPriority="50"/>
-    <w:lsdException w:name="List Table 6 Colorful Accent 2" w:uiPriority="51"/>
-    <w:lsdException w:name="List Table 7 Colorful Accent 2" w:uiPriority="52"/>
-    <w:lsdException w:name="List Table 1 Light Accent 3" w:uiPriority="46"/>
-    <w:lsdException w:name="List Table 2 Accent 3" w:uiPriority="47"/>
-    <w:lsdException w:name="List Table 3 Accent 3" w:uiPriority="48"/>
-    <w:lsdException w:name="List Table 4 Accent 3" w:uiPriority="49"/>
-    <w:lsdException w:name="List Table 5 Dark Accent 3" w:uiPriority="50"/>
-    <w:lsdException w:name="List Table 6 Colorful Accent 3" w:uiPriority="51"/>
-    <w:lsdException w:name="List Table 7 Colorful Accent 3" w:uiPriority="52"/>
-    <w:lsdException w:name="List Table 1 Light Accent 4" w:uiPriority="46"/>
-    <w:lsdException w:name="List Table 2 Accent 4" w:uiPriority="47"/>
-    <w:lsdException w:name="List Table 3 Accent 4" w:uiPriority="48"/>
-    <w:lsdException w:name="List Table 4 Accent 4" w:uiPriority="49"/>
-    <w:lsdException w:name="List Table 5 Dark Accent 4" w:uiPriority="50"/>
-    <w:lsdException w:name="List Table 6 Colorful Accent 4" w:uiPriority="51"/>
-    <w:lsdException w:name="List Table 7 Colorful Accent 4" w:uiPriority="52"/>
-    <w:lsdException w:name="List Table 1 Light Accent 5" w:uiPriority="46"/>
-    <w:lsdException w:name="List Table 2 Accent 5" w:uiPriority="47"/>
-    <w:lsdException w:name="List Table 3 Accent 5" w:uiPriority="48"/>
-    <w:lsdException w:name="List Table 4 Accent 5" w:uiPriority="49"/>
-    <w:lsdException w:name="List Table 5 Dark Accent 5" w:uiPriority="50"/>
-    <w:lsdException w:name="List Table 6 Colorful Accent 5" w:uiPriority="51"/>
-    <w:lsdException w:name="List Table 7 Colorful Accent 5" w:uiPriority="52"/>
-    <w:lsdException w:name="List Table 1 Light Accent 6" w:uiPriority="46"/>
-    <w:lsdException w:name="List Table 2 Accent 6" w:uiPriority="47"/>
-    <w:lsdException w:name="List Table 3 Accent 6" w:uiPriority="48"/>
-    <w:lsdException w:name="List Table 4 Accent 6" w:uiPriority="49"/>
-    <w:lsdException w:name="List Table 5 Dark Accent 6" w:uiPriority="50"/>
-    <w:lsdException w:name="List Table 6 Colorful Accent 6" w:uiPriority="51"/>
-    <w:lsdException w:name="List Table 7 Colorful Accent 6" w:uiPriority="52"/>
-    <w:lsdException w:name="Mention" w:semiHidden="1" w:unhideWhenUsed="1"/>
-    <w:lsdException w:name="Smart Hyperlink" w:semiHidden="1" w:unhideWhenUsed="1"/>
-    <w:lsdException w:name="Hashtag" w:semiHidden="1" w:unhideWhenUsed="1"/>
+  <w:latentStyles w:defLockedState="0" w:defUIPriority="99" w:defSemiHidden="1" w:defUnhideWhenUsed="1" w:defQFormat="0" w:count="267">
+    <w:lsdException w:name="Normal" w:semiHidden="0" w:uiPriority="0" w:unhideWhenUsed="0" w:qFormat="1"/>
+    <w:lsdException w:name="heading 1" w:semiHidden="0" w:uiPriority="9" w:unhideWhenUsed="0" w:qFormat="1"/>
+    <w:lsdException w:name="heading 2" w:uiPriority="9" w:qFormat="1"/>
+    <w:lsdException w:name="heading 3" w:uiPriority="9" w:qFormat="1"/>
+    <w:lsdException w:name="heading 4" w:uiPriority="9" w:qFormat="1"/>
+    <w:lsdException w:name="heading 5" w:uiPriority="9" w:qFormat="1"/>
+    <w:lsdException w:name="heading 6" w:uiPriority="9" w:qFormat="1"/>
+    <w:lsdException w:name="heading 7" w:uiPriority="9" w:qFormat="1"/>
+    <w:lsdException w:name="heading 8" w:uiPriority="9" w:qFormat="1"/>
+    <w:lsdException w:name="heading 9" w:uiPriority="9" w:qFormat="1"/>
+    <w:lsdException w:name="toc 1" w:uiPriority="39"/>
+    <w:lsdException w:name="toc 2" w:uiPriority="39"/>
+    <w:lsdException w:name="toc 3" w:uiPriority="39"/>
+    <w:lsdException w:name="toc 4" w:uiPriority="39"/>
+    <w:lsdException w:name="toc 5" w:uiPriority="39"/>
+    <w:lsdException w:name="toc 6" w:uiPriority="39"/>
+    <w:lsdException w:name="toc 7" w:uiPriority="39"/>
+    <w:lsdException w:name="toc 8" w:uiPriority="39"/>
+    <w:lsdException w:name="toc 9" w:uiPriority="39"/>
+    <w:lsdException w:name="caption" w:uiPriority="35" w:qFormat="1"/>
+    <w:lsdException w:name="Title" w:semiHidden="0" w:uiPriority="10" w:unhideWhenUsed="0" w:qFormat="1"/>
+    <w:lsdException w:name="Default Paragraph Font" w:uiPriority="1"/>
+    <w:lsdException w:name="Subtitle" w:semiHidden="0" w:uiPriority="11" w:unhideWhenUsed="0" w:qFormat="1"/>
+    <w:lsdException w:name="Strong" w:semiHidden="0" w:uiPriority="22" w:unhideWhenUsed="0" w:qFormat="1"/>
+    <w:lsdException w:name="Emphasis" w:semiHidden="0" w:uiPriority="20" w:unhideWhenUsed="0" w:qFormat="1"/>
+    <w:lsdException w:name="Normal Table" w:semiHidden="0" w:unhideWhenUsed="0"/>
+    <w:lsdException w:name="Table Web 1" w:semiHidden="0" w:unhideWhenUsed="0"/>
+    <w:lsdException w:name="Table Grid" w:semiHidden="0" w:uiPriority="59" w:unhideWhenUsed="0"/>
+    <w:lsdException w:name="Placeholder Text" w:unhideWhenUsed="0"/>
+    <w:lsdException w:name="No Spacing" w:semiHidden="0" w:uiPriority="1" w:unhideWhenUsed="0" w:qFormat="1"/>
+    <w:lsdException w:name="Light Shading" w:semiHidden="0" w:uiPriority="60" w:unhideWhenUsed="0"/>
+    <w:lsdException w:name="Light List" w:semiHidden="0" w:uiPriority="61" w:unhideWhenUsed="0"/>
+    <w:lsdException w:name="Light Grid" w:semiHidden="0" w:uiPriority="62" w:unhideWhenUsed="0"/>
+    <w:lsdException w:name="Medium Shading 1" w:semiHidden="0" w:uiPriority="63" w:unhideWhenUsed="0"/>
+    <w:lsdException w:name="Medium Shading 2" w:semiHidden="0" w:uiPriority="64" w:unhideWhenUsed="0"/>
+    <w:lsdException w:name="Medium List 1" w:semiHidden="0" w:uiPriority="65" w:unhideWhenUsed="0"/>
+    <w:lsdException w:name="Medium List 2" w:semiHidden="0" w:uiPriority="66" w:unhideWhenUsed="0"/>
+    <w:lsdException w:name="Medium Grid 1" w:semiHidden="0" w:uiPriority="67" w:unhideWhenUsed="0"/>
+    <w:lsdException w:name="Medium Grid 2" w:semiHidden="0" w:uiPriority="68" w:unhideWhenUsed="0"/>
+    <w:lsdException w:name="Medium Grid 3" w:semiHidden="0" w:uiPriority="69" w:unhideWhenUsed="0"/>
+    <w:lsdException w:name="Dark List" w:semiHidden="0" w:uiPriority="70" w:unhideWhenUsed="0"/>
+    <w:lsdException w:name="Colorful Shading" w:semiHidden="0" w:uiPriority="71" w:unhideWhenUsed="0"/>
+    <w:lsdException w:name="Colorful List" w:semiHidden="0" w:uiPriority="72" w:unhideWhenUsed="0"/>
+    <w:lsdException w:name="Colorful Grid" w:semiHidden="0" w:uiPriority="73" w:unhideWhenUsed="0"/>
+    <w:lsdException w:name="Light Shading Accent 1" w:semiHidden="0" w:uiPriority="60" w:unhideWhenUsed="0"/>
+    <w:lsdException w:name="Light List Accent 1" w:semiHidden="0" w:uiPriority="61" w:unhideWhenUsed="0"/>
+    <w:lsdException w:name="Light Grid Accent 1" w:semiHidden="0" w:uiPriority="62" w:unhideWhenUsed="0"/>
+    <w:lsdException w:name="Medium Shading 1 Accent 1" w:semiHidden="0" w:uiPriority="63" w:unhideWhenUsed="0"/>
+    <w:lsdException w:name="Medium Shading 2 Accent 1" w:semiHidden="0" w:uiPriority="64" w:unhideWhenUsed="0"/>
+    <w:lsdException w:name="Medium List 1 Accent 1" w:semiHidden="0" w:uiPriority="65" w:unhideWhenUsed="0"/>
+    <w:lsdException w:name="Revision" w:unhideWhenUsed="0"/>
+    <w:lsdException w:name="List Paragraph" w:semiHidden="0" w:uiPriority="34" w:unhideWhenUsed="0" w:qFormat="1"/>
+    <w:lsdException w:name="Quote" w:semiHidden="0" w:uiPriority="29" w:unhideWhenUsed="0" w:qFormat="1"/>
+    <w:lsdException w:name="Intense Quote" w:semiHidden="0" w:uiPriority="30" w:unhideWhenUsed="0" w:qFormat="1"/>
+    <w:lsdException w:name="Medium List 2 Accent 1" w:semiHidden="0" w:uiPriority="66" w:unhideWhenUsed="0"/>
+    <w:lsdException w:name="Medium Grid 1 Accent 1" w:semiHidden="0" w:uiPriority="67" w:unhideWhenUsed="0"/>
+    <w:lsdException w:name="Medium Grid 2 Accent 1" w:semiHidden="0" w:uiPriority="68" w:unhideWhenUsed="0"/>
+    <w:lsdException w:name="Medium Grid 3 Accent 1" w:semiHidden="0" w:uiPriority="69" w:unhideWhenUsed="0"/>
+    <w:lsdException w:name="Dark List Accent 1" w:semiHidden="0" w:uiPriority="70" w:unhideWhenUsed="0"/>
+    <w:lsdException w:name="Colorful Shading Accent 1" w:semiHidden="0" w:uiPriority="71" w:unhideWhenUsed="0"/>
+    <w:lsdException w:name="Colorful List Accent 1" w:semiHidden="0" w:uiPriority="72" w:unhideWhenUsed="0"/>
+    <w:lsdException w:name="Colorful Grid Accent 1" w:semiHidden="0" w:uiPriority="73" w:unhideWhenUsed="0"/>
+    <w:lsdException w:name="Light Shading Accent 2" w:semiHidden="0" w:uiPriority="60" w:unhideWhenUsed="0"/>
+    <w:lsdException w:name="Light List Accent 2" w:semiHidden="0" w:uiPriority="61" w:unhideWhenUsed="0"/>
+    <w:lsdException w:name="Light Grid Accent 2" w:semiHidden="0" w:uiPriority="62" w:unhideWhenUsed="0"/>
+    <w:lsdException w:name="Medium Shading 1 Accent 2" w:semiHidden="0" w:uiPriority="63" w:unhideWhenUsed="0"/>
+    <w:lsdException w:name="Medium Shading 2 Accent 2" w:semiHidden="0" w:uiPriority="64" w:unhideWhenUsed="0"/>
+    <w:lsdException w:name="Medium List 1 Accent 2" w:semiHidden="0" w:uiPriority="65" w:unhideWhenUsed="0"/>
+    <w:lsdException w:name="Medium List 2 Accent 2" w:semiHidden="0" w:uiPriority="66" w:unhideWhenUsed="0"/>
+    <w:lsdException w:name="Medium Grid 1 Accent 2" w:semiHidden="0" w:uiPriority="67" w:unhideWhenUsed="0"/>
+    <w:lsdException w:name="Medium Grid 2 Accent 2" w:semiHidden="0" w:uiPriority="68" w:unhideWhenUsed="0"/>
+    <w:lsdException w:name="Medium Grid 3 Accent 2" w:semiHidden="0" w:uiPriority="69" w:unhideWhenUsed="0"/>
+    <w:lsdException w:name="Dark List Accent 2" w:semiHidden="0" w:uiPriority="70" w:unhideWhenUsed="0"/>
+    <w:lsdException w:name="Colorful Shading Accent 2" w:semiHidden="0" w:uiPriority="71" w:unhideWhenUsed="0"/>
+    <w:lsdException w:name="Colorful List Accent 2" w:semiHidden="0" w:uiPriority="72" w:unhideWhenUsed="0"/>
+    <w:lsdException w:name="Colorful Grid Accent 2" w:semiHidden="0" w:uiPriority="73" w:unhideWhenUsed="0"/>
+    <w:lsdException w:name="Light Shading Accent 3" w:semiHidden="0" w:uiPriority="60" w:unhideWhenUsed="0"/>
+    <w:lsdException w:name="Light List Accent 3" w:semiHidden="0" w:uiPriority="61" w:unhideWhenUsed="0"/>
+    <w:lsdException w:name="Light Grid Accent 3" w:semiHidden="0" w:uiPriority="62" w:unhideWhenUsed="0"/>
+    <w:lsdException w:name="Medium Shading 1 Accent 3" w:semiHidden="0" w:uiPriority="63" w:unhideWhenUsed="0"/>
+    <w:lsdException w:name="Medium Shading 2 Accent 3" w:semiHidden="0" w:uiPriority="64" w:unhideWhenUsed="0"/>
+    <w:lsdException w:name="Medium List 1 Accent 3" w:semiHidden="0" w:uiPriority="65" w:unhideWhenUsed="0"/>
+    <w:lsdException w:name="Medium List 2 Accent 3" w:semiHidden="0" w:uiPriority="66" w:unhideWhenUsed="0"/>
+    <w:lsdException w:name="Medium Grid 1 Accent 3" w:semiHidden="0" w:uiPriority="67" w:unhideWhenUsed="0"/>
+    <w:lsdException w:name="Medium Grid 2 Accent 3" w:semiHidden="0" w:uiPriority="68" w:unhideWhenUsed="0"/>
+    <w:lsdException w:name="Medium Grid 3 Accent 3" w:semiHidden="0" w:uiPriority="69" w:unhideWhenUsed="0"/>
+    <w:lsdException w:name="Dark List Accent 3" w:semiHidden="0" w:uiPriority="70" w:unhideWhenUsed="0"/>
+    <w:lsdException w:name="Colorful Shading Accent 3" w:semiHidden="0" w:uiPriority="71" w:unhideWhenUsed="0"/>
+    <w:lsdException w:name="Colorful List Accent 3" w:semiHidden="0" w:uiPriority="72" w:unhideWhenUsed="0"/>
+    <w:lsdException w:name="Colorful Grid Accent 3" w:semiHidden="0" w:uiPriority="73" w:unhideWhenUsed="0"/>
+    <w:lsdException w:name="Light Shading Accent 4" w:semiHidden="0" w:uiPriority="60" w:unhideWhenUsed="0"/>
+    <w:lsdException w:name="Light List Accent 4" w:semiHidden="0" w:uiPriority="61" w:unhideWhenUsed="0"/>
+    <w:lsdException w:name="Light Grid Accent 4" w:semiHidden="0" w:uiPriority="62" w:unhideWhenUsed="0"/>
+    <w:lsdException w:name="Medium Shading 1 Accent 4" w:semiHidden="0" w:uiPriority="63" w:unhideWhenUsed="0"/>
+    <w:lsdException w:name="Medium Shading 2 Accent 4" w:semiHidden="0" w:uiPriority="64" w:unhideWhenUsed="0"/>
+    <w:lsdException w:name="Medium List 1 Accent 4" w:semiHidden="0" w:uiPriority="65" w:unhideWhenUsed="0"/>
+    <w:lsdException w:name="Medium List 2 Accent 4" w:semiHidden="0" w:uiPriority="66" w:unhideWhenUsed="0"/>
+    <w:lsdException w:name="Medium Grid 1 Accent 4" w:semiHidden="0" w:uiPriority="67" w:unhideWhenUsed="0"/>
+    <w:lsdException w:name="Medium Grid 2 Accent 4" w:semiHidden="0" w:uiPriority="68" w:unhideWhenUsed="0"/>
+    <w:lsdException w:name="Medium Grid 3 Accent 4" w:semiHidden="0" w:uiPriority="69" w:unhideWhenUsed="0"/>
+    <w:lsdException w:name="Dark List Accent 4" w:semiHidden="0" w:uiPriority="70" w:unhideWhenUsed="0"/>
+    <w:lsdException w:name="Colorful Shading Accent 4" w:semiHidden="0" w:uiPriority="71" w:unhideWhenUsed="0"/>
+    <w:lsdException w:name="Colorful List Accent 4" w:semiHidden="0" w:uiPriority="72" w:unhideWhenUsed="0"/>
+    <w:lsdException w:name="Colorful Grid Accent 4" w:semiHidden="0" w:uiPriority="73" w:unhideWhenUsed="0"/>
+    <w:lsdException w:name="Light Shading Accent 5" w:semiHidden="0" w:uiPriority="60" w:unhideWhenUsed="0"/>
+    <w:lsdException w:name="Light List Accent 5" w:semiHidden="0" w:uiPriority="61" w:unhideWhenUsed="0"/>
+    <w:lsdException w:name="Light Grid Accent 5" w:semiHidden="0" w:uiPriority="62" w:unhideWhenUsed="0"/>
+    <w:lsdException w:name="Medium Shading 1 Accent 5" w:semiHidden="0" w:uiPriority="63" w:unhideWhenUsed="0"/>
+    <w:lsdException w:name="Medium Shading 2 Accent 5" w:semiHidden="0" w:uiPriority="64" w:unhideWhenUsed="0"/>
+    <w:lsdException w:name="Medium List 1 Accent 5" w:semiHidden="0" w:uiPriority="65" w:unhideWhenUsed="0"/>
+    <w:lsdException w:name="Medium List 2 Accent 5" w:semiHidden="0" w:uiPriority="66" w:unhideWhenUsed="0"/>
+    <w:lsdException w:name="Medium Grid 1 Accent 5" w:semiHidden="0" w:uiPriority="67" w:unhideWhenUsed="0"/>
+    <w:lsdException w:name="Medium Grid 2 Accent 5" w:semiHidden="0" w:uiPriority="68" w:unhideWhenUsed="0"/>
+    <w:lsdException w:name="Medium Grid 3 Accent 5" w:semiHidden="0" w:uiPriority="69" w:unhideWhenUsed="0"/>
+    <w:lsdException w:name="Dark List Accent 5" w:semiHidden="0" w:uiPriority="70" w:unhideWhenUsed="0"/>
+    <w:lsdException w:name="Colorful Shading Accent 5" w:semiHidden="0" w:uiPriority="71" w:unhideWhenUsed="0"/>
+    <w:lsdException w:name="Colorful List Accent 5" w:semiHidden="0" w:uiPriority="72" w:unhideWhenUsed="0"/>
+    <w:lsdException w:name="Colorful Grid Accent 5" w:semiHidden="0" w:uiPriority="73" w:unhideWhenUsed="0"/>
+    <w:lsdException w:name="Light Shading Accent 6" w:semiHidden="0" w:uiPriority="60" w:unhideWhenUsed="0"/>
+    <w:lsdException w:name="Light List Accent 6" w:semiHidden="0" w:uiPriority="61" w:unhideWhenUsed="0"/>
+    <w:lsdException w:name="Light Grid Accent 6" w:semiHidden="0" w:uiPriority="62" w:unhideWhenUsed="0"/>
+    <w:lsdException w:name="Medium Shading 1 Accent 6" w:semiHidden="0" w:uiPriority="63" w:unhideWhenUsed="0"/>
+    <w:lsdException w:name="Medium Shading 2 Accent 6" w:semiHidden="0" w:uiPriority="64" w:unhideWhenUsed="0"/>
+    <w:lsdException w:name="Medium List 1 Accent 6" w:semiHidden="0" w:uiPriority="65" w:unhideWhenUsed="0"/>
+    <w:lsdException w:name="Medium List 2 Accent 6" w:semiHidden="0" w:uiPriority="66" w:unhideWhenUsed="0"/>
+    <w:lsdException w:name="Medium Grid 1 Accent 6" w:semiHidden="0" w:uiPriority="67" w:unhideWhenUsed="0"/>
+    <w:lsdException w:name="Medium Grid 2 Accent 6" w:semiHidden="0" w:uiPriority="68" w:unhideWhenUsed="0"/>
+    <w:lsdException w:name="Medium Grid 3 Accent 6" w:semiHidden="0" w:uiPriority="69" w:unhideWhenUsed="0"/>
+    <w:lsdException w:name="Dark List Accent 6" w:semiHidden="0" w:uiPriority="70" w:unhideWhenUsed="0"/>
+    <w:lsdException w:name="Colorful Shading Accent 6" w:semiHidden="0" w:uiPriority="71" w:unhideWhenUsed="0"/>
+    <w:lsdException w:name="Colorful List Accent 6" w:semiHidden="0" w:uiPriority="72" w:unhideWhenUsed="0"/>
+    <w:lsdException w:name="Colorful Grid Accent 6" w:semiHidden="0" w:uiPriority="73" w:unhideWhenUsed="0"/>
+    <w:lsdException w:name="Subtle Emphasis" w:semiHidden="0" w:uiPriority="19" w:unhideWhenUsed="0" w:qFormat="1"/>
+    <w:lsdException w:name="Intense Emphasis" w:semiHidden="0" w:uiPriority="21" w:unhideWhenUsed="0" w:qFormat="1"/>
+    <w:lsdException w:name="Subtle Reference" w:semiHidden="0" w:uiPriority="31" w:unhideWhenUsed="0" w:qFormat="1"/>
+    <w:lsdException w:name="Intense Reference" w:semiHidden="0" w:uiPriority="32" w:unhideWhenUsed="0" w:qFormat="1"/>
+    <w:lsdException w:name="Book Title" w:semiHidden="0" w:uiPriority="33" w:unhideWhenUsed="0" w:qFormat="1"/>
+    <w:lsdException w:name="Bibliography" w:uiPriority="37"/>
+    <w:lsdException w:name="TOC Heading" w:uiPriority="39" w:qFormat="1"/>
   </w:latentStyles>
   <w:style w:type="paragraph" w:default="1" w:styleId="Normal">
     <w:name w:val="Normal"/>
@@ -1288,6 +1170,7 @@
     <w:uiPriority w:val="99"/>
     <w:semiHidden/>
     <w:unhideWhenUsed/>
+    <w:qFormat/>
     <w:tblPr>
       <w:tblInd w:w="0" w:type="dxa"/>
       <w:tblCellMar>

</xml_diff>

<commit_message>
updated sequence diagram for final
</commit_message>
<xml_diff>
--- a/deliverables/D5-group-14.docx
+++ b/deliverables/D5-group-14.docx
@@ -1,6 +1,6 @@
 
 <file path=word/document.xml><?xml version="1.0" encoding="utf-8"?>
-<w:document xmlns:ve="http://schemas.openxmlformats.org/markup-compatibility/2006" xmlns:o="urn:schemas-microsoft-com:office:office" xmlns:r="http://schemas.openxmlformats.org/officeDocument/2006/relationships" xmlns:m="http://schemas.openxmlformats.org/officeDocument/2006/math" xmlns:v="urn:schemas-microsoft-com:vml" xmlns:wp="http://schemas.openxmlformats.org/drawingml/2006/wordprocessingDrawing" xmlns:w10="urn:schemas-microsoft-com:office:word" xmlns:w="http://schemas.openxmlformats.org/wordprocessingml/2006/main" xmlns:wne="http://schemas.microsoft.com/office/word/2006/wordml">
+<w:document xmlns:wpc="http://schemas.microsoft.com/office/word/2010/wordprocessingCanvas" xmlns:mo="http://schemas.microsoft.com/office/mac/office/2008/main" xmlns:mc="http://schemas.openxmlformats.org/markup-compatibility/2006" xmlns:mv="urn:schemas-microsoft-com:mac:vml" xmlns:o="urn:schemas-microsoft-com:office:office" xmlns:r="http://schemas.openxmlformats.org/officeDocument/2006/relationships" xmlns:m="http://schemas.openxmlformats.org/officeDocument/2006/math" xmlns:v="urn:schemas-microsoft-com:vml" xmlns:wp14="http://schemas.microsoft.com/office/word/2010/wordprocessingDrawing" xmlns:wp="http://schemas.openxmlformats.org/drawingml/2006/wordprocessingDrawing" xmlns:w10="urn:schemas-microsoft-com:office:word" xmlns:w="http://schemas.openxmlformats.org/wordprocessingml/2006/main" xmlns:w14="http://schemas.microsoft.com/office/word/2010/wordml" xmlns:wpg="http://schemas.microsoft.com/office/word/2010/wordprocessingGroup" xmlns:wpi="http://schemas.microsoft.com/office/word/2010/wordprocessingInk" xmlns:wne="http://schemas.microsoft.com/office/word/2006/wordml" xmlns:wps="http://schemas.microsoft.com/office/word/2010/wordprocessingShape" mc:Ignorable="w14 wp14">
   <w:body>
     <w:p>
       <w:pPr>
@@ -8,12 +8,14 @@
         <w:spacing w:after="120" w:line="240" w:lineRule="auto"/>
         <w:jc w:val="center"/>
       </w:pPr>
+      <w:bookmarkStart w:id="0" w:name="_GoBack"/>
+      <w:bookmarkEnd w:id="0"/>
       <w:r>
         <w:rPr>
           <w:noProof/>
         </w:rPr>
         <w:drawing>
-          <wp:inline distT="0" distB="0" distL="114300" distR="114300">
+          <wp:inline distT="0" distB="0" distL="114300" distR="114300" wp14:anchorId="2F30FCDF" wp14:editId="0561C730">
             <wp:extent cx="5534025" cy="466725"/>
             <wp:effectExtent l="0" t="0" r="0" b="0"/>
             <wp:docPr id="1" name="image01.png"/>
@@ -26,7 +28,7 @@
                     <pic:cNvPicPr preferRelativeResize="0"/>
                   </pic:nvPicPr>
                   <pic:blipFill>
-                    <a:blip r:embed="rId4" cstate="print"/>
+                    <a:blip r:embed="rId5" cstate="print"/>
                     <a:srcRect/>
                     <a:stretch>
                       <a:fillRect/>
@@ -94,7 +96,7 @@
           <w:rFonts w:ascii="Times New Roman" w:hAnsi="Times New Roman" w:cs="Times New Roman"/>
         </w:rPr>
       </w:pPr>
-      <w:hyperlink r:id="rId5">
+      <w:hyperlink r:id="rId6">
         <w:r>
           <w:rPr>
             <w:rFonts w:ascii="Times New Roman" w:eastAsia="Times New Roman" w:hAnsi="Times New Roman" w:cs="Times New Roman"/>
@@ -106,7 +108,7 @@
           <w:t>https://github.com/petetetete/cs386-project</w:t>
         </w:r>
       </w:hyperlink>
-      <w:hyperlink r:id="rId6"/>
+      <w:hyperlink r:id="rId7"/>
     </w:p>
     <w:p>
       <w:pPr>
@@ -193,18 +195,8 @@
           <w:sz w:val="24"/>
           <w:szCs w:val="24"/>
         </w:rPr>
-        <w:t xml:space="preserve">Marco </w:t>
-      </w:r>
-      <w:proofErr w:type="spellStart"/>
-      <w:r>
-        <w:rPr>
-          <w:rFonts w:ascii="Times New Roman" w:eastAsia="Times New Roman" w:hAnsi="Times New Roman" w:cs="Times New Roman"/>
-          <w:sz w:val="24"/>
-          <w:szCs w:val="24"/>
-        </w:rPr>
-        <w:t>Gerosa</w:t>
-      </w:r>
-      <w:proofErr w:type="spellEnd"/>
+        <w:t>Marco Gerosa</w:t>
+      </w:r>
     </w:p>
     <w:p>
       <w:pPr>
@@ -261,7 +253,7 @@
           <w:sz w:val="24"/>
         </w:rPr>
         <w:drawing>
-          <wp:inline distT="0" distB="0" distL="0" distR="0">
+          <wp:inline distT="0" distB="0" distL="0" distR="0" wp14:anchorId="13233D8E" wp14:editId="49FD1E24">
             <wp:extent cx="4676775" cy="3152775"/>
             <wp:effectExtent l="19050" t="0" r="9525" b="0"/>
             <wp:docPr id="4" name="Picture 2" descr="C:\Users\huett_000\Downloads\D5-High-Level.png"/>
@@ -278,7 +270,7 @@
                     </pic:cNvPicPr>
                   </pic:nvPicPr>
                   <pic:blipFill>
-                    <a:blip r:embed="rId7"/>
+                    <a:blip r:embed="rId8"/>
                     <a:srcRect/>
                     <a:stretch>
                       <a:fillRect/>
@@ -349,7 +341,7 @@
           <w:szCs w:val="24"/>
         </w:rPr>
       </w:pPr>
-      <w:hyperlink r:id="rId8" w:anchor="G0B0xfRHj-Uu9pd2R3NnhERlFCRjg" w:history="1">
+      <w:hyperlink r:id="rId9" w:anchor="G0B0xfRHj-Uu9pd2R3NnhERlFCRjg" w:history="1">
         <w:r>
           <w:rPr>
             <w:rStyle w:val="Hyperlink"/>
@@ -432,111 +424,11 @@
         <w:rPr>
           <w:noProof/>
         </w:rPr>
-        <w:pict>
-          <v:shapetype id="_x0000_t75" coordsize="21600,21600" o:spt="75" o:preferrelative="t" path="m@4@5l@4@11@9@11@9@5xe" filled="f" stroked="f">
-            <v:stroke joinstyle="miter"/>
-            <v:formulas>
-              <v:f eqn="if lineDrawn pixelLineWidth 0"/>
-              <v:f eqn="sum @0 1 0"/>
-              <v:f eqn="sum 0 0 @1"/>
-              <v:f eqn="prod @2 1 2"/>
-              <v:f eqn="prod @3 21600 pixelWidth"/>
-              <v:f eqn="prod @3 21600 pixelHeight"/>
-              <v:f eqn="sum @0 0 1"/>
-              <v:f eqn="prod @6 1 2"/>
-              <v:f eqn="prod @7 21600 pixelWidth"/>
-              <v:f eqn="sum @8 21600 0"/>
-              <v:f eqn="prod @7 21600 pixelHeight"/>
-              <v:f eqn="sum @10 21600 0"/>
-            </v:formulas>
-            <v:path o:extrusionok="f" gradientshapeok="t" o:connecttype="rect"/>
-            <o:lock v:ext="edit" aspectratio="t"/>
-          </v:shapetype>
-          <v:shape id="_x0000_i1025" type="#_x0000_t75" style="width:467.25pt;height:344.25pt">
-            <v:imagedata r:id="rId9" o:title="D5-Refined-Class-Diagram"/>
-          </v:shape>
-        </w:pict>
-      </w:r>
-    </w:p>
-    <w:p>
-      <w:pPr>
-        <w:rPr>
-          <w:rFonts w:ascii="Times New Roman" w:eastAsia="Times New Roman" w:hAnsi="Times New Roman" w:cs="Times New Roman"/>
-          <w:sz w:val="24"/>
-        </w:rPr>
-      </w:pPr>
-    </w:p>
-    <w:p>
-      <w:pPr>
-        <w:spacing w:after="200" w:line="276" w:lineRule="auto"/>
-        <w:ind w:firstLine="720"/>
-        <w:rPr>
-          <w:rFonts w:ascii="Times New Roman" w:eastAsia="Times New Roman" w:hAnsi="Times New Roman" w:cs="Times New Roman"/>
-          <w:b/>
-          <w:sz w:val="28"/>
-        </w:rPr>
-      </w:pPr>
-      <w:r>
-        <w:rPr>
-          <w:rFonts w:ascii="Times New Roman" w:eastAsia="Times New Roman" w:hAnsi="Times New Roman" w:cs="Times New Roman"/>
-          <w:sz w:val="24"/>
-        </w:rPr>
-        <w:t>We added visibilities to all member variables and methods and added information to the relational arrows to denote the kind of relationship. Aside from that, we also cleaned up unnecessary classes and improved the attributes on the classes that do exist. Now the relationships are more clear and accurate to our system.</w:t>
-      </w:r>
-      <w:r>
-        <w:rPr>
-          <w:rFonts w:ascii="Times New Roman" w:eastAsia="Times New Roman" w:hAnsi="Times New Roman" w:cs="Times New Roman"/>
-          <w:b/>
-          <w:sz w:val="28"/>
-        </w:rPr>
-        <w:br w:type="page"/>
-      </w:r>
-    </w:p>
-    <w:p>
-      <w:pPr>
-        <w:rPr>
-          <w:rFonts w:ascii="Times New Roman" w:eastAsia="Times New Roman" w:hAnsi="Times New Roman" w:cs="Times New Roman"/>
-          <w:b/>
-          <w:sz w:val="28"/>
-        </w:rPr>
-      </w:pPr>
-      <w:r>
-        <w:rPr>
-          <w:rFonts w:ascii="Times New Roman" w:eastAsia="Times New Roman" w:hAnsi="Times New Roman" w:cs="Times New Roman"/>
-          <w:b/>
-          <w:sz w:val="28"/>
-        </w:rPr>
-        <w:lastRenderedPageBreak/>
-        <w:t>Sequence Diagram</w:t>
-      </w:r>
-      <w:r>
-        <w:rPr>
-          <w:rFonts w:ascii="Times New Roman" w:eastAsia="Times New Roman" w:hAnsi="Times New Roman" w:cs="Times New Roman"/>
-          <w:b/>
-          <w:sz w:val="28"/>
-        </w:rPr>
-        <w:t>:</w:t>
-      </w:r>
-    </w:p>
-    <w:p>
-      <w:pPr>
-        <w:spacing w:after="200" w:line="276" w:lineRule="auto"/>
-        <w:rPr>
-          <w:rFonts w:ascii="Times New Roman" w:hAnsi="Times New Roman" w:cs="Times New Roman"/>
-          <w:sz w:val="24"/>
-        </w:rPr>
-      </w:pPr>
-      <w:r>
-        <w:rPr>
-          <w:rFonts w:ascii="Times New Roman" w:hAnsi="Times New Roman" w:cs="Times New Roman"/>
-          <w:noProof/>
-          <w:sz w:val="24"/>
-        </w:rPr>
         <w:drawing>
-          <wp:inline distT="0" distB="0" distL="0" distR="0">
-            <wp:extent cx="6740525" cy="3385820"/>
-            <wp:effectExtent l="19050" t="0" r="3175" b="0"/>
-            <wp:docPr id="2" name="Picture 1"/>
+          <wp:inline distT="0" distB="0" distL="0" distR="0" wp14:anchorId="0E7A35B4" wp14:editId="0614786A">
+            <wp:extent cx="5938520" cy="4377055"/>
+            <wp:effectExtent l="0" t="0" r="5080" b="0"/>
+            <wp:docPr id="2" name="Picture 1" descr="D5-Refined-Class-Diagram"/>
             <wp:cNvGraphicFramePr>
               <a:graphicFrameLocks xmlns:a="http://schemas.openxmlformats.org/drawingml/2006/main" noChangeAspect="1"/>
             </wp:cNvGraphicFramePr>
@@ -544,7 +436,7 @@
               <a:graphicData uri="http://schemas.openxmlformats.org/drawingml/2006/picture">
                 <pic:pic xmlns:pic="http://schemas.openxmlformats.org/drawingml/2006/picture">
                   <pic:nvPicPr>
-                    <pic:cNvPr id="0" name="Picture 1"/>
+                    <pic:cNvPr id="0" name="Picture 1" descr="D5-Refined-Class-Diagram"/>
                     <pic:cNvPicPr>
                       <a:picLocks noChangeAspect="1" noChangeArrowheads="1"/>
                     </pic:cNvPicPr>
@@ -553,7 +445,7 @@
                     <a:blip r:embed="rId10">
                       <a:extLst>
                         <a:ext uri="{28A0092B-C50C-407E-A947-70E740481C1C}">
-                          <a14:useLocalDpi xmlns:a14="http://schemas.microsoft.com/office/drawing/2010/main" xmlns:wps="http://schemas.microsoft.com/office/word/2010/wordprocessingShape" xmlns:wpi="http://schemas.microsoft.com/office/word/2010/wordprocessingInk" xmlns:wpg="http://schemas.microsoft.com/office/word/2010/wordprocessingGroup" xmlns:w16se="http://schemas.microsoft.com/office/word/2015/wordml/symex" xmlns:w15="http://schemas.microsoft.com/office/word/2012/wordml" xmlns:w14="http://schemas.microsoft.com/office/word/2010/wordml" xmlns:w="http://schemas.openxmlformats.org/wordprocessingml/2006/main" xmlns:w10="urn:schemas-microsoft-com:office:word" xmlns:wp14="http://schemas.microsoft.com/office/word/2010/wordprocessingDrawing" xmlns:v="urn:schemas-microsoft-com:vml" xmlns:o="urn:schemas-microsoft-com:office:office" xmlns:mc="http://schemas.openxmlformats.org/markup-compatibility/2006" xmlns:cx5="http://schemas.microsoft.com/office/drawing/2016/5/11/chartex" xmlns:cx4="http://schemas.microsoft.com/office/drawing/2016/5/10/chartex" xmlns:cx3="http://schemas.microsoft.com/office/drawing/2016/5/9/chartex" xmlns:cx2="http://schemas.microsoft.com/office/drawing/2015/10/21/chartex" xmlns:cx1="http://schemas.microsoft.com/office/drawing/2015/9/8/chartex" xmlns:cx="http://schemas.microsoft.com/office/drawing/2014/chartex" xmlns:wpc="http://schemas.microsoft.com/office/word/2010/wordprocessingCanvas" xmlns="" val="0"/>
+                          <a14:useLocalDpi xmlns:a14="http://schemas.microsoft.com/office/drawing/2010/main" val="0"/>
                         </a:ext>
                       </a:extLst>
                     </a:blip>
@@ -565,7 +457,7 @@
                   <pic:spPr bwMode="auto">
                     <a:xfrm>
                       <a:off x="0" y="0"/>
-                      <a:ext cx="6740525" cy="3385820"/>
+                      <a:ext cx="5938520" cy="4377055"/>
                     </a:xfrm>
                     <a:prstGeom prst="rect">
                       <a:avLst/>
@@ -584,36 +476,163 @@
     </w:p>
     <w:p>
       <w:pPr>
+        <w:rPr>
+          <w:rFonts w:ascii="Times New Roman" w:eastAsia="Times New Roman" w:hAnsi="Times New Roman" w:cs="Times New Roman"/>
+          <w:sz w:val="24"/>
+        </w:rPr>
+      </w:pPr>
+    </w:p>
+    <w:p>
+      <w:pPr>
         <w:spacing w:after="200" w:line="276" w:lineRule="auto"/>
-        <w:rPr>
-          <w:rFonts w:ascii="Times New Roman" w:hAnsi="Times New Roman" w:cs="Times New Roman"/>
-          <w:sz w:val="24"/>
-        </w:rPr>
-      </w:pPr>
-    </w:p>
-    <w:p>
-      <w:pPr>
-        <w:rPr>
-          <w:rFonts w:ascii="Times New Roman" w:hAnsi="Times New Roman" w:cs="Times New Roman"/>
-          <w:sz w:val="24"/>
-          <w:szCs w:val="24"/>
-        </w:rPr>
-      </w:pPr>
-      <w:r>
-        <w:rPr>
-          <w:rFonts w:ascii="Times New Roman" w:hAnsi="Times New Roman" w:cs="Times New Roman"/>
-          <w:sz w:val="24"/>
-          <w:szCs w:val="24"/>
-        </w:rPr>
-        <w:t>[</w:t>
-      </w:r>
-      <w:r>
-        <w:rPr>
-          <w:rFonts w:ascii="Times New Roman" w:hAnsi="Times New Roman" w:cs="Times New Roman"/>
-          <w:sz w:val="24"/>
-          <w:szCs w:val="24"/>
-        </w:rPr>
-        <w:t>ADD ANY IMPROVEMENTS TO THE DIAGRAM YOU CAN, AND REPLACE THIS MESSAGE WITH A SHORT PARAGRAPH DESCRIBING THE DIAGRAM]</w:t>
+        <w:ind w:firstLine="720"/>
+        <w:rPr>
+          <w:rFonts w:ascii="Times New Roman" w:eastAsia="Times New Roman" w:hAnsi="Times New Roman" w:cs="Times New Roman"/>
+          <w:b/>
+          <w:sz w:val="28"/>
+        </w:rPr>
+      </w:pPr>
+      <w:r>
+        <w:rPr>
+          <w:rFonts w:ascii="Times New Roman" w:eastAsia="Times New Roman" w:hAnsi="Times New Roman" w:cs="Times New Roman"/>
+          <w:sz w:val="24"/>
+        </w:rPr>
+        <w:t>We added visibilities to all member variables and methods and added information to the relational arrows to denote the kind of relationship. Aside from that, we also cleaned up unnecessary classes and improved the attributes on the classes that do exist. Now the relationships are more clear and accurate to our system.</w:t>
+      </w:r>
+      <w:r>
+        <w:rPr>
+          <w:rFonts w:ascii="Times New Roman" w:eastAsia="Times New Roman" w:hAnsi="Times New Roman" w:cs="Times New Roman"/>
+          <w:b/>
+          <w:sz w:val="28"/>
+        </w:rPr>
+        <w:br w:type="page"/>
+      </w:r>
+    </w:p>
+    <w:p>
+      <w:pPr>
+        <w:rPr>
+          <w:rFonts w:ascii="Times New Roman" w:eastAsia="Times New Roman" w:hAnsi="Times New Roman" w:cs="Times New Roman"/>
+          <w:b/>
+          <w:sz w:val="28"/>
+        </w:rPr>
+      </w:pPr>
+      <w:r>
+        <w:rPr>
+          <w:rFonts w:ascii="Times New Roman" w:hAnsi="Times New Roman" w:cs="Times New Roman"/>
+          <w:noProof/>
+          <w:sz w:val="24"/>
+        </w:rPr>
+        <w:lastRenderedPageBreak/>
+        <w:drawing>
+          <wp:anchor distT="0" distB="0" distL="114300" distR="114300" simplePos="0" relativeHeight="251658240" behindDoc="0" locked="0" layoutInCell="1" allowOverlap="1" wp14:anchorId="016B0014" wp14:editId="00EEAFE6">
+            <wp:simplePos x="0" y="0"/>
+            <wp:positionH relativeFrom="column">
+              <wp:posOffset>-914400</wp:posOffset>
+            </wp:positionH>
+            <wp:positionV relativeFrom="paragraph">
+              <wp:posOffset>318135</wp:posOffset>
+            </wp:positionV>
+            <wp:extent cx="7772400" cy="5282565"/>
+            <wp:effectExtent l="0" t="0" r="0" b="0"/>
+            <wp:wrapTight wrapText="bothSides">
+              <wp:wrapPolygon edited="0">
+                <wp:start x="0" y="0"/>
+                <wp:lineTo x="0" y="21499"/>
+                <wp:lineTo x="21529" y="21499"/>
+                <wp:lineTo x="21529" y="0"/>
+                <wp:lineTo x="0" y="0"/>
+              </wp:wrapPolygon>
+            </wp:wrapTight>
+            <wp:docPr id="10" name="Picture 7"/>
+            <wp:cNvGraphicFramePr>
+              <a:graphicFrameLocks xmlns:a="http://schemas.openxmlformats.org/drawingml/2006/main" noChangeAspect="1"/>
+            </wp:cNvGraphicFramePr>
+            <a:graphic xmlns:a="http://schemas.openxmlformats.org/drawingml/2006/main">
+              <a:graphicData uri="http://schemas.openxmlformats.org/drawingml/2006/picture">
+                <pic:pic xmlns:pic="http://schemas.openxmlformats.org/drawingml/2006/picture">
+                  <pic:nvPicPr>
+                    <pic:cNvPr id="0" name="Picture 7"/>
+                    <pic:cNvPicPr>
+                      <a:picLocks noChangeAspect="1" noChangeArrowheads="1"/>
+                    </pic:cNvPicPr>
+                  </pic:nvPicPr>
+                  <pic:blipFill>
+                    <a:blip r:embed="rId11">
+                      <a:extLst>
+                        <a:ext uri="{28A0092B-C50C-407E-A947-70E740481C1C}">
+                          <a14:useLocalDpi xmlns:a14="http://schemas.microsoft.com/office/drawing/2010/main" val="0"/>
+                        </a:ext>
+                      </a:extLst>
+                    </a:blip>
+                    <a:srcRect/>
+                    <a:stretch>
+                      <a:fillRect/>
+                    </a:stretch>
+                  </pic:blipFill>
+                  <pic:spPr bwMode="auto">
+                    <a:xfrm>
+                      <a:off x="0" y="0"/>
+                      <a:ext cx="7772400" cy="5282565"/>
+                    </a:xfrm>
+                    <a:prstGeom prst="rect">
+                      <a:avLst/>
+                    </a:prstGeom>
+                    <a:noFill/>
+                    <a:ln>
+                      <a:noFill/>
+                    </a:ln>
+                  </pic:spPr>
+                </pic:pic>
+              </a:graphicData>
+            </a:graphic>
+            <wp14:sizeRelH relativeFrom="page">
+              <wp14:pctWidth>0</wp14:pctWidth>
+            </wp14:sizeRelH>
+            <wp14:sizeRelV relativeFrom="page">
+              <wp14:pctHeight>0</wp14:pctHeight>
+            </wp14:sizeRelV>
+          </wp:anchor>
+        </w:drawing>
+      </w:r>
+      <w:r>
+        <w:rPr>
+          <w:rFonts w:ascii="Times New Roman" w:eastAsia="Times New Roman" w:hAnsi="Times New Roman" w:cs="Times New Roman"/>
+          <w:b/>
+          <w:sz w:val="28"/>
+        </w:rPr>
+        <w:t>Sequence Diagram</w:t>
+      </w:r>
+      <w:r>
+        <w:rPr>
+          <w:rFonts w:ascii="Times New Roman" w:eastAsia="Times New Roman" w:hAnsi="Times New Roman" w:cs="Times New Roman"/>
+          <w:b/>
+          <w:sz w:val="28"/>
+        </w:rPr>
+        <w:t>:</w:t>
+      </w:r>
+      <w:r>
+        <w:rPr>
+          <w:rFonts w:ascii="Times New Roman" w:eastAsia="Times New Roman" w:hAnsi="Times New Roman" w:cs="Times New Roman"/>
+          <w:b/>
+          <w:sz w:val="28"/>
+        </w:rPr>
+        <w:softHyphen/>
+      </w:r>
+      <w:r>
+        <w:rPr>
+          <w:rFonts w:ascii="Times New Roman" w:eastAsia="Times New Roman" w:hAnsi="Times New Roman" w:cs="Times New Roman"/>
+          <w:b/>
+          <w:sz w:val="28"/>
+        </w:rPr>
+        <w:softHyphen/>
+      </w:r>
+      <w:r>
+        <w:rPr>
+          <w:rFonts w:ascii="Times New Roman" w:eastAsia="Times New Roman" w:hAnsi="Times New Roman" w:cs="Times New Roman"/>
+          <w:b/>
+          <w:sz w:val="28"/>
+        </w:rPr>
+        <w:softHyphen/>
       </w:r>
     </w:p>
     <w:p>
@@ -624,16 +643,92 @@
           <w:sz w:val="24"/>
         </w:rPr>
       </w:pPr>
-      <w:hyperlink r:id="rId11" w:anchor="G0B0xfRHj-Uu9pWWpyM2k5d0JmNEE" w:history="1">
-        <w:r>
-          <w:rPr>
-            <w:rStyle w:val="Hyperlink"/>
-            <w:rFonts w:ascii="Times New Roman" w:hAnsi="Times New Roman" w:cs="Times New Roman"/>
-            <w:sz w:val="24"/>
-          </w:rPr>
-          <w:t>https://www.draw.io/#G0B0xfRHj-Uu9pWWpyM2k5d0JmNEE</w:t>
-        </w:r>
-      </w:hyperlink>
+    </w:p>
+    <w:p>
+      <w:pPr>
+        <w:spacing w:after="200" w:line="276" w:lineRule="auto"/>
+        <w:rPr>
+          <w:rFonts w:ascii="Times New Roman" w:hAnsi="Times New Roman" w:cs="Times New Roman"/>
+          <w:sz w:val="24"/>
+        </w:rPr>
+      </w:pPr>
+      <w:r>
+        <w:rPr>
+          <w:rFonts w:ascii="Times New Roman" w:hAnsi="Times New Roman" w:cs="Times New Roman"/>
+          <w:sz w:val="24"/>
+        </w:rPr>
+        <w:t>The sequence diagram displays how all of the different menus interact with each other and w</w:t>
+      </w:r>
+      <w:r>
+        <w:rPr>
+          <w:rFonts w:ascii="Times New Roman" w:hAnsi="Times New Roman" w:cs="Times New Roman"/>
+          <w:sz w:val="24"/>
+        </w:rPr>
+        <w:t xml:space="preserve">here you can go from each menu. </w:t>
+      </w:r>
+      <w:r>
+        <w:rPr>
+          <w:rFonts w:ascii="Times New Roman" w:hAnsi="Times New Roman" w:cs="Times New Roman"/>
+          <w:sz w:val="24"/>
+        </w:rPr>
+        <w:t xml:space="preserve">For example, you can navigate from the main page to the single player menu, multiplayer menu, </w:t>
+      </w:r>
+      <w:r>
+        <w:rPr>
+          <w:rFonts w:ascii="Times New Roman" w:hAnsi="Times New Roman" w:cs="Times New Roman"/>
+          <w:sz w:val="24"/>
+        </w:rPr>
+        <w:t xml:space="preserve">and the </w:t>
+      </w:r>
+      <w:r>
+        <w:rPr>
+          <w:rFonts w:ascii="Times New Roman" w:hAnsi="Times New Roman" w:cs="Times New Roman"/>
+          <w:sz w:val="24"/>
+        </w:rPr>
+        <w:t>s</w:t>
+      </w:r>
+      <w:r>
+        <w:rPr>
+          <w:rFonts w:ascii="Times New Roman" w:hAnsi="Times New Roman" w:cs="Times New Roman"/>
+          <w:sz w:val="24"/>
+        </w:rPr>
+        <w:t>ettings page, which you can navigate back to the main menu from all of these menus too</w:t>
+      </w:r>
+      <w:r>
+        <w:rPr>
+          <w:rFonts w:ascii="Times New Roman" w:hAnsi="Times New Roman" w:cs="Times New Roman"/>
+          <w:sz w:val="24"/>
+        </w:rPr>
+        <w:t>. There are several different menus to see i</w:t>
+      </w:r>
+      <w:r>
+        <w:rPr>
+          <w:rFonts w:ascii="Times New Roman" w:hAnsi="Times New Roman" w:cs="Times New Roman"/>
+          <w:sz w:val="24"/>
+        </w:rPr>
+        <w:t>n our application and this diagram</w:t>
+      </w:r>
+      <w:r>
+        <w:rPr>
+          <w:rFonts w:ascii="Times New Roman" w:hAnsi="Times New Roman" w:cs="Times New Roman"/>
+          <w:sz w:val="24"/>
+        </w:rPr>
+        <w:t xml:space="preserve"> shows how you can get to each of those menus by following the path to that menu based off which arrows lead to it</w:t>
+      </w:r>
+      <w:r>
+        <w:rPr>
+          <w:rFonts w:ascii="Times New Roman" w:hAnsi="Times New Roman" w:cs="Times New Roman"/>
+          <w:sz w:val="24"/>
+        </w:rPr>
+        <w:t xml:space="preserve">. Furthermore, the diagram shows how you can navigate back to other menus </w:t>
+      </w:r>
+      <w:r>
+        <w:rPr>
+          <w:rFonts w:ascii="Times New Roman" w:hAnsi="Times New Roman" w:cs="Times New Roman"/>
+          <w:sz w:val="24"/>
+        </w:rPr>
+        <w:t>from the current menu you are at.</w:t>
+      </w:r>
       <w:r>
         <w:rPr>
           <w:rFonts w:ascii="Times New Roman" w:hAnsi="Times New Roman" w:cs="Times New Roman"/>
@@ -641,32 +736,6 @@
         </w:rPr>
         <w:t xml:space="preserve"> </w:t>
       </w:r>
-    </w:p>
-    <w:p>
-      <w:pPr>
-        <w:rPr>
-          <w:rFonts w:ascii="Times New Roman" w:hAnsi="Times New Roman" w:cs="Times New Roman"/>
-          <w:sz w:val="24"/>
-          <w:szCs w:val="24"/>
-        </w:rPr>
-      </w:pPr>
-      <w:r>
-        <w:rPr>
-          <w:rFonts w:ascii="Times New Roman" w:hAnsi="Times New Roman" w:cs="Times New Roman"/>
-          <w:sz w:val="24"/>
-          <w:szCs w:val="24"/>
-        </w:rPr>
-        <w:t>[REMOVE LINK AFTER COMPLETION OF THE ABOVE]</w:t>
-      </w:r>
-    </w:p>
-    <w:p>
-      <w:pPr>
-        <w:spacing w:after="200" w:line="276" w:lineRule="auto"/>
-        <w:rPr>
-          <w:rFonts w:ascii="Times New Roman" w:hAnsi="Times New Roman" w:cs="Times New Roman"/>
-          <w:sz w:val="24"/>
-        </w:rPr>
-      </w:pPr>
       <w:r>
         <w:rPr>
           <w:rFonts w:ascii="Times New Roman" w:hAnsi="Times New Roman" w:cs="Times New Roman"/>
@@ -714,7 +783,7 @@
           <w:noProof/>
         </w:rPr>
         <w:drawing>
-          <wp:inline distT="0" distB="0" distL="0" distR="0">
+          <wp:inline distT="0" distB="0" distL="0" distR="0" wp14:anchorId="5FDEB99C" wp14:editId="7E837DB4">
             <wp:extent cx="5943600" cy="3566160"/>
             <wp:effectExtent l="0" t="0" r="0" b="0"/>
             <wp:docPr id="3" name="Picture 3"/>
@@ -774,8 +843,6 @@
         </w:rPr>
         <w:t xml:space="preserve">The Outlined Design pattern for the class diagram is similar to the class diagram except that it uses a proxy class which is a copy of the original class that links together to make an outlined design pattern diagram. </w:t>
       </w:r>
-      <w:bookmarkStart w:id="0" w:name="_GoBack"/>
-      <w:bookmarkEnd w:id="0"/>
     </w:p>
     <w:p>
       <w:pPr>
@@ -994,7 +1061,7 @@
 </file>
 
 <file path=word/styles.xml><?xml version="1.0" encoding="utf-8"?>
-<w:styles xmlns:r="http://schemas.openxmlformats.org/officeDocument/2006/relationships" xmlns:w="http://schemas.openxmlformats.org/wordprocessingml/2006/main">
+<w:styles xmlns:mc="http://schemas.openxmlformats.org/markup-compatibility/2006" xmlns:r="http://schemas.openxmlformats.org/officeDocument/2006/relationships" xmlns:w="http://schemas.openxmlformats.org/wordprocessingml/2006/main" xmlns:w14="http://schemas.microsoft.com/office/word/2010/wordml" mc:Ignorable="w14">
   <w:docDefaults>
     <w:rPrDefault>
       <w:rPr>
@@ -1010,7 +1077,7 @@
       </w:pPr>
     </w:pPrDefault>
   </w:docDefaults>
-  <w:latentStyles w:defLockedState="0" w:defUIPriority="99" w:defSemiHidden="1" w:defUnhideWhenUsed="1" w:defQFormat="0" w:count="267">
+  <w:latentStyles w:defLockedState="0" w:defUIPriority="99" w:defSemiHidden="1" w:defUnhideWhenUsed="1" w:defQFormat="0" w:count="276">
     <w:lsdException w:name="Normal" w:semiHidden="0" w:uiPriority="0" w:unhideWhenUsed="0" w:qFormat="1"/>
     <w:lsdException w:name="heading 1" w:semiHidden="0" w:uiPriority="9" w:unhideWhenUsed="0" w:qFormat="1"/>
     <w:lsdException w:name="heading 2" w:uiPriority="9" w:qFormat="1"/>
@@ -1170,7 +1237,267 @@
     <w:uiPriority w:val="99"/>
     <w:semiHidden/>
     <w:unhideWhenUsed/>
+    <w:tblPr>
+      <w:tblInd w:w="0" w:type="dxa"/>
+      <w:tblCellMar>
+        <w:top w:w="0" w:type="dxa"/>
+        <w:left w:w="108" w:type="dxa"/>
+        <w:bottom w:w="0" w:type="dxa"/>
+        <w:right w:w="108" w:type="dxa"/>
+      </w:tblCellMar>
+    </w:tblPr>
+  </w:style>
+  <w:style w:type="numbering" w:default="1" w:styleId="NoList">
+    <w:name w:val="No List"/>
+    <w:uiPriority w:val="99"/>
+    <w:semiHidden/>
+    <w:unhideWhenUsed/>
+  </w:style>
+  <w:style w:type="paragraph" w:customStyle="1" w:styleId="Normal1">
+    <w:name w:val="Normal1"/>
+    <w:rsid w:val="005C0237"/>
+    <w:pPr>
+      <w:widowControl w:val="0"/>
+      <w:spacing w:after="160" w:line="259" w:lineRule="auto"/>
+    </w:pPr>
+    <w:rPr>
+      <w:rFonts w:ascii="Calibri" w:eastAsia="Calibri" w:hAnsi="Calibri" w:cs="Calibri"/>
+      <w:color w:val="000000"/>
+    </w:rPr>
+  </w:style>
+  <w:style w:type="paragraph" w:styleId="BalloonText">
+    <w:name w:val="Balloon Text"/>
+    <w:basedOn w:val="Normal"/>
+    <w:link w:val="BalloonTextChar"/>
+    <w:uiPriority w:val="99"/>
+    <w:semiHidden/>
+    <w:unhideWhenUsed/>
+    <w:rsid w:val="005C0237"/>
+    <w:pPr>
+      <w:spacing w:after="0" w:line="240" w:lineRule="auto"/>
+    </w:pPr>
+    <w:rPr>
+      <w:rFonts w:ascii="Tahoma" w:hAnsi="Tahoma" w:cs="Tahoma"/>
+      <w:sz w:val="16"/>
+      <w:szCs w:val="16"/>
+    </w:rPr>
+  </w:style>
+  <w:style w:type="character" w:customStyle="1" w:styleId="BalloonTextChar">
+    <w:name w:val="Balloon Text Char"/>
+    <w:basedOn w:val="DefaultParagraphFont"/>
+    <w:link w:val="BalloonText"/>
+    <w:uiPriority w:val="99"/>
+    <w:semiHidden/>
+    <w:rsid w:val="005C0237"/>
+    <w:rPr>
+      <w:rFonts w:ascii="Tahoma" w:hAnsi="Tahoma" w:cs="Tahoma"/>
+      <w:sz w:val="16"/>
+      <w:szCs w:val="16"/>
+    </w:rPr>
+  </w:style>
+  <w:style w:type="character" w:styleId="Hyperlink">
+    <w:name w:val="Hyperlink"/>
+    <w:basedOn w:val="DefaultParagraphFont"/>
+    <w:uiPriority w:val="99"/>
+    <w:unhideWhenUsed/>
+    <w:rsid w:val="005C0237"/>
+    <w:rPr>
+      <w:color w:val="0000FF" w:themeColor="hyperlink"/>
+      <w:u w:val="single"/>
+    </w:rPr>
+  </w:style>
+  <w:style w:type="character" w:styleId="FollowedHyperlink">
+    <w:name w:val="FollowedHyperlink"/>
+    <w:basedOn w:val="DefaultParagraphFont"/>
+    <w:uiPriority w:val="99"/>
+    <w:semiHidden/>
+    <w:unhideWhenUsed/>
+    <w:rsid w:val="0073580A"/>
+    <w:rPr>
+      <w:color w:val="800080" w:themeColor="followedHyperlink"/>
+      <w:u w:val="single"/>
+    </w:rPr>
+  </w:style>
+</w:styles>
+</file>
+
+<file path=word/stylesWithEffects.xml><?xml version="1.0" encoding="utf-8"?>
+<w:styles xmlns:wpc="http://schemas.microsoft.com/office/word/2010/wordprocessingCanvas" xmlns:mo="http://schemas.microsoft.com/office/mac/office/2008/main" xmlns:mc="http://schemas.openxmlformats.org/markup-compatibility/2006" xmlns:mv="urn:schemas-microsoft-com:mac:vml" xmlns:o="urn:schemas-microsoft-com:office:office" xmlns:r="http://schemas.openxmlformats.org/officeDocument/2006/relationships" xmlns:m="http://schemas.openxmlformats.org/officeDocument/2006/math" xmlns:v="urn:schemas-microsoft-com:vml" xmlns:wp14="http://schemas.microsoft.com/office/word/2010/wordprocessingDrawing" xmlns:wp="http://schemas.openxmlformats.org/drawingml/2006/wordprocessingDrawing" xmlns:w10="urn:schemas-microsoft-com:office:word" xmlns:w="http://schemas.openxmlformats.org/wordprocessingml/2006/main" xmlns:w14="http://schemas.microsoft.com/office/word/2010/wordml" xmlns:wpg="http://schemas.microsoft.com/office/word/2010/wordprocessingGroup" xmlns:wpi="http://schemas.microsoft.com/office/word/2010/wordprocessingInk" xmlns:wne="http://schemas.microsoft.com/office/word/2006/wordml" xmlns:wps="http://schemas.microsoft.com/office/word/2010/wordprocessingShape" mc:Ignorable="w14 wp14">
+  <w:docDefaults>
+    <w:rPrDefault>
+      <w:rPr>
+        <w:rFonts w:asciiTheme="minorHAnsi" w:eastAsiaTheme="minorHAnsi" w:hAnsiTheme="minorHAnsi" w:cstheme="minorBidi"/>
+        <w:sz w:val="22"/>
+        <w:szCs w:val="22"/>
+        <w:lang w:val="en-US" w:eastAsia="en-US" w:bidi="ar-SA"/>
+      </w:rPr>
+    </w:rPrDefault>
+    <w:pPrDefault>
+      <w:pPr>
+        <w:spacing w:after="200" w:line="276" w:lineRule="auto"/>
+      </w:pPr>
+    </w:pPrDefault>
+  </w:docDefaults>
+  <w:latentStyles w:defLockedState="0" w:defUIPriority="99" w:defSemiHidden="1" w:defUnhideWhenUsed="1" w:defQFormat="0" w:count="276">
+    <w:lsdException w:name="Normal" w:semiHidden="0" w:uiPriority="0" w:unhideWhenUsed="0" w:qFormat="1"/>
+    <w:lsdException w:name="heading 1" w:semiHidden="0" w:uiPriority="9" w:unhideWhenUsed="0" w:qFormat="1"/>
+    <w:lsdException w:name="heading 2" w:uiPriority="9" w:qFormat="1"/>
+    <w:lsdException w:name="heading 3" w:uiPriority="9" w:qFormat="1"/>
+    <w:lsdException w:name="heading 4" w:uiPriority="9" w:qFormat="1"/>
+    <w:lsdException w:name="heading 5" w:uiPriority="9" w:qFormat="1"/>
+    <w:lsdException w:name="heading 6" w:uiPriority="9" w:qFormat="1"/>
+    <w:lsdException w:name="heading 7" w:uiPriority="9" w:qFormat="1"/>
+    <w:lsdException w:name="heading 8" w:uiPriority="9" w:qFormat="1"/>
+    <w:lsdException w:name="heading 9" w:uiPriority="9" w:qFormat="1"/>
+    <w:lsdException w:name="toc 1" w:uiPriority="39"/>
+    <w:lsdException w:name="toc 2" w:uiPriority="39"/>
+    <w:lsdException w:name="toc 3" w:uiPriority="39"/>
+    <w:lsdException w:name="toc 4" w:uiPriority="39"/>
+    <w:lsdException w:name="toc 5" w:uiPriority="39"/>
+    <w:lsdException w:name="toc 6" w:uiPriority="39"/>
+    <w:lsdException w:name="toc 7" w:uiPriority="39"/>
+    <w:lsdException w:name="toc 8" w:uiPriority="39"/>
+    <w:lsdException w:name="toc 9" w:uiPriority="39"/>
+    <w:lsdException w:name="caption" w:uiPriority="35" w:qFormat="1"/>
+    <w:lsdException w:name="Title" w:semiHidden="0" w:uiPriority="10" w:unhideWhenUsed="0" w:qFormat="1"/>
+    <w:lsdException w:name="Default Paragraph Font" w:uiPriority="1"/>
+    <w:lsdException w:name="Subtitle" w:semiHidden="0" w:uiPriority="11" w:unhideWhenUsed="0" w:qFormat="1"/>
+    <w:lsdException w:name="Strong" w:semiHidden="0" w:uiPriority="22" w:unhideWhenUsed="0" w:qFormat="1"/>
+    <w:lsdException w:name="Emphasis" w:semiHidden="0" w:uiPriority="20" w:unhideWhenUsed="0" w:qFormat="1"/>
+    <w:lsdException w:name="Normal Table" w:semiHidden="0" w:unhideWhenUsed="0"/>
+    <w:lsdException w:name="Table Web 1" w:semiHidden="0" w:unhideWhenUsed="0"/>
+    <w:lsdException w:name="Table Grid" w:semiHidden="0" w:uiPriority="59" w:unhideWhenUsed="0"/>
+    <w:lsdException w:name="Placeholder Text" w:unhideWhenUsed="0"/>
+    <w:lsdException w:name="No Spacing" w:semiHidden="0" w:uiPriority="1" w:unhideWhenUsed="0" w:qFormat="1"/>
+    <w:lsdException w:name="Light Shading" w:semiHidden="0" w:uiPriority="60" w:unhideWhenUsed="0"/>
+    <w:lsdException w:name="Light List" w:semiHidden="0" w:uiPriority="61" w:unhideWhenUsed="0"/>
+    <w:lsdException w:name="Light Grid" w:semiHidden="0" w:uiPriority="62" w:unhideWhenUsed="0"/>
+    <w:lsdException w:name="Medium Shading 1" w:semiHidden="0" w:uiPriority="63" w:unhideWhenUsed="0"/>
+    <w:lsdException w:name="Medium Shading 2" w:semiHidden="0" w:uiPriority="64" w:unhideWhenUsed="0"/>
+    <w:lsdException w:name="Medium List 1" w:semiHidden="0" w:uiPriority="65" w:unhideWhenUsed="0"/>
+    <w:lsdException w:name="Medium List 2" w:semiHidden="0" w:uiPriority="66" w:unhideWhenUsed="0"/>
+    <w:lsdException w:name="Medium Grid 1" w:semiHidden="0" w:uiPriority="67" w:unhideWhenUsed="0"/>
+    <w:lsdException w:name="Medium Grid 2" w:semiHidden="0" w:uiPriority="68" w:unhideWhenUsed="0"/>
+    <w:lsdException w:name="Medium Grid 3" w:semiHidden="0" w:uiPriority="69" w:unhideWhenUsed="0"/>
+    <w:lsdException w:name="Dark List" w:semiHidden="0" w:uiPriority="70" w:unhideWhenUsed="0"/>
+    <w:lsdException w:name="Colorful Shading" w:semiHidden="0" w:uiPriority="71" w:unhideWhenUsed="0"/>
+    <w:lsdException w:name="Colorful List" w:semiHidden="0" w:uiPriority="72" w:unhideWhenUsed="0"/>
+    <w:lsdException w:name="Colorful Grid" w:semiHidden="0" w:uiPriority="73" w:unhideWhenUsed="0"/>
+    <w:lsdException w:name="Light Shading Accent 1" w:semiHidden="0" w:uiPriority="60" w:unhideWhenUsed="0"/>
+    <w:lsdException w:name="Light List Accent 1" w:semiHidden="0" w:uiPriority="61" w:unhideWhenUsed="0"/>
+    <w:lsdException w:name="Light Grid Accent 1" w:semiHidden="0" w:uiPriority="62" w:unhideWhenUsed="0"/>
+    <w:lsdException w:name="Medium Shading 1 Accent 1" w:semiHidden="0" w:uiPriority="63" w:unhideWhenUsed="0"/>
+    <w:lsdException w:name="Medium Shading 2 Accent 1" w:semiHidden="0" w:uiPriority="64" w:unhideWhenUsed="0"/>
+    <w:lsdException w:name="Medium List 1 Accent 1" w:semiHidden="0" w:uiPriority="65" w:unhideWhenUsed="0"/>
+    <w:lsdException w:name="Revision" w:unhideWhenUsed="0"/>
+    <w:lsdException w:name="List Paragraph" w:semiHidden="0" w:uiPriority="34" w:unhideWhenUsed="0" w:qFormat="1"/>
+    <w:lsdException w:name="Quote" w:semiHidden="0" w:uiPriority="29" w:unhideWhenUsed="0" w:qFormat="1"/>
+    <w:lsdException w:name="Intense Quote" w:semiHidden="0" w:uiPriority="30" w:unhideWhenUsed="0" w:qFormat="1"/>
+    <w:lsdException w:name="Medium List 2 Accent 1" w:semiHidden="0" w:uiPriority="66" w:unhideWhenUsed="0"/>
+    <w:lsdException w:name="Medium Grid 1 Accent 1" w:semiHidden="0" w:uiPriority="67" w:unhideWhenUsed="0"/>
+    <w:lsdException w:name="Medium Grid 2 Accent 1" w:semiHidden="0" w:uiPriority="68" w:unhideWhenUsed="0"/>
+    <w:lsdException w:name="Medium Grid 3 Accent 1" w:semiHidden="0" w:uiPriority="69" w:unhideWhenUsed="0"/>
+    <w:lsdException w:name="Dark List Accent 1" w:semiHidden="0" w:uiPriority="70" w:unhideWhenUsed="0"/>
+    <w:lsdException w:name="Colorful Shading Accent 1" w:semiHidden="0" w:uiPriority="71" w:unhideWhenUsed="0"/>
+    <w:lsdException w:name="Colorful List Accent 1" w:semiHidden="0" w:uiPriority="72" w:unhideWhenUsed="0"/>
+    <w:lsdException w:name="Colorful Grid Accent 1" w:semiHidden="0" w:uiPriority="73" w:unhideWhenUsed="0"/>
+    <w:lsdException w:name="Light Shading Accent 2" w:semiHidden="0" w:uiPriority="60" w:unhideWhenUsed="0"/>
+    <w:lsdException w:name="Light List Accent 2" w:semiHidden="0" w:uiPriority="61" w:unhideWhenUsed="0"/>
+    <w:lsdException w:name="Light Grid Accent 2" w:semiHidden="0" w:uiPriority="62" w:unhideWhenUsed="0"/>
+    <w:lsdException w:name="Medium Shading 1 Accent 2" w:semiHidden="0" w:uiPriority="63" w:unhideWhenUsed="0"/>
+    <w:lsdException w:name="Medium Shading 2 Accent 2" w:semiHidden="0" w:uiPriority="64" w:unhideWhenUsed="0"/>
+    <w:lsdException w:name="Medium List 1 Accent 2" w:semiHidden="0" w:uiPriority="65" w:unhideWhenUsed="0"/>
+    <w:lsdException w:name="Medium List 2 Accent 2" w:semiHidden="0" w:uiPriority="66" w:unhideWhenUsed="0"/>
+    <w:lsdException w:name="Medium Grid 1 Accent 2" w:semiHidden="0" w:uiPriority="67" w:unhideWhenUsed="0"/>
+    <w:lsdException w:name="Medium Grid 2 Accent 2" w:semiHidden="0" w:uiPriority="68" w:unhideWhenUsed="0"/>
+    <w:lsdException w:name="Medium Grid 3 Accent 2" w:semiHidden="0" w:uiPriority="69" w:unhideWhenUsed="0"/>
+    <w:lsdException w:name="Dark List Accent 2" w:semiHidden="0" w:uiPriority="70" w:unhideWhenUsed="0"/>
+    <w:lsdException w:name="Colorful Shading Accent 2" w:semiHidden="0" w:uiPriority="71" w:unhideWhenUsed="0"/>
+    <w:lsdException w:name="Colorful List Accent 2" w:semiHidden="0" w:uiPriority="72" w:unhideWhenUsed="0"/>
+    <w:lsdException w:name="Colorful Grid Accent 2" w:semiHidden="0" w:uiPriority="73" w:unhideWhenUsed="0"/>
+    <w:lsdException w:name="Light Shading Accent 3" w:semiHidden="0" w:uiPriority="60" w:unhideWhenUsed="0"/>
+    <w:lsdException w:name="Light List Accent 3" w:semiHidden="0" w:uiPriority="61" w:unhideWhenUsed="0"/>
+    <w:lsdException w:name="Light Grid Accent 3" w:semiHidden="0" w:uiPriority="62" w:unhideWhenUsed="0"/>
+    <w:lsdException w:name="Medium Shading 1 Accent 3" w:semiHidden="0" w:uiPriority="63" w:unhideWhenUsed="0"/>
+    <w:lsdException w:name="Medium Shading 2 Accent 3" w:semiHidden="0" w:uiPriority="64" w:unhideWhenUsed="0"/>
+    <w:lsdException w:name="Medium List 1 Accent 3" w:semiHidden="0" w:uiPriority="65" w:unhideWhenUsed="0"/>
+    <w:lsdException w:name="Medium List 2 Accent 3" w:semiHidden="0" w:uiPriority="66" w:unhideWhenUsed="0"/>
+    <w:lsdException w:name="Medium Grid 1 Accent 3" w:semiHidden="0" w:uiPriority="67" w:unhideWhenUsed="0"/>
+    <w:lsdException w:name="Medium Grid 2 Accent 3" w:semiHidden="0" w:uiPriority="68" w:unhideWhenUsed="0"/>
+    <w:lsdException w:name="Medium Grid 3 Accent 3" w:semiHidden="0" w:uiPriority="69" w:unhideWhenUsed="0"/>
+    <w:lsdException w:name="Dark List Accent 3" w:semiHidden="0" w:uiPriority="70" w:unhideWhenUsed="0"/>
+    <w:lsdException w:name="Colorful Shading Accent 3" w:semiHidden="0" w:uiPriority="71" w:unhideWhenUsed="0"/>
+    <w:lsdException w:name="Colorful List Accent 3" w:semiHidden="0" w:uiPriority="72" w:unhideWhenUsed="0"/>
+    <w:lsdException w:name="Colorful Grid Accent 3" w:semiHidden="0" w:uiPriority="73" w:unhideWhenUsed="0"/>
+    <w:lsdException w:name="Light Shading Accent 4" w:semiHidden="0" w:uiPriority="60" w:unhideWhenUsed="0"/>
+    <w:lsdException w:name="Light List Accent 4" w:semiHidden="0" w:uiPriority="61" w:unhideWhenUsed="0"/>
+    <w:lsdException w:name="Light Grid Accent 4" w:semiHidden="0" w:uiPriority="62" w:unhideWhenUsed="0"/>
+    <w:lsdException w:name="Medium Shading 1 Accent 4" w:semiHidden="0" w:uiPriority="63" w:unhideWhenUsed="0"/>
+    <w:lsdException w:name="Medium Shading 2 Accent 4" w:semiHidden="0" w:uiPriority="64" w:unhideWhenUsed="0"/>
+    <w:lsdException w:name="Medium List 1 Accent 4" w:semiHidden="0" w:uiPriority="65" w:unhideWhenUsed="0"/>
+    <w:lsdException w:name="Medium List 2 Accent 4" w:semiHidden="0" w:uiPriority="66" w:unhideWhenUsed="0"/>
+    <w:lsdException w:name="Medium Grid 1 Accent 4" w:semiHidden="0" w:uiPriority="67" w:unhideWhenUsed="0"/>
+    <w:lsdException w:name="Medium Grid 2 Accent 4" w:semiHidden="0" w:uiPriority="68" w:unhideWhenUsed="0"/>
+    <w:lsdException w:name="Medium Grid 3 Accent 4" w:semiHidden="0" w:uiPriority="69" w:unhideWhenUsed="0"/>
+    <w:lsdException w:name="Dark List Accent 4" w:semiHidden="0" w:uiPriority="70" w:unhideWhenUsed="0"/>
+    <w:lsdException w:name="Colorful Shading Accent 4" w:semiHidden="0" w:uiPriority="71" w:unhideWhenUsed="0"/>
+    <w:lsdException w:name="Colorful List Accent 4" w:semiHidden="0" w:uiPriority="72" w:unhideWhenUsed="0"/>
+    <w:lsdException w:name="Colorful Grid Accent 4" w:semiHidden="0" w:uiPriority="73" w:unhideWhenUsed="0"/>
+    <w:lsdException w:name="Light Shading Accent 5" w:semiHidden="0" w:uiPriority="60" w:unhideWhenUsed="0"/>
+    <w:lsdException w:name="Light List Accent 5" w:semiHidden="0" w:uiPriority="61" w:unhideWhenUsed="0"/>
+    <w:lsdException w:name="Light Grid Accent 5" w:semiHidden="0" w:uiPriority="62" w:unhideWhenUsed="0"/>
+    <w:lsdException w:name="Medium Shading 1 Accent 5" w:semiHidden="0" w:uiPriority="63" w:unhideWhenUsed="0"/>
+    <w:lsdException w:name="Medium Shading 2 Accent 5" w:semiHidden="0" w:uiPriority="64" w:unhideWhenUsed="0"/>
+    <w:lsdException w:name="Medium List 1 Accent 5" w:semiHidden="0" w:uiPriority="65" w:unhideWhenUsed="0"/>
+    <w:lsdException w:name="Medium List 2 Accent 5" w:semiHidden="0" w:uiPriority="66" w:unhideWhenUsed="0"/>
+    <w:lsdException w:name="Medium Grid 1 Accent 5" w:semiHidden="0" w:uiPriority="67" w:unhideWhenUsed="0"/>
+    <w:lsdException w:name="Medium Grid 2 Accent 5" w:semiHidden="0" w:uiPriority="68" w:unhideWhenUsed="0"/>
+    <w:lsdException w:name="Medium Grid 3 Accent 5" w:semiHidden="0" w:uiPriority="69" w:unhideWhenUsed="0"/>
+    <w:lsdException w:name="Dark List Accent 5" w:semiHidden="0" w:uiPriority="70" w:unhideWhenUsed="0"/>
+    <w:lsdException w:name="Colorful Shading Accent 5" w:semiHidden="0" w:uiPriority="71" w:unhideWhenUsed="0"/>
+    <w:lsdException w:name="Colorful List Accent 5" w:semiHidden="0" w:uiPriority="72" w:unhideWhenUsed="0"/>
+    <w:lsdException w:name="Colorful Grid Accent 5" w:semiHidden="0" w:uiPriority="73" w:unhideWhenUsed="0"/>
+    <w:lsdException w:name="Light Shading Accent 6" w:semiHidden="0" w:uiPriority="60" w:unhideWhenUsed="0"/>
+    <w:lsdException w:name="Light List Accent 6" w:semiHidden="0" w:uiPriority="61" w:unhideWhenUsed="0"/>
+    <w:lsdException w:name="Light Grid Accent 6" w:semiHidden="0" w:uiPriority="62" w:unhideWhenUsed="0"/>
+    <w:lsdException w:name="Medium Shading 1 Accent 6" w:semiHidden="0" w:uiPriority="63" w:unhideWhenUsed="0"/>
+    <w:lsdException w:name="Medium Shading 2 Accent 6" w:semiHidden="0" w:uiPriority="64" w:unhideWhenUsed="0"/>
+    <w:lsdException w:name="Medium List 1 Accent 6" w:semiHidden="0" w:uiPriority="65" w:unhideWhenUsed="0"/>
+    <w:lsdException w:name="Medium List 2 Accent 6" w:semiHidden="0" w:uiPriority="66" w:unhideWhenUsed="0"/>
+    <w:lsdException w:name="Medium Grid 1 Accent 6" w:semiHidden="0" w:uiPriority="67" w:unhideWhenUsed="0"/>
+    <w:lsdException w:name="Medium Grid 2 Accent 6" w:semiHidden="0" w:uiPriority="68" w:unhideWhenUsed="0"/>
+    <w:lsdException w:name="Medium Grid 3 Accent 6" w:semiHidden="0" w:uiPriority="69" w:unhideWhenUsed="0"/>
+    <w:lsdException w:name="Dark List Accent 6" w:semiHidden="0" w:uiPriority="70" w:unhideWhenUsed="0"/>
+    <w:lsdException w:name="Colorful Shading Accent 6" w:semiHidden="0" w:uiPriority="71" w:unhideWhenUsed="0"/>
+    <w:lsdException w:name="Colorful List Accent 6" w:semiHidden="0" w:uiPriority="72" w:unhideWhenUsed="0"/>
+    <w:lsdException w:name="Colorful Grid Accent 6" w:semiHidden="0" w:uiPriority="73" w:unhideWhenUsed="0"/>
+    <w:lsdException w:name="Subtle Emphasis" w:semiHidden="0" w:uiPriority="19" w:unhideWhenUsed="0" w:qFormat="1"/>
+    <w:lsdException w:name="Intense Emphasis" w:semiHidden="0" w:uiPriority="21" w:unhideWhenUsed="0" w:qFormat="1"/>
+    <w:lsdException w:name="Subtle Reference" w:semiHidden="0" w:uiPriority="31" w:unhideWhenUsed="0" w:qFormat="1"/>
+    <w:lsdException w:name="Intense Reference" w:semiHidden="0" w:uiPriority="32" w:unhideWhenUsed="0" w:qFormat="1"/>
+    <w:lsdException w:name="Book Title" w:semiHidden="0" w:uiPriority="33" w:unhideWhenUsed="0" w:qFormat="1"/>
+    <w:lsdException w:name="Bibliography" w:uiPriority="37"/>
+    <w:lsdException w:name="TOC Heading" w:uiPriority="39" w:qFormat="1"/>
+  </w:latentStyles>
+  <w:style w:type="paragraph" w:default="1" w:styleId="Normal">
+    <w:name w:val="Normal"/>
     <w:qFormat/>
+    <w:rsid w:val="005C0237"/>
+    <w:pPr>
+      <w:spacing w:after="160" w:line="259" w:lineRule="auto"/>
+    </w:pPr>
+  </w:style>
+  <w:style w:type="character" w:default="1" w:styleId="DefaultParagraphFont">
+    <w:name w:val="Default Paragraph Font"/>
+    <w:uiPriority w:val="1"/>
+    <w:semiHidden/>
+    <w:unhideWhenUsed/>
+  </w:style>
+  <w:style w:type="table" w:default="1" w:styleId="TableNormal">
+    <w:name w:val="Normal Table"/>
+    <w:uiPriority w:val="99"/>
+    <w:semiHidden/>
+    <w:unhideWhenUsed/>
     <w:tblPr>
       <w:tblInd w:w="0" w:type="dxa"/>
       <w:tblCellMar>

</xml_diff>

<commit_message>
Add basic structure for D6.2 script
</commit_message>
<xml_diff>
--- a/deliverables/D5-group-14.docx
+++ b/deliverables/D5-group-14.docx
@@ -1,6 +1,6 @@
 
 <file path=word/document.xml><?xml version="1.0" encoding="utf-8"?>
-<w:document xmlns:wpc="http://schemas.microsoft.com/office/word/2010/wordprocessingCanvas" xmlns:mo="http://schemas.microsoft.com/office/mac/office/2008/main" xmlns:mc="http://schemas.openxmlformats.org/markup-compatibility/2006" xmlns:mv="urn:schemas-microsoft-com:mac:vml" xmlns:o="urn:schemas-microsoft-com:office:office" xmlns:r="http://schemas.openxmlformats.org/officeDocument/2006/relationships" xmlns:m="http://schemas.openxmlformats.org/officeDocument/2006/math" xmlns:v="urn:schemas-microsoft-com:vml" xmlns:wp14="http://schemas.microsoft.com/office/word/2010/wordprocessingDrawing" xmlns:wp="http://schemas.openxmlformats.org/drawingml/2006/wordprocessingDrawing" xmlns:w10="urn:schemas-microsoft-com:office:word" xmlns:w="http://schemas.openxmlformats.org/wordprocessingml/2006/main" xmlns:w14="http://schemas.microsoft.com/office/word/2010/wordml" xmlns:wpg="http://schemas.microsoft.com/office/word/2010/wordprocessingGroup" xmlns:wpi="http://schemas.microsoft.com/office/word/2010/wordprocessingInk" xmlns:wne="http://schemas.microsoft.com/office/word/2006/wordml" xmlns:wps="http://schemas.microsoft.com/office/word/2010/wordprocessingShape" mc:Ignorable="w14 wp14">
+<w:document xmlns:ve="http://schemas.openxmlformats.org/markup-compatibility/2006" xmlns:o="urn:schemas-microsoft-com:office:office" xmlns:r="http://schemas.openxmlformats.org/officeDocument/2006/relationships" xmlns:m="http://schemas.openxmlformats.org/officeDocument/2006/math" xmlns:v="urn:schemas-microsoft-com:vml" xmlns:wp="http://schemas.openxmlformats.org/drawingml/2006/wordprocessingDrawing" xmlns:w10="urn:schemas-microsoft-com:office:word" xmlns:w="http://schemas.openxmlformats.org/wordprocessingml/2006/main" xmlns:wne="http://schemas.microsoft.com/office/word/2006/wordml">
   <w:body>
     <w:p>
       <w:pPr>
@@ -15,10 +15,10 @@
           <w:noProof/>
         </w:rPr>
         <w:drawing>
-          <wp:inline distT="0" distB="0" distL="114300" distR="114300" wp14:anchorId="2F30FCDF" wp14:editId="0561C730">
+          <wp:inline distT="0" distB="0" distL="114300" distR="114300">
             <wp:extent cx="5534025" cy="466725"/>
             <wp:effectExtent l="0" t="0" r="0" b="0"/>
-            <wp:docPr id="1" name="image01.png"/>
+            <wp:docPr id="5" name="image01.png"/>
             <wp:cNvGraphicFramePr/>
             <a:graphic xmlns:a="http://schemas.openxmlformats.org/drawingml/2006/main">
               <a:graphicData uri="http://schemas.openxmlformats.org/drawingml/2006/picture">
@@ -28,7 +28,7 @@
                     <pic:cNvPicPr preferRelativeResize="0"/>
                   </pic:nvPicPr>
                   <pic:blipFill>
-                    <a:blip r:embed="rId5" cstate="print"/>
+                    <a:blip r:embed="rId4" cstate="print"/>
                     <a:srcRect/>
                     <a:stretch>
                       <a:fillRect/>
@@ -66,7 +66,43 @@
           <w:sz w:val="24"/>
           <w:szCs w:val="24"/>
         </w:rPr>
-        <w:t>Hayden Aupperle, Gage Cottrell, Peter Huettl, Garrison Smith</w:t>
+        <w:t xml:space="preserve">Hayden </w:t>
+      </w:r>
+      <w:proofErr w:type="spellStart"/>
+      <w:r>
+        <w:rPr>
+          <w:rFonts w:ascii="Times New Roman" w:eastAsia="Times New Roman" w:hAnsi="Times New Roman" w:cs="Times New Roman"/>
+          <w:sz w:val="24"/>
+          <w:szCs w:val="24"/>
+        </w:rPr>
+        <w:t>Aupperle</w:t>
+      </w:r>
+      <w:proofErr w:type="spellEnd"/>
+      <w:r>
+        <w:rPr>
+          <w:rFonts w:ascii="Times New Roman" w:eastAsia="Times New Roman" w:hAnsi="Times New Roman" w:cs="Times New Roman"/>
+          <w:sz w:val="24"/>
+          <w:szCs w:val="24"/>
+        </w:rPr>
+        <w:t xml:space="preserve">, Gage Cottrell, Peter </w:t>
+      </w:r>
+      <w:proofErr w:type="spellStart"/>
+      <w:r>
+        <w:rPr>
+          <w:rFonts w:ascii="Times New Roman" w:eastAsia="Times New Roman" w:hAnsi="Times New Roman" w:cs="Times New Roman"/>
+          <w:sz w:val="24"/>
+          <w:szCs w:val="24"/>
+        </w:rPr>
+        <w:t>Huettl</w:t>
+      </w:r>
+      <w:proofErr w:type="spellEnd"/>
+      <w:r>
+        <w:rPr>
+          <w:rFonts w:ascii="Times New Roman" w:eastAsia="Times New Roman" w:hAnsi="Times New Roman" w:cs="Times New Roman"/>
+          <w:sz w:val="24"/>
+          <w:szCs w:val="24"/>
+        </w:rPr>
+        <w:t>, Garrison Smith</w:t>
       </w:r>
     </w:p>
     <w:p>
@@ -96,7 +132,7 @@
           <w:rFonts w:ascii="Times New Roman" w:hAnsi="Times New Roman" w:cs="Times New Roman"/>
         </w:rPr>
       </w:pPr>
-      <w:hyperlink r:id="rId6">
+      <w:hyperlink r:id="rId5">
         <w:r>
           <w:rPr>
             <w:rFonts w:ascii="Times New Roman" w:eastAsia="Times New Roman" w:hAnsi="Times New Roman" w:cs="Times New Roman"/>
@@ -108,7 +144,7 @@
           <w:t>https://github.com/petetetete/cs386-project</w:t>
         </w:r>
       </w:hyperlink>
-      <w:hyperlink r:id="rId7"/>
+      <w:hyperlink r:id="rId6"/>
     </w:p>
     <w:p>
       <w:pPr>
@@ -195,8 +231,18 @@
           <w:sz w:val="24"/>
           <w:szCs w:val="24"/>
         </w:rPr>
-        <w:t>Marco Gerosa</w:t>
-      </w:r>
+        <w:t xml:space="preserve">Marco </w:t>
+      </w:r>
+      <w:proofErr w:type="spellStart"/>
+      <w:r>
+        <w:rPr>
+          <w:rFonts w:ascii="Times New Roman" w:eastAsia="Times New Roman" w:hAnsi="Times New Roman" w:cs="Times New Roman"/>
+          <w:sz w:val="24"/>
+          <w:szCs w:val="24"/>
+        </w:rPr>
+        <w:t>Gerosa</w:t>
+      </w:r>
+      <w:proofErr w:type="spellEnd"/>
     </w:p>
     <w:p>
       <w:pPr>
@@ -253,10 +299,10 @@
           <w:sz w:val="24"/>
         </w:rPr>
         <w:drawing>
-          <wp:inline distT="0" distB="0" distL="0" distR="0" wp14:anchorId="13233D8E" wp14:editId="49FD1E24">
+          <wp:inline distT="0" distB="0" distL="0" distR="0">
             <wp:extent cx="4676775" cy="3152775"/>
             <wp:effectExtent l="19050" t="0" r="9525" b="0"/>
-            <wp:docPr id="4" name="Picture 2" descr="C:\Users\huett_000\Downloads\D5-High-Level.png"/>
+            <wp:docPr id="6" name="Picture 2" descr="C:\Users\huett_000\Downloads\D5-High-Level.png"/>
             <wp:cNvGraphicFramePr>
               <a:graphicFrameLocks xmlns:a="http://schemas.openxmlformats.org/drawingml/2006/main" noChangeAspect="1"/>
             </wp:cNvGraphicFramePr>
@@ -270,7 +316,7 @@
                     </pic:cNvPicPr>
                   </pic:nvPicPr>
                   <pic:blipFill>
-                    <a:blip r:embed="rId8"/>
+                    <a:blip r:embed="rId7"/>
                     <a:srcRect/>
                     <a:stretch>
                       <a:fillRect/>
@@ -341,7 +387,7 @@
           <w:szCs w:val="24"/>
         </w:rPr>
       </w:pPr>
-      <w:hyperlink r:id="rId9" w:anchor="G0B0xfRHj-Uu9pd2R3NnhERlFCRjg" w:history="1">
+      <w:hyperlink r:id="rId8" w:anchor="G0B0xfRHj-Uu9pd2R3NnhERlFCRjg" w:history="1">
         <w:r>
           <w:rPr>
             <w:rStyle w:val="Hyperlink"/>
@@ -425,10 +471,10 @@
           <w:noProof/>
         </w:rPr>
         <w:drawing>
-          <wp:inline distT="0" distB="0" distL="0" distR="0" wp14:anchorId="0E7A35B4" wp14:editId="0614786A">
+          <wp:inline distT="0" distB="0" distL="0" distR="0">
             <wp:extent cx="5938520" cy="4377055"/>
             <wp:effectExtent l="0" t="0" r="5080" b="0"/>
-            <wp:docPr id="2" name="Picture 1" descr="D5-Refined-Class-Diagram"/>
+            <wp:docPr id="7" name="Picture 1" descr="D5-Refined-Class-Diagram"/>
             <wp:cNvGraphicFramePr>
               <a:graphicFrameLocks xmlns:a="http://schemas.openxmlformats.org/drawingml/2006/main" noChangeAspect="1"/>
             </wp:cNvGraphicFramePr>
@@ -442,10 +488,10 @@
                     </pic:cNvPicPr>
                   </pic:nvPicPr>
                   <pic:blipFill>
-                    <a:blip r:embed="rId10">
+                    <a:blip r:embed="rId9">
                       <a:extLst>
                         <a:ext uri="{28A0092B-C50C-407E-A947-70E740481C1C}">
-                          <a14:useLocalDpi xmlns:a14="http://schemas.microsoft.com/office/drawing/2010/main" val="0"/>
+                          <a14:useLocalDpi xmlns:a14="http://schemas.microsoft.com/office/drawing/2010/main" xmlns:wps="http://schemas.microsoft.com/office/word/2010/wordprocessingShape" xmlns:wpi="http://schemas.microsoft.com/office/word/2010/wordprocessingInk" xmlns:wpg="http://schemas.microsoft.com/office/word/2010/wordprocessingGroup" xmlns:w14="http://schemas.microsoft.com/office/word/2010/wordml" xmlns:w="http://schemas.openxmlformats.org/wordprocessingml/2006/main" xmlns:w10="urn:schemas-microsoft-com:office:word" xmlns:wp14="http://schemas.microsoft.com/office/word/2010/wordprocessingDrawing" xmlns:v="urn:schemas-microsoft-com:vml" xmlns:o="urn:schemas-microsoft-com:office:office" xmlns:mv="urn:schemas-microsoft-com:mac:vml" xmlns:mc="http://schemas.openxmlformats.org/markup-compatibility/2006" xmlns:mo="http://schemas.microsoft.com/office/mac/office/2008/main" xmlns:wpc="http://schemas.microsoft.com/office/word/2010/wordprocessingCanvas" xmlns="" val="0"/>
                         </a:ext>
                       </a:extLst>
                     </a:blip>
@@ -524,7 +570,7 @@
         </w:rPr>
         <w:lastRenderedPageBreak/>
         <w:drawing>
-          <wp:anchor distT="0" distB="0" distL="114300" distR="114300" simplePos="0" relativeHeight="251658240" behindDoc="0" locked="0" layoutInCell="1" allowOverlap="1" wp14:anchorId="016B0014" wp14:editId="00EEAFE6">
+          <wp:anchor distT="0" distB="0" distL="114300" distR="114300" simplePos="0" relativeHeight="251659264" behindDoc="0" locked="0" layoutInCell="1" allowOverlap="1">
             <wp:simplePos x="0" y="0"/>
             <wp:positionH relativeFrom="column">
               <wp:posOffset>-914400</wp:posOffset>
@@ -543,7 +589,7 @@
                 <wp:lineTo x="0" y="0"/>
               </wp:wrapPolygon>
             </wp:wrapTight>
-            <wp:docPr id="10" name="Picture 7"/>
+            <wp:docPr id="8" name="Picture 7"/>
             <wp:cNvGraphicFramePr>
               <a:graphicFrameLocks xmlns:a="http://schemas.openxmlformats.org/drawingml/2006/main" noChangeAspect="1"/>
             </wp:cNvGraphicFramePr>
@@ -557,10 +603,10 @@
                     </pic:cNvPicPr>
                   </pic:nvPicPr>
                   <pic:blipFill>
-                    <a:blip r:embed="rId11">
+                    <a:blip r:embed="rId10">
                       <a:extLst>
                         <a:ext uri="{28A0092B-C50C-407E-A947-70E740481C1C}">
-                          <a14:useLocalDpi xmlns:a14="http://schemas.microsoft.com/office/drawing/2010/main" val="0"/>
+                          <a14:useLocalDpi xmlns:a14="http://schemas.microsoft.com/office/drawing/2010/main" xmlns:wps="http://schemas.microsoft.com/office/word/2010/wordprocessingShape" xmlns:wpi="http://schemas.microsoft.com/office/word/2010/wordprocessingInk" xmlns:wpg="http://schemas.microsoft.com/office/word/2010/wordprocessingGroup" xmlns:w14="http://schemas.microsoft.com/office/word/2010/wordml" xmlns:w="http://schemas.openxmlformats.org/wordprocessingml/2006/main" xmlns:w10="urn:schemas-microsoft-com:office:word" xmlns:wp14="http://schemas.microsoft.com/office/word/2010/wordprocessingDrawing" xmlns:v="urn:schemas-microsoft-com:vml" xmlns:o="urn:schemas-microsoft-com:office:office" xmlns:mv="urn:schemas-microsoft-com:mac:vml" xmlns:mc="http://schemas.openxmlformats.org/markup-compatibility/2006" xmlns:mo="http://schemas.microsoft.com/office/mac/office/2008/main" xmlns:wpc="http://schemas.microsoft.com/office/word/2010/wordprocessingCanvas" xmlns="" val="0"/>
                         </a:ext>
                       </a:extLst>
                     </a:blip>
@@ -585,12 +631,6 @@
                 </pic:pic>
               </a:graphicData>
             </a:graphic>
-            <wp14:sizeRelH relativeFrom="page">
-              <wp14:pctWidth>0</wp14:pctWidth>
-            </wp14:sizeRelH>
-            <wp14:sizeRelV relativeFrom="page">
-              <wp14:pctHeight>0</wp14:pctHeight>
-            </wp14:sizeRelV>
           </wp:anchor>
         </w:drawing>
       </w:r>
@@ -602,6 +642,7 @@
         </w:rPr>
         <w:t>Sequence Diagram</w:t>
       </w:r>
+      <w:proofErr w:type="gramStart"/>
       <w:r>
         <w:rPr>
           <w:rFonts w:ascii="Times New Roman" w:eastAsia="Times New Roman" w:hAnsi="Times New Roman" w:cs="Times New Roman"/>
@@ -634,6 +675,7 @@
         </w:rPr>
         <w:softHyphen/>
       </w:r>
+      <w:proofErr w:type="gramEnd"/>
     </w:p>
     <w:p>
       <w:pPr>
@@ -657,84 +699,7 @@
           <w:rFonts w:ascii="Times New Roman" w:hAnsi="Times New Roman" w:cs="Times New Roman"/>
           <w:sz w:val="24"/>
         </w:rPr>
-        <w:t>The sequence diagram displays how all of the different menus interact with each other and w</w:t>
-      </w:r>
-      <w:r>
-        <w:rPr>
-          <w:rFonts w:ascii="Times New Roman" w:hAnsi="Times New Roman" w:cs="Times New Roman"/>
-          <w:sz w:val="24"/>
-        </w:rPr>
-        <w:t xml:space="preserve">here you can go from each menu. </w:t>
-      </w:r>
-      <w:r>
-        <w:rPr>
-          <w:rFonts w:ascii="Times New Roman" w:hAnsi="Times New Roman" w:cs="Times New Roman"/>
-          <w:sz w:val="24"/>
-        </w:rPr>
-        <w:t xml:space="preserve">For example, you can navigate from the main page to the single player menu, multiplayer menu, </w:t>
-      </w:r>
-      <w:r>
-        <w:rPr>
-          <w:rFonts w:ascii="Times New Roman" w:hAnsi="Times New Roman" w:cs="Times New Roman"/>
-          <w:sz w:val="24"/>
-        </w:rPr>
-        <w:t xml:space="preserve">and the </w:t>
-      </w:r>
-      <w:r>
-        <w:rPr>
-          <w:rFonts w:ascii="Times New Roman" w:hAnsi="Times New Roman" w:cs="Times New Roman"/>
-          <w:sz w:val="24"/>
-        </w:rPr>
-        <w:t>s</w:t>
-      </w:r>
-      <w:r>
-        <w:rPr>
-          <w:rFonts w:ascii="Times New Roman" w:hAnsi="Times New Roman" w:cs="Times New Roman"/>
-          <w:sz w:val="24"/>
-        </w:rPr>
-        <w:t>ettings page, which you can navigate back to the main menu from all of these menus too</w:t>
-      </w:r>
-      <w:r>
-        <w:rPr>
-          <w:rFonts w:ascii="Times New Roman" w:hAnsi="Times New Roman" w:cs="Times New Roman"/>
-          <w:sz w:val="24"/>
-        </w:rPr>
-        <w:t>. There are several different menus to see i</w:t>
-      </w:r>
-      <w:r>
-        <w:rPr>
-          <w:rFonts w:ascii="Times New Roman" w:hAnsi="Times New Roman" w:cs="Times New Roman"/>
-          <w:sz w:val="24"/>
-        </w:rPr>
-        <w:t>n our application and this diagram</w:t>
-      </w:r>
-      <w:r>
-        <w:rPr>
-          <w:rFonts w:ascii="Times New Roman" w:hAnsi="Times New Roman" w:cs="Times New Roman"/>
-          <w:sz w:val="24"/>
-        </w:rPr>
-        <w:t xml:space="preserve"> shows how you can get to each of those menus by following the path to that menu based off which arrows lead to it</w:t>
-      </w:r>
-      <w:r>
-        <w:rPr>
-          <w:rFonts w:ascii="Times New Roman" w:hAnsi="Times New Roman" w:cs="Times New Roman"/>
-          <w:sz w:val="24"/>
-        </w:rPr>
-        <w:t xml:space="preserve">. Furthermore, the diagram shows how you can navigate back to other menus </w:t>
-      </w:r>
-      <w:r>
-        <w:rPr>
-          <w:rFonts w:ascii="Times New Roman" w:hAnsi="Times New Roman" w:cs="Times New Roman"/>
-          <w:sz w:val="24"/>
-        </w:rPr>
-        <w:t>from the current menu you are at.</w:t>
-      </w:r>
-      <w:r>
-        <w:rPr>
-          <w:rFonts w:ascii="Times New Roman" w:hAnsi="Times New Roman" w:cs="Times New Roman"/>
-          <w:sz w:val="24"/>
-        </w:rPr>
-        <w:t xml:space="preserve"> </w:t>
+        <w:t xml:space="preserve">The sequence diagram displays how all of the different menus interact with each other and where you can go from each menu. For example, you can navigate from the main page to the single player menu, multiplayer menu, and the settings page, which you can navigate back to the main menu from all of these menus too. There are several different menus to see in our application and this diagram shows how you can get to each of those menus by following the path to that menu based off which arrows lead to it. Furthermore, the diagram shows how you can navigate back to other menus from the current menu you are at. </w:t>
       </w:r>
       <w:r>
         <w:rPr>
@@ -783,10 +748,10 @@
           <w:noProof/>
         </w:rPr>
         <w:drawing>
-          <wp:inline distT="0" distB="0" distL="0" distR="0" wp14:anchorId="5FDEB99C" wp14:editId="7E837DB4">
+          <wp:inline distT="0" distB="0" distL="0" distR="0">
             <wp:extent cx="5943600" cy="3566160"/>
             <wp:effectExtent l="0" t="0" r="0" b="0"/>
-            <wp:docPr id="3" name="Picture 3"/>
+            <wp:docPr id="9" name="Picture 3"/>
             <wp:cNvGraphicFramePr>
               <a:graphicFrameLocks xmlns:a="http://schemas.openxmlformats.org/drawingml/2006/main" noChangeAspect="1"/>
             </wp:cNvGraphicFramePr>
@@ -798,7 +763,7 @@
                     <pic:cNvPicPr/>
                   </pic:nvPicPr>
                   <pic:blipFill>
-                    <a:blip r:embed="rId12"/>
+                    <a:blip r:embed="rId11"/>
                     <a:stretch>
                       <a:fillRect/>
                     </a:stretch>
@@ -882,173 +847,55 @@
           <w:rFonts w:ascii="Times New Roman" w:eastAsia="Times New Roman" w:hAnsi="Times New Roman" w:cs="Times New Roman"/>
           <w:sz w:val="24"/>
         </w:rPr>
-        <w:t xml:space="preserve">Peter – </w:t>
-      </w:r>
-      <w:r>
-        <w:rPr>
-          <w:rFonts w:ascii="Times New Roman" w:eastAsia="Times New Roman" w:hAnsi="Times New Roman" w:cs="Times New Roman"/>
-          <w:sz w:val="24"/>
-        </w:rPr>
-        <w:t>Create initial documents and template the deliverable</w:t>
-      </w:r>
-      <w:r>
-        <w:rPr>
-          <w:rFonts w:ascii="Times New Roman" w:eastAsia="Times New Roman" w:hAnsi="Times New Roman" w:cs="Times New Roman"/>
-          <w:sz w:val="24"/>
-        </w:rPr>
-        <w:t xml:space="preserve"> and implemented the revised class diagram</w:t>
-      </w:r>
-      <w:r>
-        <w:rPr>
-          <w:rFonts w:ascii="Times New Roman" w:eastAsia="Times New Roman" w:hAnsi="Times New Roman" w:cs="Times New Roman"/>
-          <w:sz w:val="24"/>
-        </w:rPr>
-        <w:t>.</w:t>
-      </w:r>
-    </w:p>
-    <w:p>
-      <w:pPr>
-        <w:rPr>
-          <w:rFonts w:ascii="Times New Roman" w:eastAsia="Times New Roman" w:hAnsi="Times New Roman" w:cs="Times New Roman"/>
-          <w:sz w:val="24"/>
-        </w:rPr>
-      </w:pPr>
-      <w:r>
-        <w:rPr>
-          <w:rFonts w:ascii="Times New Roman" w:eastAsia="Times New Roman" w:hAnsi="Times New Roman" w:cs="Times New Roman"/>
-          <w:sz w:val="24"/>
-        </w:rPr>
-        <w:t>Hayden –</w:t>
-      </w:r>
-      <w:r>
-        <w:rPr>
-          <w:rFonts w:ascii="Times New Roman" w:eastAsia="Times New Roman" w:hAnsi="Times New Roman" w:cs="Times New Roman"/>
-          <w:sz w:val="24"/>
-        </w:rPr>
-        <w:t xml:space="preserve"> Implemented s</w:t>
-      </w:r>
-      <w:r>
-        <w:rPr>
-          <w:rFonts w:ascii="Times New Roman" w:eastAsia="Times New Roman" w:hAnsi="Times New Roman" w:cs="Times New Roman"/>
-          <w:sz w:val="24"/>
-        </w:rPr>
-        <w:t xml:space="preserve">equence </w:t>
-      </w:r>
-      <w:r>
-        <w:rPr>
-          <w:rFonts w:ascii="Times New Roman" w:eastAsia="Times New Roman" w:hAnsi="Times New Roman" w:cs="Times New Roman"/>
-          <w:sz w:val="24"/>
-        </w:rPr>
-        <w:t>d</w:t>
-      </w:r>
-      <w:r>
-        <w:rPr>
-          <w:rFonts w:ascii="Times New Roman" w:eastAsia="Times New Roman" w:hAnsi="Times New Roman" w:cs="Times New Roman"/>
-          <w:sz w:val="24"/>
-        </w:rPr>
-        <w:t>iagram</w:t>
-      </w:r>
-      <w:r>
-        <w:rPr>
-          <w:rFonts w:ascii="Times New Roman" w:eastAsia="Times New Roman" w:hAnsi="Times New Roman" w:cs="Times New Roman"/>
-          <w:sz w:val="24"/>
-        </w:rPr>
-        <w:t>.</w:t>
-      </w:r>
-    </w:p>
-    <w:p>
-      <w:pPr>
-        <w:rPr>
-          <w:rFonts w:ascii="Times New Roman" w:eastAsia="Times New Roman" w:hAnsi="Times New Roman" w:cs="Times New Roman"/>
-          <w:sz w:val="24"/>
-        </w:rPr>
-      </w:pPr>
-      <w:r>
-        <w:rPr>
-          <w:rFonts w:ascii="Times New Roman" w:eastAsia="Times New Roman" w:hAnsi="Times New Roman" w:cs="Times New Roman"/>
-          <w:sz w:val="24"/>
-        </w:rPr>
-        <w:t xml:space="preserve">Garrison – </w:t>
-      </w:r>
-      <w:r>
-        <w:rPr>
-          <w:rFonts w:ascii="Times New Roman" w:eastAsia="Times New Roman" w:hAnsi="Times New Roman" w:cs="Times New Roman"/>
-          <w:sz w:val="24"/>
-        </w:rPr>
-        <w:t>Implemented t</w:t>
-      </w:r>
-      <w:r>
-        <w:rPr>
-          <w:rFonts w:ascii="Times New Roman" w:eastAsia="Times New Roman" w:hAnsi="Times New Roman" w:cs="Times New Roman"/>
-          <w:sz w:val="24"/>
-        </w:rPr>
-        <w:t>he class diagram using design patterns/used t</w:t>
-      </w:r>
-      <w:r>
-        <w:rPr>
-          <w:rFonts w:ascii="Times New Roman" w:eastAsia="Times New Roman" w:hAnsi="Times New Roman" w:cs="Times New Roman"/>
-          <w:sz w:val="24"/>
-        </w:rPr>
-        <w:t xml:space="preserve">he </w:t>
-      </w:r>
-      <w:r>
-        <w:rPr>
-          <w:rFonts w:ascii="Times New Roman" w:eastAsia="Times New Roman" w:hAnsi="Times New Roman" w:cs="Times New Roman"/>
-          <w:sz w:val="24"/>
-        </w:rPr>
-        <w:t>p</w:t>
-      </w:r>
-      <w:r>
-        <w:rPr>
-          <w:rFonts w:ascii="Times New Roman" w:eastAsia="Times New Roman" w:hAnsi="Times New Roman" w:cs="Times New Roman"/>
-          <w:sz w:val="24"/>
-        </w:rPr>
-        <w:t xml:space="preserve">roxy </w:t>
-      </w:r>
-      <w:r>
-        <w:rPr>
-          <w:rFonts w:ascii="Times New Roman" w:eastAsia="Times New Roman" w:hAnsi="Times New Roman" w:cs="Times New Roman"/>
-          <w:sz w:val="24"/>
-        </w:rPr>
-        <w:t>d</w:t>
-      </w:r>
-      <w:r>
-        <w:rPr>
-          <w:rFonts w:ascii="Times New Roman" w:eastAsia="Times New Roman" w:hAnsi="Times New Roman" w:cs="Times New Roman"/>
-          <w:sz w:val="24"/>
-        </w:rPr>
-        <w:t>iagram</w:t>
-      </w:r>
-      <w:r>
-        <w:rPr>
-          <w:rFonts w:ascii="Times New Roman" w:eastAsia="Times New Roman" w:hAnsi="Times New Roman" w:cs="Times New Roman"/>
-          <w:sz w:val="24"/>
-        </w:rPr>
-        <w:t>.</w:t>
-      </w:r>
-    </w:p>
-    <w:p>
-      <w:pPr>
-        <w:rPr>
-          <w:rFonts w:ascii="Times New Roman" w:eastAsia="Times New Roman" w:hAnsi="Times New Roman" w:cs="Times New Roman"/>
-          <w:sz w:val="24"/>
-        </w:rPr>
-      </w:pPr>
-      <w:r>
-        <w:rPr>
-          <w:rFonts w:ascii="Times New Roman" w:eastAsia="Times New Roman" w:hAnsi="Times New Roman" w:cs="Times New Roman"/>
-          <w:sz w:val="24"/>
-        </w:rPr>
-        <w:t xml:space="preserve">Gage – </w:t>
-      </w:r>
-      <w:r>
-        <w:rPr>
-          <w:rFonts w:ascii="Times New Roman" w:eastAsia="Times New Roman" w:hAnsi="Times New Roman" w:cs="Times New Roman"/>
-          <w:sz w:val="24"/>
-        </w:rPr>
-        <w:t>Implemented the high level architecture diagram.</w:t>
-      </w:r>
-    </w:p>
+        <w:t>Peter – Create initial documents and template the deliverable and implemented the revised class diagram.</w:t>
+      </w:r>
+    </w:p>
+    <w:p>
+      <w:pPr>
+        <w:rPr>
+          <w:rFonts w:ascii="Times New Roman" w:eastAsia="Times New Roman" w:hAnsi="Times New Roman" w:cs="Times New Roman"/>
+          <w:sz w:val="24"/>
+        </w:rPr>
+      </w:pPr>
+      <w:r>
+        <w:rPr>
+          <w:rFonts w:ascii="Times New Roman" w:eastAsia="Times New Roman" w:hAnsi="Times New Roman" w:cs="Times New Roman"/>
+          <w:sz w:val="24"/>
+        </w:rPr>
+        <w:t>Hayden – Implemented sequence diagram.</w:t>
+      </w:r>
+    </w:p>
+    <w:p>
+      <w:pPr>
+        <w:rPr>
+          <w:rFonts w:ascii="Times New Roman" w:eastAsia="Times New Roman" w:hAnsi="Times New Roman" w:cs="Times New Roman"/>
+          <w:sz w:val="24"/>
+        </w:rPr>
+      </w:pPr>
+      <w:r>
+        <w:rPr>
+          <w:rFonts w:ascii="Times New Roman" w:eastAsia="Times New Roman" w:hAnsi="Times New Roman" w:cs="Times New Roman"/>
+          <w:sz w:val="24"/>
+        </w:rPr>
+        <w:t>Garrison – Implemented the class diagram using design patterns/used the proxy diagram.</w:t>
+      </w:r>
+    </w:p>
+    <w:p>
+      <w:pPr>
+        <w:rPr>
+          <w:rFonts w:ascii="Times New Roman" w:eastAsia="Times New Roman" w:hAnsi="Times New Roman" w:cs="Times New Roman"/>
+          <w:sz w:val="24"/>
+        </w:rPr>
+      </w:pPr>
+      <w:r>
+        <w:rPr>
+          <w:rFonts w:ascii="Times New Roman" w:eastAsia="Times New Roman" w:hAnsi="Times New Roman" w:cs="Times New Roman"/>
+          <w:sz w:val="24"/>
+        </w:rPr>
+        <w:t>Gage – Implemented the high level architecture diagram.</w:t>
+      </w:r>
+    </w:p>
+    <w:p/>
     <w:p/>
     <w:sectPr>
       <w:pgSz w:w="12240" w:h="15840"/>
@@ -1061,7 +908,7 @@
 </file>
 
 <file path=word/styles.xml><?xml version="1.0" encoding="utf-8"?>
-<w:styles xmlns:mc="http://schemas.openxmlformats.org/markup-compatibility/2006" xmlns:r="http://schemas.openxmlformats.org/officeDocument/2006/relationships" xmlns:w="http://schemas.openxmlformats.org/wordprocessingml/2006/main" xmlns:w14="http://schemas.microsoft.com/office/word/2010/wordml" mc:Ignorable="w14">
+<w:styles xmlns:r="http://schemas.openxmlformats.org/officeDocument/2006/relationships" xmlns:w="http://schemas.openxmlformats.org/wordprocessingml/2006/main">
   <w:docDefaults>
     <w:rPrDefault>
       <w:rPr>
@@ -1077,7 +924,7 @@
       </w:pPr>
     </w:pPrDefault>
   </w:docDefaults>
-  <w:latentStyles w:defLockedState="0" w:defUIPriority="99" w:defSemiHidden="1" w:defUnhideWhenUsed="1" w:defQFormat="0" w:count="276">
+  <w:latentStyles w:defLockedState="0" w:defUIPriority="99" w:defSemiHidden="1" w:defUnhideWhenUsed="1" w:defQFormat="0" w:count="267">
     <w:lsdException w:name="Normal" w:semiHidden="0" w:uiPriority="0" w:unhideWhenUsed="0" w:qFormat="1"/>
     <w:lsdException w:name="heading 1" w:semiHidden="0" w:uiPriority="9" w:unhideWhenUsed="0" w:qFormat="1"/>
     <w:lsdException w:name="heading 2" w:uiPriority="9" w:qFormat="1"/>
@@ -1237,6 +1084,7 @@
     <w:uiPriority w:val="99"/>
     <w:semiHidden/>
     <w:unhideWhenUsed/>
+    <w:qFormat/>
     <w:tblPr>
       <w:tblInd w:w="0" w:type="dxa"/>
       <w:tblCellMar>

</xml_diff>

<commit_message>
Add final touches to D5 document
</commit_message>
<xml_diff>
--- a/deliverables/D5-group-14.docx
+++ b/deliverables/D5-group-14.docx
@@ -287,6 +287,7 @@
     </w:p>
     <w:p>
       <w:pPr>
+        <w:jc w:val="center"/>
         <w:rPr>
           <w:rFonts w:ascii="Times New Roman" w:hAnsi="Times New Roman" w:cs="Times New Roman"/>
           <w:sz w:val="24"/>
@@ -355,79 +356,82 @@
       </w:pPr>
     </w:p>
     <w:p>
-      <w:pPr>
-        <w:rPr>
-          <w:rFonts w:ascii="Times New Roman" w:hAnsi="Times New Roman" w:cs="Times New Roman"/>
-          <w:sz w:val="24"/>
-          <w:szCs w:val="24"/>
-        </w:rPr>
-      </w:pPr>
-      <w:r>
-        <w:rPr>
-          <w:rFonts w:ascii="Times New Roman" w:hAnsi="Times New Roman" w:cs="Times New Roman"/>
-          <w:sz w:val="24"/>
-          <w:szCs w:val="24"/>
-        </w:rPr>
-        <w:t>[</w:t>
-      </w:r>
-      <w:r>
-        <w:rPr>
-          <w:rFonts w:ascii="Times New Roman" w:hAnsi="Times New Roman" w:cs="Times New Roman"/>
-          <w:sz w:val="24"/>
-          <w:szCs w:val="24"/>
-        </w:rPr>
-        <w:t>ADD ANY IMPROVEMENTS TO THE DIAGRAM YOU CAN, AND REPLACE THIS MESSAGE WITH A SHORT PARAGRAPH DESCRIBING THE DIAGRAM]</w:t>
-      </w:r>
-    </w:p>
-    <w:p>
-      <w:pPr>
-        <w:rPr>
-          <w:rFonts w:ascii="Times New Roman" w:hAnsi="Times New Roman" w:cs="Times New Roman"/>
-          <w:sz w:val="24"/>
-          <w:szCs w:val="24"/>
-        </w:rPr>
-      </w:pPr>
-      <w:hyperlink r:id="rId8" w:anchor="G0B0xfRHj-Uu9pd2R3NnhERlFCRjg" w:history="1">
-        <w:r>
-          <w:rPr>
-            <w:rStyle w:val="Hyperlink"/>
-            <w:rFonts w:ascii="Times New Roman" w:hAnsi="Times New Roman" w:cs="Times New Roman"/>
-            <w:sz w:val="24"/>
-            <w:szCs w:val="24"/>
-          </w:rPr>
-          <w:t>https://www.draw.io/#G0B0xfRHj-Uu9pd2R3NnhERlFCRjg</w:t>
-        </w:r>
-      </w:hyperlink>
-      <w:r>
-        <w:rPr>
-          <w:rFonts w:ascii="Times New Roman" w:hAnsi="Times New Roman" w:cs="Times New Roman"/>
-          <w:sz w:val="24"/>
-          <w:szCs w:val="24"/>
-        </w:rPr>
-        <w:t xml:space="preserve"> </w:t>
-      </w:r>
-    </w:p>
-    <w:p>
-      <w:pPr>
-        <w:rPr>
-          <w:rFonts w:ascii="Times New Roman" w:hAnsi="Times New Roman" w:cs="Times New Roman"/>
-          <w:sz w:val="24"/>
-          <w:szCs w:val="24"/>
-        </w:rPr>
-      </w:pPr>
-      <w:r>
-        <w:rPr>
-          <w:rFonts w:ascii="Times New Roman" w:hAnsi="Times New Roman" w:cs="Times New Roman"/>
-          <w:sz w:val="24"/>
-          <w:szCs w:val="24"/>
-        </w:rPr>
-        <w:t>[REMOVE LINK AFTER COMPLETION OF THE ABOVE]</w:t>
-      </w:r>
-    </w:p>
-    <w:p>
-      <w:pPr>
-        <w:spacing w:after="200" w:line="276" w:lineRule="auto"/>
-      </w:pPr>
+      <w:r>
+        <w:rPr>
+          <w:rFonts w:ascii="Times New Roman" w:hAnsi="Times New Roman" w:cs="Times New Roman"/>
+          <w:sz w:val="24"/>
+          <w:szCs w:val="24"/>
+        </w:rPr>
+        <w:t xml:space="preserve">Our high level architecture diagram outlines the three major components our system operates on and with. The first of which are the </w:t>
+      </w:r>
+      <w:r>
+        <w:rPr>
+          <w:rFonts w:ascii="Times New Roman" w:hAnsi="Times New Roman" w:cs="Times New Roman"/>
+          <w:i/>
+          <w:sz w:val="24"/>
+          <w:szCs w:val="24"/>
+        </w:rPr>
+        <w:t>Users</w:t>
+      </w:r>
+      <w:r>
+        <w:rPr>
+          <w:rFonts w:ascii="Times New Roman" w:hAnsi="Times New Roman" w:cs="Times New Roman"/>
+          <w:sz w:val="24"/>
+          <w:szCs w:val="24"/>
+        </w:rPr>
+        <w:t xml:space="preserve">, who can be either students or teachers, and they interact directly with the second major component, the </w:t>
+      </w:r>
+      <w:r>
+        <w:rPr>
+          <w:rFonts w:ascii="Times New Roman" w:hAnsi="Times New Roman" w:cs="Times New Roman"/>
+          <w:i/>
+          <w:sz w:val="24"/>
+          <w:szCs w:val="24"/>
+        </w:rPr>
+        <w:t>UI</w:t>
+      </w:r>
+      <w:r>
+        <w:rPr>
+          <w:rFonts w:ascii="Times New Roman" w:hAnsi="Times New Roman" w:cs="Times New Roman"/>
+          <w:sz w:val="24"/>
+          <w:szCs w:val="24"/>
+        </w:rPr>
+        <w:t xml:space="preserve">. The </w:t>
+      </w:r>
+      <w:r>
+        <w:rPr>
+          <w:rFonts w:ascii="Times New Roman" w:hAnsi="Times New Roman" w:cs="Times New Roman"/>
+          <w:i/>
+          <w:sz w:val="24"/>
+          <w:szCs w:val="24"/>
+        </w:rPr>
+        <w:t>UI</w:t>
+      </w:r>
+      <w:r>
+        <w:rPr>
+          <w:rFonts w:ascii="Times New Roman" w:hAnsi="Times New Roman" w:cs="Times New Roman"/>
+          <w:sz w:val="24"/>
+          <w:szCs w:val="24"/>
+        </w:rPr>
+        <w:t xml:space="preserve"> acts as both a view and controller to the data that is stored on the </w:t>
+      </w:r>
+      <w:r>
+        <w:rPr>
+          <w:rFonts w:ascii="Times New Roman" w:hAnsi="Times New Roman" w:cs="Times New Roman"/>
+          <w:i/>
+          <w:sz w:val="24"/>
+          <w:szCs w:val="24"/>
+        </w:rPr>
+        <w:t>Back End</w:t>
+      </w:r>
+      <w:r>
+        <w:rPr>
+          <w:rFonts w:ascii="Times New Roman" w:hAnsi="Times New Roman" w:cs="Times New Roman"/>
+          <w:sz w:val="24"/>
+          <w:szCs w:val="24"/>
+        </w:rPr>
+        <w:t xml:space="preserve">, the third high-level component of our software. </w:t>
+      </w:r>
       <w:r>
         <w:br w:type="page"/>
       </w:r>
@@ -460,6 +464,7 @@
     </w:p>
     <w:p>
       <w:pPr>
+        <w:jc w:val="center"/>
         <w:rPr>
           <w:rFonts w:ascii="Times New Roman" w:eastAsia="Times New Roman" w:hAnsi="Times New Roman" w:cs="Times New Roman"/>
           <w:b/>
@@ -488,10 +493,10 @@
                     </pic:cNvPicPr>
                   </pic:nvPicPr>
                   <pic:blipFill>
-                    <a:blip r:embed="rId9">
+                    <a:blip r:embed="rId8">
                       <a:extLst>
                         <a:ext uri="{28A0092B-C50C-407E-A947-70E740481C1C}">
-                          <a14:useLocalDpi xmlns:a14="http://schemas.microsoft.com/office/drawing/2010/main" xmlns:wps="http://schemas.microsoft.com/office/word/2010/wordprocessingShape" xmlns:wpi="http://schemas.microsoft.com/office/word/2010/wordprocessingInk" xmlns:wpg="http://schemas.microsoft.com/office/word/2010/wordprocessingGroup" xmlns:w14="http://schemas.microsoft.com/office/word/2010/wordml" xmlns:w="http://schemas.openxmlformats.org/wordprocessingml/2006/main" xmlns:w10="urn:schemas-microsoft-com:office:word" xmlns:wp14="http://schemas.microsoft.com/office/word/2010/wordprocessingDrawing" xmlns:v="urn:schemas-microsoft-com:vml" xmlns:o="urn:schemas-microsoft-com:office:office" xmlns:mv="urn:schemas-microsoft-com:mac:vml" xmlns:mc="http://schemas.openxmlformats.org/markup-compatibility/2006" xmlns:mo="http://schemas.microsoft.com/office/mac/office/2008/main" xmlns:wpc="http://schemas.microsoft.com/office/word/2010/wordprocessingCanvas" xmlns="" val="0"/>
+                          <a14:useLocalDpi xmlns="" xmlns:wpc="http://schemas.microsoft.com/office/word/2010/wordprocessingCanvas" xmlns:mo="http://schemas.microsoft.com/office/mac/office/2008/main" xmlns:mc="http://schemas.openxmlformats.org/markup-compatibility/2006" xmlns:mv="urn:schemas-microsoft-com:mac:vml" xmlns:o="urn:schemas-microsoft-com:office:office" xmlns:v="urn:schemas-microsoft-com:vml" xmlns:wp14="http://schemas.microsoft.com/office/word/2010/wordprocessingDrawing" xmlns:w10="urn:schemas-microsoft-com:office:word" xmlns:w="http://schemas.openxmlformats.org/wordprocessingml/2006/main" xmlns:w14="http://schemas.microsoft.com/office/word/2010/wordml" xmlns:wpg="http://schemas.microsoft.com/office/word/2010/wordprocessingGroup" xmlns:wpi="http://schemas.microsoft.com/office/word/2010/wordprocessingInk" xmlns:wps="http://schemas.microsoft.com/office/word/2010/wordprocessingShape" xmlns:a14="http://schemas.microsoft.com/office/drawing/2010/main" val="0"/>
                         </a:ext>
                       </a:extLst>
                     </a:blip>
@@ -531,7 +536,6 @@
     <w:p>
       <w:pPr>
         <w:spacing w:after="200" w:line="276" w:lineRule="auto"/>
-        <w:ind w:firstLine="720"/>
         <w:rPr>
           <w:rFonts w:ascii="Times New Roman" w:eastAsia="Times New Roman" w:hAnsi="Times New Roman" w:cs="Times New Roman"/>
           <w:b/>
@@ -603,10 +607,10 @@
                     </pic:cNvPicPr>
                   </pic:nvPicPr>
                   <pic:blipFill>
-                    <a:blip r:embed="rId10">
+                    <a:blip r:embed="rId9">
                       <a:extLst>
                         <a:ext uri="{28A0092B-C50C-407E-A947-70E740481C1C}">
-                          <a14:useLocalDpi xmlns:a14="http://schemas.microsoft.com/office/drawing/2010/main" xmlns:wps="http://schemas.microsoft.com/office/word/2010/wordprocessingShape" xmlns:wpi="http://schemas.microsoft.com/office/word/2010/wordprocessingInk" xmlns:wpg="http://schemas.microsoft.com/office/word/2010/wordprocessingGroup" xmlns:w14="http://schemas.microsoft.com/office/word/2010/wordml" xmlns:w="http://schemas.openxmlformats.org/wordprocessingml/2006/main" xmlns:w10="urn:schemas-microsoft-com:office:word" xmlns:wp14="http://schemas.microsoft.com/office/word/2010/wordprocessingDrawing" xmlns:v="urn:schemas-microsoft-com:vml" xmlns:o="urn:schemas-microsoft-com:office:office" xmlns:mv="urn:schemas-microsoft-com:mac:vml" xmlns:mc="http://schemas.openxmlformats.org/markup-compatibility/2006" xmlns:mo="http://schemas.microsoft.com/office/mac/office/2008/main" xmlns:wpc="http://schemas.microsoft.com/office/word/2010/wordprocessingCanvas" xmlns="" val="0"/>
+                          <a14:useLocalDpi xmlns="" xmlns:wpc="http://schemas.microsoft.com/office/word/2010/wordprocessingCanvas" xmlns:mo="http://schemas.microsoft.com/office/mac/office/2008/main" xmlns:mc="http://schemas.openxmlformats.org/markup-compatibility/2006" xmlns:mv="urn:schemas-microsoft-com:mac:vml" xmlns:o="urn:schemas-microsoft-com:office:office" xmlns:v="urn:schemas-microsoft-com:vml" xmlns:wp14="http://schemas.microsoft.com/office/word/2010/wordprocessingDrawing" xmlns:w10="urn:schemas-microsoft-com:office:word" xmlns:w="http://schemas.openxmlformats.org/wordprocessingml/2006/main" xmlns:w14="http://schemas.microsoft.com/office/word/2010/wordml" xmlns:wpg="http://schemas.microsoft.com/office/word/2010/wordprocessingGroup" xmlns:wpi="http://schemas.microsoft.com/office/word/2010/wordprocessingInk" xmlns:wps="http://schemas.microsoft.com/office/word/2010/wordprocessingShape" xmlns:a14="http://schemas.microsoft.com/office/drawing/2010/main" val="0"/>
                         </a:ext>
                       </a:extLst>
                     </a:blip>
@@ -738,6 +742,7 @@
     <w:p>
       <w:pPr>
         <w:spacing w:after="200" w:line="276" w:lineRule="auto"/>
+        <w:jc w:val="center"/>
         <w:rPr>
           <w:rFonts w:ascii="Times New Roman" w:hAnsi="Times New Roman" w:cs="Times New Roman"/>
           <w:sz w:val="24"/>
@@ -763,7 +768,7 @@
                     <pic:cNvPicPr/>
                   </pic:nvPicPr>
                   <pic:blipFill>
-                    <a:blip r:embed="rId11"/>
+                    <a:blip r:embed="rId10"/>
                     <a:stretch>
                       <a:fillRect/>
                     </a:stretch>

</xml_diff>